<commit_message>
added content in CICD Doc
</commit_message>
<xml_diff>
--- a/CICD_Jenkins.docx
+++ b/CICD_Jenkins.docx
@@ -2530,6 +2530,73 @@
           <w:szCs w:val="28"/>
         </w:rPr>
         <w:t>Poll scm:</w:t>
+      </w:r>
+    </w:p>
+    <w:p>
+      <w:pPr>
+        <w:tabs>
+          <w:tab w:val="left" w:pos="916"/>
+          <w:tab w:val="left" w:pos="1832"/>
+          <w:tab w:val="left" w:pos="2748"/>
+          <w:tab w:val="left" w:pos="3664"/>
+          <w:tab w:val="left" w:pos="4580"/>
+          <w:tab w:val="left" w:pos="5496"/>
+          <w:tab w:val="left" w:pos="6412"/>
+          <w:tab w:val="left" w:pos="7328"/>
+          <w:tab w:val="left" w:pos="8244"/>
+          <w:tab w:val="left" w:pos="9160"/>
+          <w:tab w:val="left" w:pos="10076"/>
+          <w:tab w:val="left" w:pos="10992"/>
+          <w:tab w:val="left" w:pos="11908"/>
+          <w:tab w:val="left" w:pos="12824"/>
+          <w:tab w:val="left" w:pos="13740"/>
+          <w:tab w:val="left" w:pos="14656"/>
+        </w:tabs>
+        <w:spacing w:after="0" w:line="240" w:lineRule="auto"/>
+        <w:rPr>
+          <w:b/>
+          <w:bCs/>
+          <w:sz w:val="28"/>
+          <w:szCs w:val="28"/>
+        </w:rPr>
+      </w:pPr>
+    </w:p>
+    <w:p>
+      <w:pPr>
+        <w:tabs>
+          <w:tab w:val="left" w:pos="916"/>
+          <w:tab w:val="left" w:pos="1832"/>
+          <w:tab w:val="left" w:pos="2748"/>
+          <w:tab w:val="left" w:pos="3664"/>
+          <w:tab w:val="left" w:pos="4580"/>
+          <w:tab w:val="left" w:pos="5496"/>
+          <w:tab w:val="left" w:pos="6412"/>
+          <w:tab w:val="left" w:pos="7328"/>
+          <w:tab w:val="left" w:pos="8244"/>
+          <w:tab w:val="left" w:pos="9160"/>
+          <w:tab w:val="left" w:pos="10076"/>
+          <w:tab w:val="left" w:pos="10992"/>
+          <w:tab w:val="left" w:pos="11908"/>
+          <w:tab w:val="left" w:pos="12824"/>
+          <w:tab w:val="left" w:pos="13740"/>
+          <w:tab w:val="left" w:pos="14656"/>
+        </w:tabs>
+        <w:spacing w:after="0" w:line="240" w:lineRule="auto"/>
+        <w:rPr>
+          <w:b/>
+          <w:bCs/>
+          <w:sz w:val="28"/>
+          <w:szCs w:val="28"/>
+        </w:rPr>
+      </w:pPr>
+      <w:r>
+        <w:rPr>
+          <w:b/>
+          <w:bCs/>
+          <w:sz w:val="28"/>
+          <w:szCs w:val="28"/>
+        </w:rPr>
+        <w:t>GITHub hook trigger for GITSCM polling -</w:t>
       </w:r>
     </w:p>
     <w:sectPr>
@@ -4101,8 +4168,8 @@
   <w:rsids>
     <w:rsidRoot w:val="00D679F7"/>
     <w:rsid w:val="000F60C7"/>
+    <w:rsid w:val="00495153"/>
     <w:rsid w:val="00644A5B"/>
-    <w:rsid w:val="00BA40D0"/>
     <w:rsid w:val="00D679F7"/>
     <w:rsid w:val="00F06B39"/>
     <w:rsid w:val="00FA7142"/>

</xml_diff>

<commit_message>
new content of CICD
</commit_message>
<xml_diff>
--- a/CICD_Jenkins.docx
+++ b/CICD_Jenkins.docx
@@ -172,23 +172,13 @@
           <w:highlight w:val="yellow"/>
         </w:rPr>
       </w:pPr>
-      <w:proofErr w:type="spellStart"/>
       <w:r>
         <w:rPr>
           <w:sz w:val="24"/>
           <w:szCs w:val="24"/>
           <w:highlight w:val="yellow"/>
         </w:rPr>
-        <w:t>sudo</w:t>
-      </w:r>
-      <w:proofErr w:type="spellEnd"/>
-      <w:r>
-        <w:rPr>
-          <w:sz w:val="24"/>
-          <w:szCs w:val="24"/>
-          <w:highlight w:val="yellow"/>
-        </w:rPr>
-        <w:t xml:space="preserve"> yum install java</w:t>
+        <w:t>sudo yum install java</w:t>
       </w:r>
     </w:p>
     <w:p>
@@ -227,7 +217,7 @@
         </w:rPr>
         <w:t xml:space="preserve"> and search – “Jenkins download”, open first link – </w:t>
       </w:r>
-      <w:hyperlink r:id="rId7" w:history="1">
+      <w:hyperlink r:id="rId8" w:history="1">
         <w:r>
           <w:rPr>
             <w:rStyle w:val="Hyperlink"/>
@@ -296,71 +286,14 @@
           <w:szCs w:val="24"/>
         </w:rPr>
       </w:pPr>
-      <w:proofErr w:type="spellStart"/>
-      <w:r>
-        <w:rPr>
-          <w:sz w:val="24"/>
-          <w:szCs w:val="24"/>
-        </w:rPr>
-        <w:t>sudo</w:t>
-      </w:r>
-      <w:proofErr w:type="spellEnd"/>
-      <w:r>
-        <w:rPr>
-          <w:sz w:val="24"/>
-          <w:szCs w:val="24"/>
-        </w:rPr>
-        <w:t xml:space="preserve"> </w:t>
-      </w:r>
-      <w:proofErr w:type="spellStart"/>
-      <w:r>
-        <w:rPr>
-          <w:sz w:val="24"/>
-          <w:szCs w:val="24"/>
-        </w:rPr>
-        <w:t>wget</w:t>
-      </w:r>
-      <w:proofErr w:type="spellEnd"/>
-      <w:r>
-        <w:rPr>
-          <w:sz w:val="24"/>
-          <w:szCs w:val="24"/>
-        </w:rPr>
-        <w:t xml:space="preserve"> -O /etc/</w:t>
-      </w:r>
-      <w:proofErr w:type="spellStart"/>
-      <w:r>
-        <w:rPr>
-          <w:sz w:val="24"/>
-          <w:szCs w:val="24"/>
-        </w:rPr>
-        <w:t>yum.repos.d</w:t>
-      </w:r>
-      <w:proofErr w:type="spellEnd"/>
-      <w:r>
-        <w:rPr>
-          <w:sz w:val="24"/>
-          <w:szCs w:val="24"/>
-        </w:rPr>
-        <w:t>/</w:t>
-      </w:r>
-      <w:proofErr w:type="spellStart"/>
-      <w:r>
-        <w:rPr>
-          <w:sz w:val="24"/>
-          <w:szCs w:val="24"/>
-        </w:rPr>
-        <w:t>jenkins.repo</w:t>
-      </w:r>
-      <w:proofErr w:type="spellEnd"/>
-      <w:r>
-        <w:rPr>
-          <w:sz w:val="24"/>
-          <w:szCs w:val="24"/>
-        </w:rPr>
-        <w:t xml:space="preserve"> </w:t>
-      </w:r>
-      <w:hyperlink r:id="rId8" w:history="1">
+      <w:r>
+        <w:rPr>
+          <w:sz w:val="24"/>
+          <w:szCs w:val="24"/>
+        </w:rPr>
+        <w:t xml:space="preserve">sudo wget -O /etc/yum.repos.d/jenkins.repo </w:t>
+      </w:r>
+      <w:hyperlink r:id="rId9" w:history="1">
         <w:r>
           <w:rPr>
             <w:rStyle w:val="Hyperlink"/>
@@ -402,23 +335,14 @@
           <w:szCs w:val="24"/>
         </w:rPr>
       </w:pPr>
-      <w:proofErr w:type="spellStart"/>
-      <w:r>
-        <w:rPr>
-          <w:sz w:val="24"/>
-          <w:szCs w:val="24"/>
-        </w:rPr>
-        <w:t>sudo</w:t>
-      </w:r>
-      <w:proofErr w:type="spellEnd"/>
-      <w:r>
-        <w:rPr>
-          <w:sz w:val="24"/>
-          <w:szCs w:val="24"/>
-        </w:rPr>
-        <w:t xml:space="preserve"> rpm --import </w:t>
-      </w:r>
-      <w:hyperlink r:id="rId9" w:history="1">
+      <w:r>
+        <w:rPr>
+          <w:sz w:val="24"/>
+          <w:szCs w:val="24"/>
+        </w:rPr>
+        <w:t xml:space="preserve">sudo rpm --import </w:t>
+      </w:r>
+      <w:hyperlink r:id="rId10" w:history="1">
         <w:r>
           <w:rPr>
             <w:rStyle w:val="Hyperlink"/>
@@ -460,21 +384,12 @@
           <w:szCs w:val="24"/>
         </w:rPr>
       </w:pPr>
-      <w:proofErr w:type="spellStart"/>
-      <w:r>
-        <w:rPr>
-          <w:sz w:val="24"/>
-          <w:szCs w:val="24"/>
-        </w:rPr>
-        <w:t>sudo</w:t>
-      </w:r>
-      <w:proofErr w:type="spellEnd"/>
-      <w:r>
-        <w:rPr>
-          <w:sz w:val="24"/>
-          <w:szCs w:val="24"/>
-        </w:rPr>
-        <w:t xml:space="preserve"> yum upgrade</w:t>
+      <w:r>
+        <w:rPr>
+          <w:sz w:val="24"/>
+          <w:szCs w:val="24"/>
+        </w:rPr>
+        <w:t>sudo yum upgrade</w:t>
       </w:r>
     </w:p>
     <w:p>
@@ -508,37 +423,12 @@
           <w:szCs w:val="24"/>
         </w:rPr>
       </w:pPr>
-      <w:proofErr w:type="spellStart"/>
-      <w:r>
-        <w:rPr>
-          <w:sz w:val="24"/>
-          <w:szCs w:val="24"/>
-        </w:rPr>
-        <w:t>sudo</w:t>
-      </w:r>
-      <w:proofErr w:type="spellEnd"/>
-      <w:r>
-        <w:rPr>
-          <w:sz w:val="24"/>
-          <w:szCs w:val="24"/>
-        </w:rPr>
-        <w:t xml:space="preserve"> yum install </w:t>
-      </w:r>
-      <w:proofErr w:type="spellStart"/>
-      <w:r>
-        <w:rPr>
-          <w:sz w:val="24"/>
-          <w:szCs w:val="24"/>
-        </w:rPr>
-        <w:t>fontconfig</w:t>
-      </w:r>
-      <w:proofErr w:type="spellEnd"/>
-      <w:r>
-        <w:rPr>
-          <w:sz w:val="24"/>
-          <w:szCs w:val="24"/>
-        </w:rPr>
-        <w:t xml:space="preserve"> java-21-openjdk</w:t>
+      <w:r>
+        <w:rPr>
+          <w:sz w:val="24"/>
+          <w:szCs w:val="24"/>
+        </w:rPr>
+        <w:t>sudo yum install fontconfig java-21-openjdk</w:t>
       </w:r>
     </w:p>
     <w:p>
@@ -572,21 +462,12 @@
           <w:szCs w:val="24"/>
         </w:rPr>
       </w:pPr>
-      <w:proofErr w:type="spellStart"/>
-      <w:r>
-        <w:rPr>
-          <w:sz w:val="24"/>
-          <w:szCs w:val="24"/>
-        </w:rPr>
-        <w:t>sudo</w:t>
-      </w:r>
-      <w:proofErr w:type="spellEnd"/>
-      <w:r>
-        <w:rPr>
-          <w:sz w:val="24"/>
-          <w:szCs w:val="24"/>
-        </w:rPr>
-        <w:t xml:space="preserve"> yum install </w:t>
+      <w:r>
+        <w:rPr>
+          <w:sz w:val="24"/>
+          <w:szCs w:val="24"/>
+        </w:rPr>
+        <w:t xml:space="preserve">sudo yum install </w:t>
       </w:r>
       <w:r>
         <w:rPr>
@@ -627,37 +508,12 @@
           <w:szCs w:val="24"/>
         </w:rPr>
       </w:pPr>
-      <w:proofErr w:type="spellStart"/>
-      <w:r>
-        <w:rPr>
-          <w:sz w:val="24"/>
-          <w:szCs w:val="24"/>
-        </w:rPr>
-        <w:t>sudo</w:t>
-      </w:r>
-      <w:proofErr w:type="spellEnd"/>
-      <w:r>
-        <w:rPr>
-          <w:sz w:val="24"/>
-          <w:szCs w:val="24"/>
-        </w:rPr>
-        <w:t xml:space="preserve"> </w:t>
-      </w:r>
-      <w:proofErr w:type="spellStart"/>
-      <w:r>
-        <w:rPr>
-          <w:sz w:val="24"/>
-          <w:szCs w:val="24"/>
-        </w:rPr>
-        <w:t>systemctl</w:t>
-      </w:r>
-      <w:proofErr w:type="spellEnd"/>
-      <w:r>
-        <w:rPr>
-          <w:sz w:val="24"/>
-          <w:szCs w:val="24"/>
-        </w:rPr>
-        <w:t xml:space="preserve"> daemon-reload</w:t>
+      <w:r>
+        <w:rPr>
+          <w:sz w:val="24"/>
+          <w:szCs w:val="24"/>
+        </w:rPr>
+        <w:t>sudo systemctl daemon-reload</w:t>
       </w:r>
     </w:p>
     <w:p>
@@ -764,41 +620,13 @@
         </w:rPr>
         <w:tab/>
       </w:r>
-      <w:proofErr w:type="spellStart"/>
       <w:r>
         <w:rPr>
           <w:sz w:val="24"/>
           <w:szCs w:val="24"/>
           <w:highlight w:val="yellow"/>
         </w:rPr>
-        <w:t>sudo</w:t>
-      </w:r>
-      <w:proofErr w:type="spellEnd"/>
-      <w:r>
-        <w:rPr>
-          <w:sz w:val="24"/>
-          <w:szCs w:val="24"/>
-          <w:highlight w:val="yellow"/>
-        </w:rPr>
-        <w:t xml:space="preserve"> </w:t>
-      </w:r>
-      <w:proofErr w:type="spellStart"/>
-      <w:r>
-        <w:rPr>
-          <w:sz w:val="24"/>
-          <w:szCs w:val="24"/>
-          <w:highlight w:val="yellow"/>
-        </w:rPr>
-        <w:t>systemctl</w:t>
-      </w:r>
-      <w:proofErr w:type="spellEnd"/>
-      <w:r>
-        <w:rPr>
-          <w:sz w:val="24"/>
-          <w:szCs w:val="24"/>
-          <w:highlight w:val="yellow"/>
-        </w:rPr>
-        <w:t xml:space="preserve"> start Jenkins</w:t>
+        <w:t>sudo systemctl start Jenkins</w:t>
       </w:r>
     </w:p>
     <w:p>
@@ -877,41 +705,13 @@
         </w:rPr>
         <w:tab/>
       </w:r>
-      <w:proofErr w:type="spellStart"/>
       <w:r>
         <w:rPr>
           <w:sz w:val="24"/>
           <w:szCs w:val="24"/>
           <w:highlight w:val="yellow"/>
         </w:rPr>
-        <w:t>sudo</w:t>
-      </w:r>
-      <w:proofErr w:type="spellEnd"/>
-      <w:r>
-        <w:rPr>
-          <w:sz w:val="24"/>
-          <w:szCs w:val="24"/>
-          <w:highlight w:val="yellow"/>
-        </w:rPr>
-        <w:t xml:space="preserve"> </w:t>
-      </w:r>
-      <w:proofErr w:type="spellStart"/>
-      <w:r>
-        <w:rPr>
-          <w:sz w:val="24"/>
-          <w:szCs w:val="24"/>
-          <w:highlight w:val="yellow"/>
-        </w:rPr>
-        <w:t>systemctl</w:t>
-      </w:r>
-      <w:proofErr w:type="spellEnd"/>
-      <w:r>
-        <w:rPr>
-          <w:sz w:val="24"/>
-          <w:szCs w:val="24"/>
-          <w:highlight w:val="yellow"/>
-        </w:rPr>
-        <w:t xml:space="preserve"> status Jenkins</w:t>
+        <w:t>sudo systemctl status Jenkins</w:t>
       </w:r>
       <w:r>
         <w:rPr>
@@ -1040,151 +840,78 @@
           <w:szCs w:val="24"/>
           <w:highlight w:val="yellow"/>
         </w:rPr>
-        <w:t xml:space="preserve">$ </w:t>
-      </w:r>
-      <w:proofErr w:type="spellStart"/>
+        <w:t>$ sudo netstat -lntup | grep &lt;process_id&gt;</w:t>
+      </w:r>
+    </w:p>
+    <w:p>
+      <w:pPr>
+        <w:tabs>
+          <w:tab w:val="left" w:pos="916"/>
+          <w:tab w:val="left" w:pos="1832"/>
+          <w:tab w:val="left" w:pos="2748"/>
+          <w:tab w:val="left" w:pos="3664"/>
+          <w:tab w:val="left" w:pos="4580"/>
+          <w:tab w:val="left" w:pos="5496"/>
+          <w:tab w:val="left" w:pos="6412"/>
+          <w:tab w:val="left" w:pos="7328"/>
+          <w:tab w:val="left" w:pos="8244"/>
+          <w:tab w:val="left" w:pos="9160"/>
+          <w:tab w:val="left" w:pos="10076"/>
+          <w:tab w:val="left" w:pos="10992"/>
+          <w:tab w:val="left" w:pos="11908"/>
+          <w:tab w:val="left" w:pos="12824"/>
+          <w:tab w:val="left" w:pos="13740"/>
+          <w:tab w:val="left" w:pos="14656"/>
+        </w:tabs>
+        <w:spacing w:after="0" w:line="240" w:lineRule="auto"/>
+        <w:ind w:left="1080"/>
+        <w:rPr>
+          <w:sz w:val="24"/>
+          <w:szCs w:val="24"/>
+        </w:rPr>
+      </w:pPr>
+      <w:r>
+        <w:rPr>
+          <w:sz w:val="24"/>
+          <w:szCs w:val="24"/>
+        </w:rPr>
+        <w:t xml:space="preserve">NOTE:- if netstat command not found then install the package net-tools. By default, it should be 8080. In Security Group of your EC2 machine, In Inbound rules port 8080 should be open. </w:t>
+      </w:r>
+    </w:p>
+    <w:p>
+      <w:pPr>
+        <w:tabs>
+          <w:tab w:val="left" w:pos="916"/>
+          <w:tab w:val="left" w:pos="1832"/>
+          <w:tab w:val="left" w:pos="2748"/>
+          <w:tab w:val="left" w:pos="3664"/>
+          <w:tab w:val="left" w:pos="4580"/>
+          <w:tab w:val="left" w:pos="5496"/>
+          <w:tab w:val="left" w:pos="6412"/>
+          <w:tab w:val="left" w:pos="7328"/>
+          <w:tab w:val="left" w:pos="8244"/>
+          <w:tab w:val="left" w:pos="9160"/>
+          <w:tab w:val="left" w:pos="10076"/>
+          <w:tab w:val="left" w:pos="10992"/>
+          <w:tab w:val="left" w:pos="11908"/>
+          <w:tab w:val="left" w:pos="12824"/>
+          <w:tab w:val="left" w:pos="13740"/>
+          <w:tab w:val="left" w:pos="14656"/>
+        </w:tabs>
+        <w:spacing w:after="0" w:line="240" w:lineRule="auto"/>
+        <w:ind w:left="1080"/>
+        <w:rPr>
+          <w:sz w:val="24"/>
+          <w:szCs w:val="24"/>
+        </w:rPr>
+      </w:pPr>
       <w:r>
         <w:rPr>
           <w:sz w:val="24"/>
           <w:szCs w:val="24"/>
           <w:highlight w:val="yellow"/>
         </w:rPr>
-        <w:t>sudo</w:t>
-      </w:r>
-      <w:proofErr w:type="spellEnd"/>
-      <w:r>
-        <w:rPr>
-          <w:sz w:val="24"/>
-          <w:szCs w:val="24"/>
-          <w:highlight w:val="yellow"/>
-        </w:rPr>
-        <w:t xml:space="preserve"> netstat -</w:t>
-      </w:r>
-      <w:proofErr w:type="spellStart"/>
-      <w:r>
-        <w:rPr>
-          <w:sz w:val="24"/>
-          <w:szCs w:val="24"/>
-          <w:highlight w:val="yellow"/>
-        </w:rPr>
-        <w:t>lntup</w:t>
-      </w:r>
-      <w:proofErr w:type="spellEnd"/>
-      <w:r>
-        <w:rPr>
-          <w:sz w:val="24"/>
-          <w:szCs w:val="24"/>
-          <w:highlight w:val="yellow"/>
-        </w:rPr>
-        <w:t xml:space="preserve"> | grep &lt;</w:t>
-      </w:r>
-      <w:proofErr w:type="spellStart"/>
-      <w:r>
-        <w:rPr>
-          <w:sz w:val="24"/>
-          <w:szCs w:val="24"/>
-          <w:highlight w:val="yellow"/>
-        </w:rPr>
-        <w:t>process_id</w:t>
-      </w:r>
-      <w:proofErr w:type="spellEnd"/>
-      <w:r>
-        <w:rPr>
-          <w:sz w:val="24"/>
-          <w:szCs w:val="24"/>
-          <w:highlight w:val="yellow"/>
-        </w:rPr>
-        <w:t>&gt;</w:t>
-      </w:r>
-    </w:p>
-    <w:p>
-      <w:pPr>
-        <w:tabs>
-          <w:tab w:val="left" w:pos="916"/>
-          <w:tab w:val="left" w:pos="1832"/>
-          <w:tab w:val="left" w:pos="2748"/>
-          <w:tab w:val="left" w:pos="3664"/>
-          <w:tab w:val="left" w:pos="4580"/>
-          <w:tab w:val="left" w:pos="5496"/>
-          <w:tab w:val="left" w:pos="6412"/>
-          <w:tab w:val="left" w:pos="7328"/>
-          <w:tab w:val="left" w:pos="8244"/>
-          <w:tab w:val="left" w:pos="9160"/>
-          <w:tab w:val="left" w:pos="10076"/>
-          <w:tab w:val="left" w:pos="10992"/>
-          <w:tab w:val="left" w:pos="11908"/>
-          <w:tab w:val="left" w:pos="12824"/>
-          <w:tab w:val="left" w:pos="13740"/>
-          <w:tab w:val="left" w:pos="14656"/>
-        </w:tabs>
-        <w:spacing w:after="0" w:line="240" w:lineRule="auto"/>
-        <w:ind w:left="1080"/>
-        <w:rPr>
-          <w:sz w:val="24"/>
-          <w:szCs w:val="24"/>
-        </w:rPr>
-      </w:pPr>
-      <w:proofErr w:type="gramStart"/>
-      <w:r>
-        <w:rPr>
-          <w:sz w:val="24"/>
-          <w:szCs w:val="24"/>
-        </w:rPr>
-        <w:t>NOTE:-</w:t>
-      </w:r>
-      <w:proofErr w:type="gramEnd"/>
-      <w:r>
-        <w:rPr>
-          <w:sz w:val="24"/>
-          <w:szCs w:val="24"/>
-        </w:rPr>
-        <w:t xml:space="preserve"> if netstat command not found then install the package net-tools. By default, it should be 8080. In Security Group of your EC2 machine, In Inbound rules port 8080 should be open. </w:t>
-      </w:r>
-    </w:p>
-    <w:p>
-      <w:pPr>
-        <w:tabs>
-          <w:tab w:val="left" w:pos="916"/>
-          <w:tab w:val="left" w:pos="1832"/>
-          <w:tab w:val="left" w:pos="2748"/>
-          <w:tab w:val="left" w:pos="3664"/>
-          <w:tab w:val="left" w:pos="4580"/>
-          <w:tab w:val="left" w:pos="5496"/>
-          <w:tab w:val="left" w:pos="6412"/>
-          <w:tab w:val="left" w:pos="7328"/>
-          <w:tab w:val="left" w:pos="8244"/>
-          <w:tab w:val="left" w:pos="9160"/>
-          <w:tab w:val="left" w:pos="10076"/>
-          <w:tab w:val="left" w:pos="10992"/>
-          <w:tab w:val="left" w:pos="11908"/>
-          <w:tab w:val="left" w:pos="12824"/>
-          <w:tab w:val="left" w:pos="13740"/>
-          <w:tab w:val="left" w:pos="14656"/>
-        </w:tabs>
-        <w:spacing w:after="0" w:line="240" w:lineRule="auto"/>
-        <w:ind w:left="1080"/>
-        <w:rPr>
-          <w:sz w:val="24"/>
-          <w:szCs w:val="24"/>
-        </w:rPr>
-      </w:pPr>
-      <w:proofErr w:type="spellStart"/>
-      <w:r>
-        <w:rPr>
-          <w:sz w:val="24"/>
-          <w:szCs w:val="24"/>
-          <w:highlight w:val="yellow"/>
-        </w:rPr>
-        <w:t>sudo</w:t>
-      </w:r>
-      <w:proofErr w:type="spellEnd"/>
-      <w:r>
-        <w:rPr>
-          <w:sz w:val="24"/>
-          <w:szCs w:val="24"/>
-          <w:highlight w:val="yellow"/>
-        </w:rPr>
-        <w:t xml:space="preserve"> yum install net-tools</w:t>
+        <w:t>sudo yum install net-tools</w:t>
       </w:r>
     </w:p>
     <w:p>
@@ -1262,39 +989,7 @@
           <w:sz w:val="24"/>
           <w:szCs w:val="24"/>
         </w:rPr>
-        <w:t xml:space="preserve">$ </w:t>
-      </w:r>
-      <w:proofErr w:type="spellStart"/>
-      <w:r>
-        <w:rPr>
-          <w:sz w:val="24"/>
-          <w:szCs w:val="24"/>
-        </w:rPr>
-        <w:t>sudo</w:t>
-      </w:r>
-      <w:proofErr w:type="spellEnd"/>
-      <w:r>
-        <w:rPr>
-          <w:sz w:val="24"/>
-          <w:szCs w:val="24"/>
-        </w:rPr>
-        <w:t xml:space="preserve"> cat /etc/</w:t>
-      </w:r>
-      <w:proofErr w:type="spellStart"/>
-      <w:r>
-        <w:rPr>
-          <w:sz w:val="24"/>
-          <w:szCs w:val="24"/>
-        </w:rPr>
-        <w:t>sysconfig</w:t>
-      </w:r>
-      <w:proofErr w:type="spellEnd"/>
-      <w:r>
-        <w:rPr>
-          <w:sz w:val="24"/>
-          <w:szCs w:val="24"/>
-        </w:rPr>
-        <w:t>/Jenkins</w:t>
+        <w:t>$ sudo cat /etc/sysconfig/Jenkins</w:t>
       </w:r>
     </w:p>
     <w:p>
@@ -1485,17 +1180,8 @@
           <w:sz w:val="24"/>
           <w:szCs w:val="24"/>
         </w:rPr>
-        <w:t>locked state. We need to open it through Administrator password which is available in /var/lib/Jenkins/secrets/</w:t>
-      </w:r>
-      <w:proofErr w:type="spellStart"/>
-      <w:r>
-        <w:rPr>
-          <w:sz w:val="24"/>
-          <w:szCs w:val="24"/>
-        </w:rPr>
-        <w:t>initialAdminPassword</w:t>
-      </w:r>
-      <w:proofErr w:type="spellEnd"/>
+        <w:t>locked state. We need to open it through Administrator password which is available in /var/lib/Jenkins/secrets/initialAdminPassword</w:t>
+      </w:r>
     </w:p>
     <w:p>
       <w:pPr>
@@ -1594,42 +1280,8 @@
           <w:szCs w:val="24"/>
           <w:highlight w:val="yellow"/>
         </w:rPr>
-        <w:t xml:space="preserve">$ </w:t>
-      </w:r>
-      <w:proofErr w:type="spellStart"/>
-      <w:r>
-        <w:rPr>
-          <w:b/>
-          <w:bCs/>
-          <w:sz w:val="24"/>
-          <w:szCs w:val="24"/>
-          <w:highlight w:val="yellow"/>
-        </w:rPr>
-        <w:t>sudo</w:t>
-      </w:r>
-      <w:proofErr w:type="spellEnd"/>
-      <w:r>
-        <w:rPr>
-          <w:b/>
-          <w:bCs/>
-          <w:sz w:val="24"/>
-          <w:szCs w:val="24"/>
-          <w:highlight w:val="yellow"/>
-        </w:rPr>
-        <w:t xml:space="preserve"> cat /var/lib/Jenkins/secrets/</w:t>
-      </w:r>
-      <w:proofErr w:type="spellStart"/>
-      <w:r>
-        <w:rPr>
-          <w:b/>
-          <w:bCs/>
-          <w:sz w:val="24"/>
-          <w:szCs w:val="24"/>
-          <w:highlight w:val="yellow"/>
-        </w:rPr>
-        <w:t>initialAdminPassword</w:t>
-      </w:r>
-      <w:proofErr w:type="spellEnd"/>
+        <w:t>$ sudo cat /var/lib/Jenkins/secrets/initialAdminPassword</w:t>
+      </w:r>
       <w:r>
         <w:rPr>
           <w:b/>
@@ -2321,27 +1973,7 @@
                                 <w:sz w:val="24"/>
                                 <w:szCs w:val="24"/>
                               </w:rPr>
-                              <w:t>date &gt;&gt; /</w:t>
-                            </w:r>
-                            <w:proofErr w:type="spellStart"/>
-                            <w:r>
-                              <w:rPr>
-                                <w:b/>
-                                <w:bCs/>
-                                <w:sz w:val="24"/>
-                                <w:szCs w:val="24"/>
-                              </w:rPr>
-                              <w:t>tmp</w:t>
-                            </w:r>
-                            <w:proofErr w:type="spellEnd"/>
-                            <w:r>
-                              <w:rPr>
-                                <w:b/>
-                                <w:bCs/>
-                                <w:sz w:val="24"/>
-                                <w:szCs w:val="24"/>
-                              </w:rPr>
-                              <w:t>/date.txt</w:t>
+                              <w:t>date &gt;&gt; /tmp/date.txt</w:t>
                             </w:r>
                           </w:p>
                         </w:txbxContent>
@@ -2405,27 +2037,7 @@
                           <w:sz w:val="24"/>
                           <w:szCs w:val="24"/>
                         </w:rPr>
-                        <w:t>date &gt;&gt; /</w:t>
-                      </w:r>
-                      <w:proofErr w:type="spellStart"/>
-                      <w:r>
-                        <w:rPr>
-                          <w:b/>
-                          <w:bCs/>
-                          <w:sz w:val="24"/>
-                          <w:szCs w:val="24"/>
-                        </w:rPr>
-                        <w:t>tmp</w:t>
-                      </w:r>
-                      <w:proofErr w:type="spellEnd"/>
-                      <w:r>
-                        <w:rPr>
-                          <w:b/>
-                          <w:bCs/>
-                          <w:sz w:val="24"/>
-                          <w:szCs w:val="24"/>
-                        </w:rPr>
-                        <w:t>/date.txt</w:t>
+                        <w:t>date &gt;&gt; /tmp/date.txt</w:t>
                       </w:r>
                     </w:p>
                   </w:txbxContent>
@@ -2817,6 +2429,11 @@
     </w:p>
     <w:p>
       <w:pPr>
+        <w:pStyle w:val="ListParagraph"/>
+        <w:numPr>
+          <w:ilvl w:val="0"/>
+          <w:numId w:val="3"/>
+        </w:numPr>
         <w:tabs>
           <w:tab w:val="left" w:pos="916"/>
           <w:tab w:val="left" w:pos="1832"/>
@@ -2850,40 +2467,32 @@
           <w:sz w:val="28"/>
           <w:szCs w:val="28"/>
         </w:rPr>
-        <w:t>Timer:</w:t>
-      </w:r>
-    </w:p>
-    <w:p>
-      <w:pPr>
-        <w:tabs>
-          <w:tab w:val="left" w:pos="916"/>
-          <w:tab w:val="left" w:pos="1832"/>
-          <w:tab w:val="left" w:pos="2748"/>
-          <w:tab w:val="left" w:pos="3664"/>
-          <w:tab w:val="left" w:pos="4580"/>
-          <w:tab w:val="left" w:pos="5496"/>
-          <w:tab w:val="left" w:pos="6412"/>
-          <w:tab w:val="left" w:pos="7328"/>
-          <w:tab w:val="left" w:pos="8244"/>
-          <w:tab w:val="left" w:pos="9160"/>
-          <w:tab w:val="left" w:pos="10076"/>
-          <w:tab w:val="left" w:pos="10992"/>
-          <w:tab w:val="left" w:pos="11908"/>
-          <w:tab w:val="left" w:pos="12824"/>
-          <w:tab w:val="left" w:pos="13740"/>
-          <w:tab w:val="left" w:pos="14656"/>
-        </w:tabs>
-        <w:spacing w:after="0" w:line="240" w:lineRule="auto"/>
+        <w:t>Timer</w:t>
+      </w:r>
+      <w:r>
         <w:rPr>
           <w:b/>
           <w:bCs/>
           <w:sz w:val="28"/>
           <w:szCs w:val="28"/>
         </w:rPr>
-      </w:pPr>
-    </w:p>
-    <w:p>
-      <w:pPr>
+        <w:t xml:space="preserve"> </w:t>
+      </w:r>
+      <w:r>
+        <w:rPr>
+          <w:sz w:val="28"/>
+          <w:szCs w:val="28"/>
+        </w:rPr>
+        <w:t>(Similar to cron job)</w:t>
+      </w:r>
+    </w:p>
+    <w:p>
+      <w:pPr>
+        <w:pStyle w:val="ListParagraph"/>
+        <w:numPr>
+          <w:ilvl w:val="0"/>
+          <w:numId w:val="3"/>
+        </w:numPr>
         <w:tabs>
           <w:tab w:val="left" w:pos="916"/>
           <w:tab w:val="left" w:pos="1832"/>
@@ -2917,9 +2526,8 @@
           <w:sz w:val="28"/>
           <w:szCs w:val="28"/>
         </w:rPr>
-        <w:t xml:space="preserve">Poll </w:t>
-      </w:r>
-      <w:proofErr w:type="spellStart"/>
+        <w:t>Poll scm</w:t>
+      </w:r>
       <w:r>
         <w:rPr>
           <w:b/>
@@ -2927,77 +2535,129 @@
           <w:sz w:val="28"/>
           <w:szCs w:val="28"/>
         </w:rPr>
-        <w:t>scm</w:t>
-      </w:r>
-      <w:proofErr w:type="spellEnd"/>
-      <w:r>
+        <w:t xml:space="preserve"> </w:t>
+      </w:r>
+      <w:r>
+        <w:rPr>
+          <w:sz w:val="28"/>
+          <w:szCs w:val="28"/>
+        </w:rPr>
+        <w:t>(Poll means watching &amp; SCM is Source code management)</w:t>
+      </w:r>
+    </w:p>
+    <w:p>
+      <w:pPr>
+        <w:pStyle w:val="ListParagraph"/>
+        <w:numPr>
+          <w:ilvl w:val="0"/>
+          <w:numId w:val="3"/>
+        </w:numPr>
+        <w:tabs>
+          <w:tab w:val="left" w:pos="916"/>
+          <w:tab w:val="left" w:pos="1832"/>
+          <w:tab w:val="left" w:pos="2748"/>
+          <w:tab w:val="left" w:pos="3664"/>
+          <w:tab w:val="left" w:pos="4580"/>
+          <w:tab w:val="left" w:pos="5496"/>
+          <w:tab w:val="left" w:pos="6412"/>
+          <w:tab w:val="left" w:pos="7328"/>
+          <w:tab w:val="left" w:pos="8244"/>
+          <w:tab w:val="left" w:pos="9160"/>
+          <w:tab w:val="left" w:pos="10076"/>
+          <w:tab w:val="left" w:pos="10992"/>
+          <w:tab w:val="left" w:pos="11908"/>
+          <w:tab w:val="left" w:pos="12824"/>
+          <w:tab w:val="left" w:pos="13740"/>
+          <w:tab w:val="left" w:pos="14656"/>
+        </w:tabs>
+        <w:spacing w:after="0" w:line="240" w:lineRule="auto"/>
         <w:rPr>
           <w:b/>
           <w:bCs/>
           <w:sz w:val="28"/>
           <w:szCs w:val="28"/>
         </w:rPr>
-        <w:t>:</w:t>
-      </w:r>
-    </w:p>
-    <w:p>
-      <w:pPr>
-        <w:tabs>
-          <w:tab w:val="left" w:pos="916"/>
-          <w:tab w:val="left" w:pos="1832"/>
-          <w:tab w:val="left" w:pos="2748"/>
-          <w:tab w:val="left" w:pos="3664"/>
-          <w:tab w:val="left" w:pos="4580"/>
-          <w:tab w:val="left" w:pos="5496"/>
-          <w:tab w:val="left" w:pos="6412"/>
-          <w:tab w:val="left" w:pos="7328"/>
-          <w:tab w:val="left" w:pos="8244"/>
-          <w:tab w:val="left" w:pos="9160"/>
-          <w:tab w:val="left" w:pos="10076"/>
-          <w:tab w:val="left" w:pos="10992"/>
-          <w:tab w:val="left" w:pos="11908"/>
-          <w:tab w:val="left" w:pos="12824"/>
-          <w:tab w:val="left" w:pos="13740"/>
-          <w:tab w:val="left" w:pos="14656"/>
-        </w:tabs>
-        <w:spacing w:after="0" w:line="240" w:lineRule="auto"/>
+      </w:pPr>
+      <w:r>
         <w:rPr>
           <w:b/>
           <w:bCs/>
           <w:sz w:val="28"/>
           <w:szCs w:val="28"/>
         </w:rPr>
-      </w:pPr>
-    </w:p>
-    <w:p>
-      <w:pPr>
-        <w:tabs>
-          <w:tab w:val="left" w:pos="916"/>
-          <w:tab w:val="left" w:pos="1832"/>
-          <w:tab w:val="left" w:pos="2748"/>
-          <w:tab w:val="left" w:pos="3664"/>
-          <w:tab w:val="left" w:pos="4580"/>
-          <w:tab w:val="left" w:pos="5496"/>
-          <w:tab w:val="left" w:pos="6412"/>
-          <w:tab w:val="left" w:pos="7328"/>
-          <w:tab w:val="left" w:pos="8244"/>
-          <w:tab w:val="left" w:pos="9160"/>
-          <w:tab w:val="left" w:pos="10076"/>
-          <w:tab w:val="left" w:pos="10992"/>
-          <w:tab w:val="left" w:pos="11908"/>
-          <w:tab w:val="left" w:pos="12824"/>
-          <w:tab w:val="left" w:pos="13740"/>
-          <w:tab w:val="left" w:pos="14656"/>
-        </w:tabs>
-        <w:spacing w:after="0" w:line="240" w:lineRule="auto"/>
+        <w:t xml:space="preserve">GITHub hook trigger for GITSCM polling </w:t>
+      </w:r>
+      <w:r>
+        <w:rPr>
+          <w:sz w:val="28"/>
+          <w:szCs w:val="28"/>
+        </w:rPr>
+        <w:t>(Web Hooks)</w:t>
+      </w:r>
+    </w:p>
+    <w:p>
+      <w:pPr>
+        <w:tabs>
+          <w:tab w:val="left" w:pos="916"/>
+          <w:tab w:val="left" w:pos="1832"/>
+          <w:tab w:val="left" w:pos="2748"/>
+          <w:tab w:val="left" w:pos="3664"/>
+          <w:tab w:val="left" w:pos="4580"/>
+          <w:tab w:val="left" w:pos="5496"/>
+          <w:tab w:val="left" w:pos="6412"/>
+          <w:tab w:val="left" w:pos="7328"/>
+          <w:tab w:val="left" w:pos="8244"/>
+          <w:tab w:val="left" w:pos="9160"/>
+          <w:tab w:val="left" w:pos="10076"/>
+          <w:tab w:val="left" w:pos="10992"/>
+          <w:tab w:val="left" w:pos="11908"/>
+          <w:tab w:val="left" w:pos="12824"/>
+          <w:tab w:val="left" w:pos="13740"/>
+          <w:tab w:val="left" w:pos="14656"/>
+        </w:tabs>
+        <w:spacing w:after="0" w:line="240" w:lineRule="auto"/>
+        <w:rPr>
+          <w:sz w:val="28"/>
+          <w:szCs w:val="28"/>
+        </w:rPr>
+      </w:pPr>
+    </w:p>
+    <w:p>
+      <w:pPr>
+        <w:tabs>
+          <w:tab w:val="left" w:pos="916"/>
+          <w:tab w:val="left" w:pos="1832"/>
+          <w:tab w:val="left" w:pos="2748"/>
+          <w:tab w:val="left" w:pos="3664"/>
+          <w:tab w:val="left" w:pos="4580"/>
+          <w:tab w:val="left" w:pos="5496"/>
+          <w:tab w:val="left" w:pos="6412"/>
+          <w:tab w:val="left" w:pos="7328"/>
+          <w:tab w:val="left" w:pos="8244"/>
+          <w:tab w:val="left" w:pos="9160"/>
+          <w:tab w:val="left" w:pos="10076"/>
+          <w:tab w:val="left" w:pos="10992"/>
+          <w:tab w:val="left" w:pos="11908"/>
+          <w:tab w:val="left" w:pos="12824"/>
+          <w:tab w:val="left" w:pos="13740"/>
+          <w:tab w:val="left" w:pos="14656"/>
+        </w:tabs>
+        <w:spacing w:after="0" w:line="240" w:lineRule="auto"/>
+        <w:rPr>
+          <w:sz w:val="28"/>
+          <w:szCs w:val="28"/>
+        </w:rPr>
+      </w:pPr>
+      <w:r>
         <w:rPr>
           <w:b/>
           <w:bCs/>
           <w:sz w:val="28"/>
           <w:szCs w:val="28"/>
-        </w:rPr>
-      </w:pPr>
-      <w:proofErr w:type="spellStart"/>
+          <w:u w:val="single"/>
+        </w:rPr>
+        <w:t>Timer</w:t>
+      </w:r>
       <w:r>
         <w:rPr>
           <w:b/>
@@ -3005,21 +2665,3385 @@
           <w:sz w:val="28"/>
           <w:szCs w:val="28"/>
         </w:rPr>
-        <w:t>GITHub</w:t>
-      </w:r>
-      <w:proofErr w:type="spellEnd"/>
-      <w:r>
+        <w:t xml:space="preserve">: </w:t>
+      </w:r>
+      <w:r>
+        <w:rPr>
+          <w:sz w:val="28"/>
+          <w:szCs w:val="28"/>
+        </w:rPr>
+        <w:t>Set a time &amp; in that particular time make a build</w:t>
+      </w:r>
+    </w:p>
+    <w:p>
+      <w:pPr>
+        <w:tabs>
+          <w:tab w:val="left" w:pos="916"/>
+          <w:tab w:val="left" w:pos="1832"/>
+          <w:tab w:val="left" w:pos="2748"/>
+          <w:tab w:val="left" w:pos="3664"/>
+          <w:tab w:val="left" w:pos="4580"/>
+          <w:tab w:val="left" w:pos="5496"/>
+          <w:tab w:val="left" w:pos="6412"/>
+          <w:tab w:val="left" w:pos="7328"/>
+          <w:tab w:val="left" w:pos="8244"/>
+          <w:tab w:val="left" w:pos="9160"/>
+          <w:tab w:val="left" w:pos="10076"/>
+          <w:tab w:val="left" w:pos="10992"/>
+          <w:tab w:val="left" w:pos="11908"/>
+          <w:tab w:val="left" w:pos="12824"/>
+          <w:tab w:val="left" w:pos="13740"/>
+          <w:tab w:val="left" w:pos="14656"/>
+        </w:tabs>
+        <w:spacing w:after="0" w:line="240" w:lineRule="auto"/>
+        <w:rPr>
+          <w:sz w:val="28"/>
+          <w:szCs w:val="28"/>
+        </w:rPr>
+      </w:pPr>
+    </w:p>
+    <w:p>
+      <w:pPr>
+        <w:tabs>
+          <w:tab w:val="left" w:pos="916"/>
+          <w:tab w:val="left" w:pos="1832"/>
+          <w:tab w:val="left" w:pos="2748"/>
+          <w:tab w:val="left" w:pos="3664"/>
+          <w:tab w:val="left" w:pos="4580"/>
+          <w:tab w:val="left" w:pos="5496"/>
+          <w:tab w:val="left" w:pos="6412"/>
+          <w:tab w:val="left" w:pos="7328"/>
+          <w:tab w:val="left" w:pos="8244"/>
+          <w:tab w:val="left" w:pos="9160"/>
+          <w:tab w:val="left" w:pos="10076"/>
+          <w:tab w:val="left" w:pos="10992"/>
+          <w:tab w:val="left" w:pos="11908"/>
+          <w:tab w:val="left" w:pos="12824"/>
+          <w:tab w:val="left" w:pos="13740"/>
+          <w:tab w:val="left" w:pos="14656"/>
+        </w:tabs>
+        <w:spacing w:after="0" w:line="240" w:lineRule="auto"/>
+        <w:rPr>
+          <w:sz w:val="28"/>
+          <w:szCs w:val="28"/>
+        </w:rPr>
+      </w:pPr>
+      <w:r>
+        <w:rPr>
+          <w:sz w:val="28"/>
+          <w:szCs w:val="28"/>
+        </w:rPr>
+        <w:t>Step 1 – Go to Dashboard</w:t>
+      </w:r>
+    </w:p>
+    <w:p>
+      <w:pPr>
+        <w:tabs>
+          <w:tab w:val="left" w:pos="916"/>
+          <w:tab w:val="left" w:pos="1832"/>
+          <w:tab w:val="left" w:pos="2748"/>
+          <w:tab w:val="left" w:pos="3664"/>
+          <w:tab w:val="left" w:pos="4580"/>
+          <w:tab w:val="left" w:pos="5496"/>
+          <w:tab w:val="left" w:pos="6412"/>
+          <w:tab w:val="left" w:pos="7328"/>
+          <w:tab w:val="left" w:pos="8244"/>
+          <w:tab w:val="left" w:pos="9160"/>
+          <w:tab w:val="left" w:pos="10076"/>
+          <w:tab w:val="left" w:pos="10992"/>
+          <w:tab w:val="left" w:pos="11908"/>
+          <w:tab w:val="left" w:pos="12824"/>
+          <w:tab w:val="left" w:pos="13740"/>
+          <w:tab w:val="left" w:pos="14656"/>
+        </w:tabs>
+        <w:spacing w:after="0" w:line="240" w:lineRule="auto"/>
+        <w:rPr>
+          <w:sz w:val="28"/>
+          <w:szCs w:val="28"/>
+        </w:rPr>
+      </w:pPr>
+      <w:r>
+        <w:rPr>
+          <w:sz w:val="28"/>
+          <w:szCs w:val="28"/>
+        </w:rPr>
+        <w:t>Step 2 – Choose any existing job or create a free style project</w:t>
+      </w:r>
+    </w:p>
+    <w:p>
+      <w:pPr>
+        <w:tabs>
+          <w:tab w:val="left" w:pos="916"/>
+          <w:tab w:val="left" w:pos="1832"/>
+          <w:tab w:val="left" w:pos="2748"/>
+          <w:tab w:val="left" w:pos="3664"/>
+          <w:tab w:val="left" w:pos="4580"/>
+          <w:tab w:val="left" w:pos="5496"/>
+          <w:tab w:val="left" w:pos="6412"/>
+          <w:tab w:val="left" w:pos="7328"/>
+          <w:tab w:val="left" w:pos="8244"/>
+          <w:tab w:val="left" w:pos="9160"/>
+          <w:tab w:val="left" w:pos="10076"/>
+          <w:tab w:val="left" w:pos="10992"/>
+          <w:tab w:val="left" w:pos="11908"/>
+          <w:tab w:val="left" w:pos="12824"/>
+          <w:tab w:val="left" w:pos="13740"/>
+          <w:tab w:val="left" w:pos="14656"/>
+        </w:tabs>
+        <w:spacing w:after="0" w:line="240" w:lineRule="auto"/>
+        <w:rPr>
+          <w:sz w:val="28"/>
+          <w:szCs w:val="28"/>
+        </w:rPr>
+      </w:pPr>
+      <w:r>
+        <w:rPr>
+          <w:sz w:val="28"/>
+          <w:szCs w:val="28"/>
+        </w:rPr>
+        <w:t>Step 3 – Click on Configure</w:t>
+      </w:r>
+    </w:p>
+    <w:p>
+      <w:pPr>
+        <w:tabs>
+          <w:tab w:val="left" w:pos="916"/>
+          <w:tab w:val="left" w:pos="1832"/>
+          <w:tab w:val="left" w:pos="2748"/>
+          <w:tab w:val="left" w:pos="3664"/>
+          <w:tab w:val="left" w:pos="4580"/>
+          <w:tab w:val="left" w:pos="5496"/>
+          <w:tab w:val="left" w:pos="6412"/>
+          <w:tab w:val="left" w:pos="7328"/>
+          <w:tab w:val="left" w:pos="8244"/>
+          <w:tab w:val="left" w:pos="9160"/>
+          <w:tab w:val="left" w:pos="10076"/>
+          <w:tab w:val="left" w:pos="10992"/>
+          <w:tab w:val="left" w:pos="11908"/>
+          <w:tab w:val="left" w:pos="12824"/>
+          <w:tab w:val="left" w:pos="13740"/>
+          <w:tab w:val="left" w:pos="14656"/>
+        </w:tabs>
+        <w:spacing w:after="0" w:line="240" w:lineRule="auto"/>
+        <w:rPr>
+          <w:sz w:val="28"/>
+          <w:szCs w:val="28"/>
+        </w:rPr>
+      </w:pPr>
+      <w:r>
+        <w:rPr>
+          <w:sz w:val="28"/>
+          <w:szCs w:val="28"/>
+        </w:rPr>
+        <w:t>Step 4 – Click on ‘Triggers’</w:t>
+      </w:r>
+    </w:p>
+    <w:p>
+      <w:pPr>
+        <w:tabs>
+          <w:tab w:val="left" w:pos="916"/>
+          <w:tab w:val="left" w:pos="1832"/>
+          <w:tab w:val="left" w:pos="2748"/>
+          <w:tab w:val="left" w:pos="3664"/>
+          <w:tab w:val="left" w:pos="4580"/>
+          <w:tab w:val="left" w:pos="5496"/>
+          <w:tab w:val="left" w:pos="6412"/>
+          <w:tab w:val="left" w:pos="7328"/>
+          <w:tab w:val="left" w:pos="8244"/>
+          <w:tab w:val="left" w:pos="9160"/>
+          <w:tab w:val="left" w:pos="10076"/>
+          <w:tab w:val="left" w:pos="10992"/>
+          <w:tab w:val="left" w:pos="11908"/>
+          <w:tab w:val="left" w:pos="12824"/>
+          <w:tab w:val="left" w:pos="13740"/>
+          <w:tab w:val="left" w:pos="14656"/>
+        </w:tabs>
+        <w:spacing w:after="0" w:line="240" w:lineRule="auto"/>
+        <w:rPr>
+          <w:sz w:val="28"/>
+          <w:szCs w:val="28"/>
+        </w:rPr>
+      </w:pPr>
+      <w:r>
+        <w:rPr>
+          <w:sz w:val="28"/>
+          <w:szCs w:val="28"/>
+        </w:rPr>
+        <w:tab/>
+        <w:t>From the list of triggers, choose –</w:t>
+      </w:r>
+    </w:p>
+    <w:p>
+      <w:pPr>
+        <w:tabs>
+          <w:tab w:val="left" w:pos="916"/>
+          <w:tab w:val="left" w:pos="1832"/>
+          <w:tab w:val="left" w:pos="2748"/>
+          <w:tab w:val="left" w:pos="3664"/>
+          <w:tab w:val="left" w:pos="4580"/>
+          <w:tab w:val="left" w:pos="5496"/>
+          <w:tab w:val="left" w:pos="6412"/>
+          <w:tab w:val="left" w:pos="7328"/>
+          <w:tab w:val="left" w:pos="8244"/>
+          <w:tab w:val="left" w:pos="9160"/>
+          <w:tab w:val="left" w:pos="10076"/>
+          <w:tab w:val="left" w:pos="10992"/>
+          <w:tab w:val="left" w:pos="11908"/>
+          <w:tab w:val="left" w:pos="12824"/>
+          <w:tab w:val="left" w:pos="13740"/>
+          <w:tab w:val="left" w:pos="14656"/>
+        </w:tabs>
+        <w:spacing w:after="0" w:line="240" w:lineRule="auto"/>
         <w:rPr>
           <w:b/>
           <w:bCs/>
           <w:sz w:val="28"/>
           <w:szCs w:val="28"/>
         </w:rPr>
-        <w:t xml:space="preserve"> hook trigger for GITSCM polling -</w:t>
-      </w:r>
+      </w:pPr>
+      <w:r>
+        <w:rPr>
+          <w:noProof/>
+          <w:sz w:val="28"/>
+          <w:szCs w:val="28"/>
+        </w:rPr>
+        <mc:AlternateContent>
+          <mc:Choice Requires="wps">
+            <w:drawing>
+              <wp:anchor distT="0" distB="0" distL="114300" distR="114300" simplePos="0" relativeHeight="251662336" behindDoc="0" locked="0" layoutInCell="1" allowOverlap="1" wp14:anchorId="6CA2BE02" wp14:editId="66E54456">
+                <wp:simplePos x="0" y="0"/>
+                <wp:positionH relativeFrom="column">
+                  <wp:posOffset>624840</wp:posOffset>
+                </wp:positionH>
+                <wp:positionV relativeFrom="paragraph">
+                  <wp:posOffset>16510</wp:posOffset>
+                </wp:positionV>
+                <wp:extent cx="114300" cy="114300"/>
+                <wp:effectExtent l="0" t="0" r="19050" b="19050"/>
+                <wp:wrapNone/>
+                <wp:docPr id="1458121623" name="Straight Connector 4"/>
+                <wp:cNvGraphicFramePr/>
+                <a:graphic xmlns:a="http://schemas.openxmlformats.org/drawingml/2006/main">
+                  <a:graphicData uri="http://schemas.microsoft.com/office/word/2010/wordprocessingShape">
+                    <wps:wsp>
+                      <wps:cNvCnPr/>
+                      <wps:spPr>
+                        <a:xfrm flipV="1">
+                          <a:off x="0" y="0"/>
+                          <a:ext cx="114300" cy="114300"/>
+                        </a:xfrm>
+                        <a:prstGeom prst="line">
+                          <a:avLst/>
+                        </a:prstGeom>
+                      </wps:spPr>
+                      <wps:style>
+                        <a:lnRef idx="3">
+                          <a:schemeClr val="dk1"/>
+                        </a:lnRef>
+                        <a:fillRef idx="0">
+                          <a:schemeClr val="dk1"/>
+                        </a:fillRef>
+                        <a:effectRef idx="2">
+                          <a:schemeClr val="dk1"/>
+                        </a:effectRef>
+                        <a:fontRef idx="minor">
+                          <a:schemeClr val="tx1"/>
+                        </a:fontRef>
+                      </wps:style>
+                      <wps:bodyPr/>
+                    </wps:wsp>
+                  </a:graphicData>
+                </a:graphic>
+              </wp:anchor>
+            </w:drawing>
+          </mc:Choice>
+          <mc:Fallback>
+            <w:pict>
+              <v:line w14:anchorId="1A612379" id="Straight Connector 4" o:spid="_x0000_s1026" style="position:absolute;flip:y;z-index:251662336;visibility:visible;mso-wrap-style:square;mso-wrap-distance-left:9pt;mso-wrap-distance-top:0;mso-wrap-distance-right:9pt;mso-wrap-distance-bottom:0;mso-position-horizontal:absolute;mso-position-horizontal-relative:text;mso-position-vertical:absolute;mso-position-vertical-relative:text" from="49.2pt,1.3pt" to="58.2pt,10.3pt" o:gfxdata="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" strokecolor="black [3200]" strokeweight="1.5pt">
+                <v:stroke joinstyle="miter"/>
+              </v:line>
+            </w:pict>
+          </mc:Fallback>
+        </mc:AlternateContent>
+      </w:r>
+      <w:r>
+        <w:rPr>
+          <w:noProof/>
+          <w:sz w:val="28"/>
+          <w:szCs w:val="28"/>
+        </w:rPr>
+        <mc:AlternateContent>
+          <mc:Choice Requires="wps">
+            <w:drawing>
+              <wp:anchor distT="0" distB="0" distL="114300" distR="114300" simplePos="0" relativeHeight="251661312" behindDoc="0" locked="0" layoutInCell="1" allowOverlap="1" wp14:anchorId="0C7E1D6D" wp14:editId="0E97BFCD">
+                <wp:simplePos x="0" y="0"/>
+                <wp:positionH relativeFrom="column">
+                  <wp:posOffset>586740</wp:posOffset>
+                </wp:positionH>
+                <wp:positionV relativeFrom="paragraph">
+                  <wp:posOffset>69850</wp:posOffset>
+                </wp:positionV>
+                <wp:extent cx="38100" cy="68580"/>
+                <wp:effectExtent l="0" t="0" r="19050" b="26670"/>
+                <wp:wrapNone/>
+                <wp:docPr id="1742960082" name="Straight Connector 3"/>
+                <wp:cNvGraphicFramePr/>
+                <a:graphic xmlns:a="http://schemas.openxmlformats.org/drawingml/2006/main">
+                  <a:graphicData uri="http://schemas.microsoft.com/office/word/2010/wordprocessingShape">
+                    <wps:wsp>
+                      <wps:cNvCnPr/>
+                      <wps:spPr>
+                        <a:xfrm>
+                          <a:off x="0" y="0"/>
+                          <a:ext cx="38100" cy="68580"/>
+                        </a:xfrm>
+                        <a:prstGeom prst="line">
+                          <a:avLst/>
+                        </a:prstGeom>
+                      </wps:spPr>
+                      <wps:style>
+                        <a:lnRef idx="3">
+                          <a:schemeClr val="dk1"/>
+                        </a:lnRef>
+                        <a:fillRef idx="0">
+                          <a:schemeClr val="dk1"/>
+                        </a:fillRef>
+                        <a:effectRef idx="2">
+                          <a:schemeClr val="dk1"/>
+                        </a:effectRef>
+                        <a:fontRef idx="minor">
+                          <a:schemeClr val="tx1"/>
+                        </a:fontRef>
+                      </wps:style>
+                      <wps:bodyPr/>
+                    </wps:wsp>
+                  </a:graphicData>
+                </a:graphic>
+              </wp:anchor>
+            </w:drawing>
+          </mc:Choice>
+          <mc:Fallback>
+            <w:pict>
+              <v:line w14:anchorId="6BF2E492" id="Straight Connector 3" o:spid="_x0000_s1026" style="position:absolute;z-index:251661312;visibility:visible;mso-wrap-style:square;mso-wrap-distance-left:9pt;mso-wrap-distance-top:0;mso-wrap-distance-right:9pt;mso-wrap-distance-bottom:0;mso-position-horizontal:absolute;mso-position-horizontal-relative:text;mso-position-vertical:absolute;mso-position-vertical-relative:text" from="46.2pt,5.5pt" to="49.2pt,10.9pt" o:gfxdata="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" strokecolor="black [3200]" strokeweight="1.5pt">
+                <v:stroke joinstyle="miter"/>
+              </v:line>
+            </w:pict>
+          </mc:Fallback>
+        </mc:AlternateContent>
+      </w:r>
+      <w:r>
+        <w:rPr>
+          <w:noProof/>
+          <w:sz w:val="28"/>
+          <w:szCs w:val="28"/>
+        </w:rPr>
+        <mc:AlternateContent>
+          <mc:Choice Requires="wps">
+            <w:drawing>
+              <wp:anchor distT="0" distB="0" distL="114300" distR="114300" simplePos="0" relativeHeight="251660288" behindDoc="0" locked="0" layoutInCell="1" allowOverlap="1" wp14:anchorId="223EDDF8" wp14:editId="47D0A4A3">
+                <wp:simplePos x="0" y="0"/>
+                <wp:positionH relativeFrom="column">
+                  <wp:posOffset>571500</wp:posOffset>
+                </wp:positionH>
+                <wp:positionV relativeFrom="paragraph">
+                  <wp:posOffset>46990</wp:posOffset>
+                </wp:positionV>
+                <wp:extent cx="121920" cy="114300"/>
+                <wp:effectExtent l="0" t="0" r="11430" b="19050"/>
+                <wp:wrapNone/>
+                <wp:docPr id="1752177679" name="Rectangle 2"/>
+                <wp:cNvGraphicFramePr/>
+                <a:graphic xmlns:a="http://schemas.openxmlformats.org/drawingml/2006/main">
+                  <a:graphicData uri="http://schemas.microsoft.com/office/word/2010/wordprocessingShape">
+                    <wps:wsp>
+                      <wps:cNvSpPr/>
+                      <wps:spPr>
+                        <a:xfrm>
+                          <a:off x="0" y="0"/>
+                          <a:ext cx="121920" cy="114300"/>
+                        </a:xfrm>
+                        <a:prstGeom prst="rect">
+                          <a:avLst/>
+                        </a:prstGeom>
+                      </wps:spPr>
+                      <wps:style>
+                        <a:lnRef idx="2">
+                          <a:schemeClr val="accent6"/>
+                        </a:lnRef>
+                        <a:fillRef idx="1">
+                          <a:schemeClr val="lt1"/>
+                        </a:fillRef>
+                        <a:effectRef idx="0">
+                          <a:schemeClr val="accent6"/>
+                        </a:effectRef>
+                        <a:fontRef idx="minor">
+                          <a:schemeClr val="dk1"/>
+                        </a:fontRef>
+                      </wps:style>
+                      <wps:bodyPr rot="0" spcFirstLastPara="0" vertOverflow="overflow" horzOverflow="overflow" vert="horz" wrap="square" lIns="91440" tIns="45720" rIns="91440" bIns="45720" numCol="1" spcCol="0" rtlCol="0" fromWordArt="0" anchor="ctr" anchorCtr="0" forceAA="0" compatLnSpc="1">
+                        <a:prstTxWarp prst="textNoShape">
+                          <a:avLst/>
+                        </a:prstTxWarp>
+                        <a:noAutofit/>
+                      </wps:bodyPr>
+                    </wps:wsp>
+                  </a:graphicData>
+                </a:graphic>
+              </wp:anchor>
+            </w:drawing>
+          </mc:Choice>
+          <mc:Fallback>
+            <w:pict>
+              <v:rect w14:anchorId="40DD8CE5" id="Rectangle 2" o:spid="_x0000_s1026" style="position:absolute;margin-left:45pt;margin-top:3.7pt;width:9.6pt;height:9pt;z-index:251660288;visibility:visible;mso-wrap-style:square;mso-wrap-distance-left:9pt;mso-wrap-distance-top:0;mso-wrap-distance-right:9pt;mso-wrap-distance-bottom:0;mso-position-horizontal:absolute;mso-position-horizontal-relative:text;mso-position-vertical:absolute;mso-position-vertical-relative:text;v-text-anchor:middle" o:gfxdata="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" fillcolor="white [3201]" strokecolor="#70ad47 [3209]" strokeweight="1pt"/>
+            </w:pict>
+          </mc:Fallback>
+        </mc:AlternateContent>
+      </w:r>
+      <w:r>
+        <w:rPr>
+          <w:sz w:val="28"/>
+          <w:szCs w:val="28"/>
+        </w:rPr>
+        <w:tab/>
+        <w:t xml:space="preserve">    </w:t>
+      </w:r>
+      <w:r>
+        <w:rPr>
+          <w:b/>
+          <w:bCs/>
+          <w:sz w:val="28"/>
+          <w:szCs w:val="28"/>
+        </w:rPr>
+        <w:t>Build Periodically</w:t>
+      </w:r>
+    </w:p>
+    <w:p>
+      <w:pPr>
+        <w:tabs>
+          <w:tab w:val="left" w:pos="916"/>
+          <w:tab w:val="left" w:pos="1832"/>
+          <w:tab w:val="left" w:pos="2748"/>
+          <w:tab w:val="left" w:pos="3664"/>
+          <w:tab w:val="left" w:pos="4580"/>
+          <w:tab w:val="left" w:pos="5496"/>
+          <w:tab w:val="left" w:pos="6412"/>
+          <w:tab w:val="left" w:pos="7328"/>
+          <w:tab w:val="left" w:pos="8244"/>
+          <w:tab w:val="left" w:pos="9160"/>
+          <w:tab w:val="left" w:pos="10076"/>
+          <w:tab w:val="left" w:pos="10992"/>
+          <w:tab w:val="left" w:pos="11908"/>
+          <w:tab w:val="left" w:pos="12824"/>
+          <w:tab w:val="left" w:pos="13740"/>
+          <w:tab w:val="left" w:pos="14656"/>
+        </w:tabs>
+        <w:spacing w:after="0" w:line="240" w:lineRule="auto"/>
+        <w:rPr>
+          <w:sz w:val="28"/>
+          <w:szCs w:val="28"/>
+        </w:rPr>
+      </w:pPr>
+      <w:r>
+        <w:rPr>
+          <w:sz w:val="28"/>
+          <w:szCs w:val="28"/>
+        </w:rPr>
+        <w:lastRenderedPageBreak/>
+        <w:t xml:space="preserve">Step 5 </w:t>
+      </w:r>
+      <w:r>
+        <w:rPr>
+          <w:sz w:val="28"/>
+          <w:szCs w:val="28"/>
+        </w:rPr>
+        <w:t>–</w:t>
+      </w:r>
+      <w:r>
+        <w:rPr>
+          <w:sz w:val="28"/>
+          <w:szCs w:val="28"/>
+        </w:rPr>
+        <w:t xml:space="preserve"> </w:t>
+      </w:r>
+      <w:r>
+        <w:rPr>
+          <w:sz w:val="28"/>
+          <w:szCs w:val="28"/>
+        </w:rPr>
+        <w:t>Choose ‘Buid Periodically’</w:t>
+      </w:r>
+    </w:p>
+    <w:p>
+      <w:pPr>
+        <w:tabs>
+          <w:tab w:val="left" w:pos="916"/>
+          <w:tab w:val="left" w:pos="1832"/>
+          <w:tab w:val="left" w:pos="2748"/>
+          <w:tab w:val="left" w:pos="3664"/>
+          <w:tab w:val="left" w:pos="4580"/>
+          <w:tab w:val="left" w:pos="5496"/>
+          <w:tab w:val="left" w:pos="6412"/>
+          <w:tab w:val="left" w:pos="7328"/>
+          <w:tab w:val="left" w:pos="8244"/>
+          <w:tab w:val="left" w:pos="9160"/>
+          <w:tab w:val="left" w:pos="10076"/>
+          <w:tab w:val="left" w:pos="10992"/>
+          <w:tab w:val="left" w:pos="11908"/>
+          <w:tab w:val="left" w:pos="12824"/>
+          <w:tab w:val="left" w:pos="13740"/>
+          <w:tab w:val="left" w:pos="14656"/>
+        </w:tabs>
+        <w:spacing w:after="0" w:line="240" w:lineRule="auto"/>
+        <w:rPr>
+          <w:sz w:val="28"/>
+          <w:szCs w:val="28"/>
+        </w:rPr>
+      </w:pPr>
+      <w:r>
+        <w:rPr>
+          <w:noProof/>
+          <w:sz w:val="28"/>
+          <w:szCs w:val="28"/>
+        </w:rPr>
+        <mc:AlternateContent>
+          <mc:Choice Requires="wps">
+            <w:drawing>
+              <wp:anchor distT="0" distB="0" distL="114300" distR="114300" simplePos="0" relativeHeight="251663360" behindDoc="0" locked="0" layoutInCell="1" allowOverlap="1" wp14:anchorId="3B420672" wp14:editId="2195336C">
+                <wp:simplePos x="0" y="0"/>
+                <wp:positionH relativeFrom="column">
+                  <wp:posOffset>15240</wp:posOffset>
+                </wp:positionH>
+                <wp:positionV relativeFrom="paragraph">
+                  <wp:posOffset>121920</wp:posOffset>
+                </wp:positionV>
+                <wp:extent cx="3954780" cy="579120"/>
+                <wp:effectExtent l="0" t="0" r="26670" b="11430"/>
+                <wp:wrapNone/>
+                <wp:docPr id="868428052" name="Text Box 5"/>
+                <wp:cNvGraphicFramePr/>
+                <a:graphic xmlns:a="http://schemas.openxmlformats.org/drawingml/2006/main">
+                  <a:graphicData uri="http://schemas.microsoft.com/office/word/2010/wordprocessingShape">
+                    <wps:wsp>
+                      <wps:cNvSpPr txBox="1"/>
+                      <wps:spPr>
+                        <a:xfrm>
+                          <a:off x="0" y="0"/>
+                          <a:ext cx="3954780" cy="579120"/>
+                        </a:xfrm>
+                        <a:prstGeom prst="rect">
+                          <a:avLst/>
+                        </a:prstGeom>
+                        <a:solidFill>
+                          <a:schemeClr val="lt1"/>
+                        </a:solidFill>
+                        <a:ln w="6350">
+                          <a:solidFill>
+                            <a:prstClr val="black"/>
+                          </a:solidFill>
+                        </a:ln>
+                      </wps:spPr>
+                      <wps:txbx>
+                        <w:txbxContent>
+                          <w:p>
+                            <w:pPr>
+                              <w:rPr>
+                                <w:b/>
+                                <w:bCs/>
+                                <w:sz w:val="36"/>
+                                <w:szCs w:val="36"/>
+                              </w:rPr>
+                            </w:pPr>
+                            <w:r>
+                              <w:rPr>
+                                <w:b/>
+                                <w:bCs/>
+                                <w:color w:val="00B050"/>
+                                <w:sz w:val="36"/>
+                                <w:szCs w:val="36"/>
+                              </w:rPr>
+                              <w:t>*/2</w:t>
+                            </w:r>
+                            <w:r>
+                              <w:rPr>
+                                <w:b/>
+                                <w:bCs/>
+                                <w:sz w:val="36"/>
+                                <w:szCs w:val="36"/>
+                              </w:rPr>
+                              <w:t xml:space="preserve"> </w:t>
+                            </w:r>
+                            <w:r>
+                              <w:rPr>
+                                <w:b/>
+                                <w:bCs/>
+                                <w:color w:val="4472C4" w:themeColor="accent1"/>
+                                <w:sz w:val="40"/>
+                                <w:szCs w:val="40"/>
+                              </w:rPr>
+                              <w:t>*</w:t>
+                            </w:r>
+                            <w:r>
+                              <w:rPr>
+                                <w:b/>
+                                <w:bCs/>
+                                <w:sz w:val="36"/>
+                                <w:szCs w:val="36"/>
+                              </w:rPr>
+                              <w:t xml:space="preserve"> </w:t>
+                            </w:r>
+                            <w:r>
+                              <w:rPr>
+                                <w:b/>
+                                <w:bCs/>
+                                <w:color w:val="FF0000"/>
+                                <w:sz w:val="40"/>
+                                <w:szCs w:val="40"/>
+                              </w:rPr>
+                              <w:t>*</w:t>
+                            </w:r>
+                            <w:r>
+                              <w:rPr>
+                                <w:b/>
+                                <w:bCs/>
+                                <w:sz w:val="40"/>
+                                <w:szCs w:val="40"/>
+                              </w:rPr>
+                              <w:t xml:space="preserve"> </w:t>
+                            </w:r>
+                            <w:r>
+                              <w:rPr>
+                                <w:b/>
+                                <w:bCs/>
+                                <w:color w:val="BF8F00" w:themeColor="accent4" w:themeShade="BF"/>
+                                <w:sz w:val="40"/>
+                                <w:szCs w:val="40"/>
+                              </w:rPr>
+                              <w:t>*</w:t>
+                            </w:r>
+                            <w:r>
+                              <w:rPr>
+                                <w:b/>
+                                <w:bCs/>
+                                <w:sz w:val="40"/>
+                                <w:szCs w:val="40"/>
+                              </w:rPr>
+                              <w:t xml:space="preserve"> *</w:t>
+                            </w:r>
+                          </w:p>
+                        </w:txbxContent>
+                      </wps:txbx>
+                      <wps:bodyPr rot="0" spcFirstLastPara="0" vertOverflow="overflow" horzOverflow="overflow" vert="horz" wrap="square" lIns="91440" tIns="45720" rIns="91440" bIns="45720" numCol="1" spcCol="0" rtlCol="0" fromWordArt="0" anchor="t" anchorCtr="0" forceAA="0" compatLnSpc="1">
+                        <a:prstTxWarp prst="textNoShape">
+                          <a:avLst/>
+                        </a:prstTxWarp>
+                        <a:noAutofit/>
+                      </wps:bodyPr>
+                    </wps:wsp>
+                  </a:graphicData>
+                </a:graphic>
+                <wp14:sizeRelV relativeFrom="margin">
+                  <wp14:pctHeight>0</wp14:pctHeight>
+                </wp14:sizeRelV>
+              </wp:anchor>
+            </w:drawing>
+          </mc:Choice>
+          <mc:Fallback>
+            <w:pict>
+              <v:shape w14:anchorId="3B420672" id="Text Box 5" o:spid="_x0000_s1027" type="#_x0000_t202" style="position:absolute;margin-left:1.2pt;margin-top:9.6pt;width:311.4pt;height:45.6pt;z-index:251663360;visibility:visible;mso-wrap-style:square;mso-height-percent:0;mso-wrap-distance-left:9pt;mso-wrap-distance-top:0;mso-wrap-distance-right:9pt;mso-wrap-distance-bottom:0;mso-position-horizontal:absolute;mso-position-horizontal-relative:text;mso-position-vertical:absolute;mso-position-vertical-relative:text;mso-height-percent:0;mso-height-relative:margin;v-text-anchor:top" o:gfxdata="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" fillcolor="white [3201]" strokeweight=".5pt">
+                <v:textbox>
+                  <w:txbxContent>
+                    <w:p>
+                      <w:pPr>
+                        <w:rPr>
+                          <w:b/>
+                          <w:bCs/>
+                          <w:sz w:val="36"/>
+                          <w:szCs w:val="36"/>
+                        </w:rPr>
+                      </w:pPr>
+                      <w:r>
+                        <w:rPr>
+                          <w:b/>
+                          <w:bCs/>
+                          <w:color w:val="00B050"/>
+                          <w:sz w:val="36"/>
+                          <w:szCs w:val="36"/>
+                        </w:rPr>
+                        <w:t>*/2</w:t>
+                      </w:r>
+                      <w:r>
+                        <w:rPr>
+                          <w:b/>
+                          <w:bCs/>
+                          <w:sz w:val="36"/>
+                          <w:szCs w:val="36"/>
+                        </w:rPr>
+                        <w:t xml:space="preserve"> </w:t>
+                      </w:r>
+                      <w:r>
+                        <w:rPr>
+                          <w:b/>
+                          <w:bCs/>
+                          <w:color w:val="4472C4" w:themeColor="accent1"/>
+                          <w:sz w:val="40"/>
+                          <w:szCs w:val="40"/>
+                        </w:rPr>
+                        <w:t>*</w:t>
+                      </w:r>
+                      <w:r>
+                        <w:rPr>
+                          <w:b/>
+                          <w:bCs/>
+                          <w:sz w:val="36"/>
+                          <w:szCs w:val="36"/>
+                        </w:rPr>
+                        <w:t xml:space="preserve"> </w:t>
+                      </w:r>
+                      <w:r>
+                        <w:rPr>
+                          <w:b/>
+                          <w:bCs/>
+                          <w:color w:val="FF0000"/>
+                          <w:sz w:val="40"/>
+                          <w:szCs w:val="40"/>
+                        </w:rPr>
+                        <w:t>*</w:t>
+                      </w:r>
+                      <w:r>
+                        <w:rPr>
+                          <w:b/>
+                          <w:bCs/>
+                          <w:sz w:val="40"/>
+                          <w:szCs w:val="40"/>
+                        </w:rPr>
+                        <w:t xml:space="preserve"> </w:t>
+                      </w:r>
+                      <w:r>
+                        <w:rPr>
+                          <w:b/>
+                          <w:bCs/>
+                          <w:color w:val="BF8F00" w:themeColor="accent4" w:themeShade="BF"/>
+                          <w:sz w:val="40"/>
+                          <w:szCs w:val="40"/>
+                        </w:rPr>
+                        <w:t>*</w:t>
+                      </w:r>
+                      <w:r>
+                        <w:rPr>
+                          <w:b/>
+                          <w:bCs/>
+                          <w:sz w:val="40"/>
+                          <w:szCs w:val="40"/>
+                        </w:rPr>
+                        <w:t xml:space="preserve"> *</w:t>
+                      </w:r>
+                    </w:p>
+                  </w:txbxContent>
+                </v:textbox>
+              </v:shape>
+            </w:pict>
+          </mc:Fallback>
+        </mc:AlternateContent>
+      </w:r>
+    </w:p>
+    <w:p>
+      <w:pPr>
+        <w:tabs>
+          <w:tab w:val="left" w:pos="916"/>
+          <w:tab w:val="left" w:pos="1832"/>
+          <w:tab w:val="left" w:pos="2748"/>
+          <w:tab w:val="left" w:pos="3664"/>
+          <w:tab w:val="left" w:pos="4580"/>
+          <w:tab w:val="left" w:pos="5496"/>
+          <w:tab w:val="left" w:pos="6412"/>
+          <w:tab w:val="left" w:pos="7328"/>
+          <w:tab w:val="left" w:pos="8244"/>
+          <w:tab w:val="left" w:pos="9160"/>
+          <w:tab w:val="left" w:pos="10076"/>
+          <w:tab w:val="left" w:pos="10992"/>
+          <w:tab w:val="left" w:pos="11908"/>
+          <w:tab w:val="left" w:pos="12824"/>
+          <w:tab w:val="left" w:pos="13740"/>
+          <w:tab w:val="left" w:pos="14656"/>
+        </w:tabs>
+        <w:spacing w:after="0" w:line="240" w:lineRule="auto"/>
+        <w:rPr>
+          <w:sz w:val="28"/>
+          <w:szCs w:val="28"/>
+        </w:rPr>
+      </w:pPr>
+    </w:p>
+    <w:p>
+      <w:pPr>
+        <w:tabs>
+          <w:tab w:val="left" w:pos="916"/>
+          <w:tab w:val="left" w:pos="1832"/>
+          <w:tab w:val="left" w:pos="2748"/>
+          <w:tab w:val="left" w:pos="3664"/>
+          <w:tab w:val="left" w:pos="4580"/>
+          <w:tab w:val="left" w:pos="5496"/>
+          <w:tab w:val="left" w:pos="6412"/>
+          <w:tab w:val="left" w:pos="7328"/>
+          <w:tab w:val="left" w:pos="8244"/>
+          <w:tab w:val="left" w:pos="9160"/>
+          <w:tab w:val="left" w:pos="10076"/>
+          <w:tab w:val="left" w:pos="10992"/>
+          <w:tab w:val="left" w:pos="11908"/>
+          <w:tab w:val="left" w:pos="12824"/>
+          <w:tab w:val="left" w:pos="13740"/>
+          <w:tab w:val="left" w:pos="14656"/>
+        </w:tabs>
+        <w:spacing w:after="0" w:line="240" w:lineRule="auto"/>
+        <w:rPr>
+          <w:sz w:val="28"/>
+          <w:szCs w:val="28"/>
+        </w:rPr>
+      </w:pPr>
+    </w:p>
+    <w:p>
+      <w:pPr>
+        <w:tabs>
+          <w:tab w:val="left" w:pos="916"/>
+          <w:tab w:val="left" w:pos="1832"/>
+          <w:tab w:val="left" w:pos="2748"/>
+          <w:tab w:val="left" w:pos="3664"/>
+          <w:tab w:val="left" w:pos="4580"/>
+          <w:tab w:val="left" w:pos="5496"/>
+          <w:tab w:val="left" w:pos="6412"/>
+          <w:tab w:val="left" w:pos="7328"/>
+          <w:tab w:val="left" w:pos="8244"/>
+          <w:tab w:val="left" w:pos="9160"/>
+          <w:tab w:val="left" w:pos="10076"/>
+          <w:tab w:val="left" w:pos="10992"/>
+          <w:tab w:val="left" w:pos="11908"/>
+          <w:tab w:val="left" w:pos="12824"/>
+          <w:tab w:val="left" w:pos="13740"/>
+          <w:tab w:val="left" w:pos="14656"/>
+        </w:tabs>
+        <w:spacing w:after="0" w:line="240" w:lineRule="auto"/>
+        <w:rPr>
+          <w:sz w:val="28"/>
+          <w:szCs w:val="28"/>
+        </w:rPr>
+      </w:pPr>
+    </w:p>
+    <w:p>
+      <w:pPr>
+        <w:tabs>
+          <w:tab w:val="left" w:pos="916"/>
+          <w:tab w:val="left" w:pos="1832"/>
+          <w:tab w:val="left" w:pos="2748"/>
+          <w:tab w:val="left" w:pos="3664"/>
+          <w:tab w:val="left" w:pos="4580"/>
+          <w:tab w:val="left" w:pos="5496"/>
+          <w:tab w:val="left" w:pos="6412"/>
+          <w:tab w:val="left" w:pos="7328"/>
+          <w:tab w:val="left" w:pos="8244"/>
+          <w:tab w:val="left" w:pos="9160"/>
+          <w:tab w:val="left" w:pos="10076"/>
+          <w:tab w:val="left" w:pos="10992"/>
+          <w:tab w:val="left" w:pos="11908"/>
+          <w:tab w:val="left" w:pos="12824"/>
+          <w:tab w:val="left" w:pos="13740"/>
+          <w:tab w:val="left" w:pos="14656"/>
+        </w:tabs>
+        <w:spacing w:after="0" w:line="240" w:lineRule="auto"/>
+        <w:rPr>
+          <w:sz w:val="28"/>
+          <w:szCs w:val="28"/>
+        </w:rPr>
+      </w:pPr>
+    </w:p>
+    <w:p>
+      <w:pPr>
+        <w:rPr>
+          <w:b/>
+          <w:bCs/>
+          <w:sz w:val="36"/>
+          <w:szCs w:val="36"/>
+        </w:rPr>
+      </w:pPr>
+      <w:r>
+        <w:rPr>
+          <w:b/>
+          <w:bCs/>
+          <w:color w:val="00B050"/>
+          <w:sz w:val="36"/>
+          <w:szCs w:val="36"/>
+        </w:rPr>
+        <w:t>*/2</w:t>
+      </w:r>
+      <w:r>
+        <w:rPr>
+          <w:b/>
+          <w:bCs/>
+          <w:color w:val="00B050"/>
+          <w:sz w:val="36"/>
+          <w:szCs w:val="36"/>
+        </w:rPr>
+        <w:t xml:space="preserve"> --- Minutes (0 to 59)</w:t>
+      </w:r>
+    </w:p>
+    <w:p>
+      <w:pPr>
+        <w:rPr>
+          <w:b/>
+          <w:bCs/>
+          <w:color w:val="4472C4" w:themeColor="accent1"/>
+          <w:sz w:val="40"/>
+          <w:szCs w:val="40"/>
+        </w:rPr>
+      </w:pPr>
+      <w:r>
+        <w:rPr>
+          <w:b/>
+          <w:bCs/>
+          <w:color w:val="4472C4" w:themeColor="accent1"/>
+          <w:sz w:val="40"/>
+          <w:szCs w:val="40"/>
+        </w:rPr>
+        <w:t>*</w:t>
+      </w:r>
+      <w:r>
+        <w:rPr>
+          <w:b/>
+          <w:bCs/>
+          <w:color w:val="4472C4" w:themeColor="accent1"/>
+          <w:sz w:val="40"/>
+          <w:szCs w:val="40"/>
+        </w:rPr>
+        <w:t>--- Hour (0 to 23)</w:t>
+      </w:r>
+    </w:p>
+    <w:p>
+      <w:pPr>
+        <w:rPr>
+          <w:b/>
+          <w:bCs/>
+          <w:color w:val="FF0000"/>
+          <w:sz w:val="40"/>
+          <w:szCs w:val="40"/>
+        </w:rPr>
+      </w:pPr>
+      <w:r>
+        <w:rPr>
+          <w:b/>
+          <w:bCs/>
+          <w:sz w:val="36"/>
+          <w:szCs w:val="36"/>
+        </w:rPr>
+        <w:t xml:space="preserve"> </w:t>
+      </w:r>
+      <w:r>
+        <w:rPr>
+          <w:b/>
+          <w:bCs/>
+          <w:color w:val="FF0000"/>
+          <w:sz w:val="40"/>
+          <w:szCs w:val="40"/>
+        </w:rPr>
+        <w:t>*</w:t>
+      </w:r>
+      <w:r>
+        <w:rPr>
+          <w:b/>
+          <w:bCs/>
+          <w:color w:val="FF0000"/>
+          <w:sz w:val="40"/>
+          <w:szCs w:val="40"/>
+        </w:rPr>
+        <w:t xml:space="preserve"> --- Day of Month (1 to 31)</w:t>
+      </w:r>
+    </w:p>
+    <w:p>
+      <w:pPr>
+        <w:rPr>
+          <w:b/>
+          <w:bCs/>
+          <w:color w:val="BF8F00" w:themeColor="accent4" w:themeShade="BF"/>
+          <w:sz w:val="40"/>
+          <w:szCs w:val="40"/>
+        </w:rPr>
+      </w:pPr>
+      <w:r>
+        <w:rPr>
+          <w:b/>
+          <w:bCs/>
+          <w:sz w:val="40"/>
+          <w:szCs w:val="40"/>
+        </w:rPr>
+        <w:t xml:space="preserve"> </w:t>
+      </w:r>
+      <w:r>
+        <w:rPr>
+          <w:b/>
+          <w:bCs/>
+          <w:color w:val="BF8F00" w:themeColor="accent4" w:themeShade="BF"/>
+          <w:sz w:val="40"/>
+          <w:szCs w:val="40"/>
+        </w:rPr>
+        <w:t>*</w:t>
+      </w:r>
+      <w:r>
+        <w:rPr>
+          <w:b/>
+          <w:bCs/>
+          <w:color w:val="BF8F00" w:themeColor="accent4" w:themeShade="BF"/>
+          <w:sz w:val="40"/>
+          <w:szCs w:val="40"/>
+        </w:rPr>
+        <w:t xml:space="preserve"> --- Month (1 to 12)</w:t>
+      </w:r>
+    </w:p>
+    <w:p>
+      <w:pPr>
+        <w:rPr>
+          <w:b/>
+          <w:bCs/>
+          <w:sz w:val="40"/>
+          <w:szCs w:val="40"/>
+        </w:rPr>
+      </w:pPr>
+      <w:r>
+        <w:rPr>
+          <w:b/>
+          <w:bCs/>
+          <w:sz w:val="40"/>
+          <w:szCs w:val="40"/>
+        </w:rPr>
+        <w:t xml:space="preserve"> *</w:t>
+      </w:r>
+      <w:r>
+        <w:rPr>
+          <w:b/>
+          <w:bCs/>
+          <w:sz w:val="40"/>
+          <w:szCs w:val="40"/>
+        </w:rPr>
+        <w:t xml:space="preserve"> --- Day of the week (0 to 7)</w:t>
+      </w:r>
+    </w:p>
+    <w:p>
+      <w:pPr>
+        <w:rPr>
+          <w:b/>
+          <w:bCs/>
+          <w:sz w:val="28"/>
+          <w:szCs w:val="28"/>
+        </w:rPr>
+      </w:pPr>
+    </w:p>
+    <w:p>
+      <w:pPr>
+        <w:rPr>
+          <w:sz w:val="28"/>
+          <w:szCs w:val="28"/>
+        </w:rPr>
+      </w:pPr>
+      <w:r>
+        <w:rPr>
+          <w:sz w:val="28"/>
+          <w:szCs w:val="28"/>
+        </w:rPr>
+        <w:t xml:space="preserve">Step 6 </w:t>
+      </w:r>
+      <w:r>
+        <w:rPr>
+          <w:sz w:val="28"/>
+          <w:szCs w:val="28"/>
+        </w:rPr>
+        <w:t xml:space="preserve">– Now wait for 2 minutes &amp; refresh the page &amp; we can see there will be one new build. Click on the build number &amp; then click on “Console Output” &amp; we can see the message </w:t>
+      </w:r>
+    </w:p>
+    <w:p>
+      <w:pPr>
+        <w:pStyle w:val="ListParagraph"/>
+        <w:numPr>
+          <w:ilvl w:val="0"/>
+          <w:numId w:val="1"/>
+        </w:numPr>
+        <w:rPr>
+          <w:sz w:val="28"/>
+          <w:szCs w:val="28"/>
+        </w:rPr>
+      </w:pPr>
+      <w:r>
+        <w:rPr>
+          <w:sz w:val="28"/>
+          <w:szCs w:val="28"/>
+        </w:rPr>
+        <w:t xml:space="preserve">Started by </w:t>
+      </w:r>
+      <w:r>
+        <w:rPr>
+          <w:b/>
+          <w:bCs/>
+          <w:sz w:val="28"/>
+          <w:szCs w:val="28"/>
+        </w:rPr>
+        <w:t>timer</w:t>
+      </w:r>
+    </w:p>
+    <w:p>
+      <w:pPr>
+        <w:tabs>
+          <w:tab w:val="left" w:pos="916"/>
+          <w:tab w:val="left" w:pos="1832"/>
+          <w:tab w:val="left" w:pos="2748"/>
+          <w:tab w:val="left" w:pos="3664"/>
+          <w:tab w:val="left" w:pos="4580"/>
+          <w:tab w:val="left" w:pos="5496"/>
+          <w:tab w:val="left" w:pos="6412"/>
+          <w:tab w:val="left" w:pos="7328"/>
+          <w:tab w:val="left" w:pos="8244"/>
+          <w:tab w:val="left" w:pos="9160"/>
+          <w:tab w:val="left" w:pos="10076"/>
+          <w:tab w:val="left" w:pos="10992"/>
+          <w:tab w:val="left" w:pos="11908"/>
+          <w:tab w:val="left" w:pos="12824"/>
+          <w:tab w:val="left" w:pos="13740"/>
+          <w:tab w:val="left" w:pos="14656"/>
+        </w:tabs>
+        <w:spacing w:after="0" w:line="240" w:lineRule="auto"/>
+        <w:rPr>
+          <w:sz w:val="28"/>
+          <w:szCs w:val="28"/>
+        </w:rPr>
+      </w:pPr>
+    </w:p>
+    <w:p>
+      <w:pPr>
+        <w:tabs>
+          <w:tab w:val="left" w:pos="916"/>
+          <w:tab w:val="left" w:pos="1832"/>
+          <w:tab w:val="left" w:pos="2748"/>
+          <w:tab w:val="left" w:pos="3664"/>
+          <w:tab w:val="left" w:pos="4580"/>
+          <w:tab w:val="left" w:pos="5496"/>
+          <w:tab w:val="left" w:pos="6412"/>
+          <w:tab w:val="left" w:pos="7328"/>
+          <w:tab w:val="left" w:pos="8244"/>
+          <w:tab w:val="left" w:pos="9160"/>
+          <w:tab w:val="left" w:pos="10076"/>
+          <w:tab w:val="left" w:pos="10992"/>
+          <w:tab w:val="left" w:pos="11908"/>
+          <w:tab w:val="left" w:pos="12824"/>
+          <w:tab w:val="left" w:pos="13740"/>
+          <w:tab w:val="left" w:pos="14656"/>
+        </w:tabs>
+        <w:spacing w:after="0" w:line="240" w:lineRule="auto"/>
+        <w:rPr>
+          <w:sz w:val="28"/>
+          <w:szCs w:val="28"/>
+        </w:rPr>
+      </w:pPr>
+    </w:p>
+    <w:p>
+      <w:pPr>
+        <w:tabs>
+          <w:tab w:val="left" w:pos="916"/>
+          <w:tab w:val="left" w:pos="1832"/>
+          <w:tab w:val="left" w:pos="2748"/>
+          <w:tab w:val="left" w:pos="3664"/>
+          <w:tab w:val="left" w:pos="4580"/>
+          <w:tab w:val="left" w:pos="5496"/>
+          <w:tab w:val="left" w:pos="6412"/>
+          <w:tab w:val="left" w:pos="7328"/>
+          <w:tab w:val="left" w:pos="8244"/>
+          <w:tab w:val="left" w:pos="9160"/>
+          <w:tab w:val="left" w:pos="10076"/>
+          <w:tab w:val="left" w:pos="10992"/>
+          <w:tab w:val="left" w:pos="11908"/>
+          <w:tab w:val="left" w:pos="12824"/>
+          <w:tab w:val="left" w:pos="13740"/>
+          <w:tab w:val="left" w:pos="14656"/>
+        </w:tabs>
+        <w:spacing w:after="0" w:line="240" w:lineRule="auto"/>
+        <w:rPr>
+          <w:sz w:val="28"/>
+          <w:szCs w:val="28"/>
+        </w:rPr>
+      </w:pPr>
+    </w:p>
+    <w:p>
+      <w:pPr>
+        <w:tabs>
+          <w:tab w:val="left" w:pos="916"/>
+          <w:tab w:val="left" w:pos="1832"/>
+          <w:tab w:val="left" w:pos="2748"/>
+          <w:tab w:val="left" w:pos="3664"/>
+          <w:tab w:val="left" w:pos="4580"/>
+          <w:tab w:val="left" w:pos="5496"/>
+          <w:tab w:val="left" w:pos="6412"/>
+          <w:tab w:val="left" w:pos="7328"/>
+          <w:tab w:val="left" w:pos="8244"/>
+          <w:tab w:val="left" w:pos="9160"/>
+          <w:tab w:val="left" w:pos="10076"/>
+          <w:tab w:val="left" w:pos="10992"/>
+          <w:tab w:val="left" w:pos="11908"/>
+          <w:tab w:val="left" w:pos="12824"/>
+          <w:tab w:val="left" w:pos="13740"/>
+          <w:tab w:val="left" w:pos="14656"/>
+        </w:tabs>
+        <w:spacing w:after="0" w:line="240" w:lineRule="auto"/>
+        <w:rPr>
+          <w:sz w:val="28"/>
+          <w:szCs w:val="28"/>
+        </w:rPr>
+      </w:pPr>
+    </w:p>
+    <w:p>
+      <w:pPr>
+        <w:tabs>
+          <w:tab w:val="left" w:pos="916"/>
+          <w:tab w:val="left" w:pos="1832"/>
+          <w:tab w:val="left" w:pos="2748"/>
+          <w:tab w:val="left" w:pos="3664"/>
+          <w:tab w:val="left" w:pos="4580"/>
+          <w:tab w:val="left" w:pos="5496"/>
+          <w:tab w:val="left" w:pos="6412"/>
+          <w:tab w:val="left" w:pos="7328"/>
+          <w:tab w:val="left" w:pos="8244"/>
+          <w:tab w:val="left" w:pos="9160"/>
+          <w:tab w:val="left" w:pos="10076"/>
+          <w:tab w:val="left" w:pos="10992"/>
+          <w:tab w:val="left" w:pos="11908"/>
+          <w:tab w:val="left" w:pos="12824"/>
+          <w:tab w:val="left" w:pos="13740"/>
+          <w:tab w:val="left" w:pos="14656"/>
+        </w:tabs>
+        <w:spacing w:after="0" w:line="240" w:lineRule="auto"/>
+        <w:rPr>
+          <w:sz w:val="28"/>
+          <w:szCs w:val="28"/>
+        </w:rPr>
+      </w:pPr>
+      <w:r>
+        <w:rPr>
+          <w:b/>
+          <w:bCs/>
+          <w:sz w:val="28"/>
+          <w:szCs w:val="28"/>
+          <w:u w:val="single"/>
+        </w:rPr>
+        <w:t>Poll SCM</w:t>
+      </w:r>
+      <w:r>
+        <w:rPr>
+          <w:b/>
+          <w:bCs/>
+          <w:sz w:val="28"/>
+          <w:szCs w:val="28"/>
+          <w:u w:val="single"/>
+        </w:rPr>
+        <w:t>:</w:t>
+      </w:r>
+      <w:r>
+        <w:rPr>
+          <w:sz w:val="28"/>
+          <w:szCs w:val="28"/>
+        </w:rPr>
+        <w:t xml:space="preserve"> When</w:t>
+      </w:r>
+      <w:r>
+        <w:rPr>
+          <w:sz w:val="28"/>
+          <w:szCs w:val="28"/>
+        </w:rPr>
+        <w:t xml:space="preserve">-ever developer </w:t>
+      </w:r>
+      <w:r>
+        <w:rPr>
+          <w:sz w:val="28"/>
+          <w:szCs w:val="28"/>
+        </w:rPr>
+        <w:t>makes</w:t>
+      </w:r>
+      <w:r>
+        <w:rPr>
+          <w:sz w:val="28"/>
+          <w:szCs w:val="28"/>
+        </w:rPr>
+        <w:t xml:space="preserve"> a change in code and push it in GIT then a build </w:t>
+      </w:r>
+      <w:r>
+        <w:rPr>
+          <w:sz w:val="28"/>
+          <w:szCs w:val="28"/>
+        </w:rPr>
+        <w:t>generates</w:t>
+      </w:r>
+      <w:r>
+        <w:rPr>
+          <w:sz w:val="28"/>
+          <w:szCs w:val="28"/>
+        </w:rPr>
+        <w:t xml:space="preserve"> after specified time</w:t>
+      </w:r>
+      <w:r>
+        <w:rPr>
+          <w:sz w:val="28"/>
+          <w:szCs w:val="28"/>
+        </w:rPr>
+        <w:t>.</w:t>
+      </w:r>
+    </w:p>
+    <w:p>
+      <w:pPr>
+        <w:tabs>
+          <w:tab w:val="left" w:pos="916"/>
+          <w:tab w:val="left" w:pos="1832"/>
+          <w:tab w:val="left" w:pos="2748"/>
+          <w:tab w:val="left" w:pos="3664"/>
+          <w:tab w:val="left" w:pos="4580"/>
+          <w:tab w:val="left" w:pos="5496"/>
+          <w:tab w:val="left" w:pos="6412"/>
+          <w:tab w:val="left" w:pos="7328"/>
+          <w:tab w:val="left" w:pos="8244"/>
+          <w:tab w:val="left" w:pos="9160"/>
+          <w:tab w:val="left" w:pos="10076"/>
+          <w:tab w:val="left" w:pos="10992"/>
+          <w:tab w:val="left" w:pos="11908"/>
+          <w:tab w:val="left" w:pos="12824"/>
+          <w:tab w:val="left" w:pos="13740"/>
+          <w:tab w:val="left" w:pos="14656"/>
+        </w:tabs>
+        <w:spacing w:after="0" w:line="240" w:lineRule="auto"/>
+        <w:rPr>
+          <w:sz w:val="28"/>
+          <w:szCs w:val="28"/>
+        </w:rPr>
+      </w:pPr>
+    </w:p>
+    <w:p>
+      <w:pPr>
+        <w:tabs>
+          <w:tab w:val="left" w:pos="916"/>
+          <w:tab w:val="left" w:pos="1832"/>
+          <w:tab w:val="left" w:pos="2748"/>
+          <w:tab w:val="left" w:pos="3664"/>
+          <w:tab w:val="left" w:pos="4580"/>
+          <w:tab w:val="left" w:pos="5496"/>
+          <w:tab w:val="left" w:pos="6412"/>
+          <w:tab w:val="left" w:pos="7328"/>
+          <w:tab w:val="left" w:pos="8244"/>
+          <w:tab w:val="left" w:pos="9160"/>
+          <w:tab w:val="left" w:pos="10076"/>
+          <w:tab w:val="left" w:pos="10992"/>
+          <w:tab w:val="left" w:pos="11908"/>
+          <w:tab w:val="left" w:pos="12824"/>
+          <w:tab w:val="left" w:pos="13740"/>
+          <w:tab w:val="left" w:pos="14656"/>
+        </w:tabs>
+        <w:spacing w:after="0" w:line="240" w:lineRule="auto"/>
+        <w:rPr>
+          <w:sz w:val="28"/>
+          <w:szCs w:val="28"/>
+        </w:rPr>
+      </w:pPr>
+      <w:r>
+        <w:rPr>
+          <w:sz w:val="28"/>
+          <w:szCs w:val="28"/>
+        </w:rPr>
+        <w:t>Step 1: Go to Dashboard, choose any existing job or click on new item to create a new free style job</w:t>
+      </w:r>
+    </w:p>
+    <w:p>
+      <w:pPr>
+        <w:tabs>
+          <w:tab w:val="left" w:pos="916"/>
+          <w:tab w:val="left" w:pos="1832"/>
+          <w:tab w:val="left" w:pos="2748"/>
+          <w:tab w:val="left" w:pos="3664"/>
+          <w:tab w:val="left" w:pos="4580"/>
+          <w:tab w:val="left" w:pos="5496"/>
+          <w:tab w:val="left" w:pos="6412"/>
+          <w:tab w:val="left" w:pos="7328"/>
+          <w:tab w:val="left" w:pos="8244"/>
+          <w:tab w:val="left" w:pos="9160"/>
+          <w:tab w:val="left" w:pos="10076"/>
+          <w:tab w:val="left" w:pos="10992"/>
+          <w:tab w:val="left" w:pos="11908"/>
+          <w:tab w:val="left" w:pos="12824"/>
+          <w:tab w:val="left" w:pos="13740"/>
+          <w:tab w:val="left" w:pos="14656"/>
+        </w:tabs>
+        <w:spacing w:after="0" w:line="240" w:lineRule="auto"/>
+        <w:rPr>
+          <w:sz w:val="28"/>
+          <w:szCs w:val="28"/>
+        </w:rPr>
+      </w:pPr>
+    </w:p>
+    <w:p>
+      <w:pPr>
+        <w:tabs>
+          <w:tab w:val="left" w:pos="916"/>
+          <w:tab w:val="left" w:pos="1832"/>
+          <w:tab w:val="left" w:pos="2748"/>
+          <w:tab w:val="left" w:pos="3664"/>
+          <w:tab w:val="left" w:pos="4580"/>
+          <w:tab w:val="left" w:pos="5496"/>
+          <w:tab w:val="left" w:pos="6412"/>
+          <w:tab w:val="left" w:pos="7328"/>
+          <w:tab w:val="left" w:pos="8244"/>
+          <w:tab w:val="left" w:pos="9160"/>
+          <w:tab w:val="left" w:pos="10076"/>
+          <w:tab w:val="left" w:pos="10992"/>
+          <w:tab w:val="left" w:pos="11908"/>
+          <w:tab w:val="left" w:pos="12824"/>
+          <w:tab w:val="left" w:pos="13740"/>
+          <w:tab w:val="left" w:pos="14656"/>
+        </w:tabs>
+        <w:spacing w:after="0" w:line="240" w:lineRule="auto"/>
+        <w:rPr>
+          <w:sz w:val="28"/>
+          <w:szCs w:val="28"/>
+        </w:rPr>
+      </w:pPr>
+      <w:r>
+        <w:rPr>
+          <w:sz w:val="28"/>
+          <w:szCs w:val="28"/>
+        </w:rPr>
+        <w:t>Step2: Click on Configure</w:t>
+      </w:r>
+    </w:p>
+    <w:p>
+      <w:pPr>
+        <w:tabs>
+          <w:tab w:val="left" w:pos="916"/>
+          <w:tab w:val="left" w:pos="1832"/>
+          <w:tab w:val="left" w:pos="2748"/>
+          <w:tab w:val="left" w:pos="3664"/>
+          <w:tab w:val="left" w:pos="4580"/>
+          <w:tab w:val="left" w:pos="5496"/>
+          <w:tab w:val="left" w:pos="6412"/>
+          <w:tab w:val="left" w:pos="7328"/>
+          <w:tab w:val="left" w:pos="8244"/>
+          <w:tab w:val="left" w:pos="9160"/>
+          <w:tab w:val="left" w:pos="10076"/>
+          <w:tab w:val="left" w:pos="10992"/>
+          <w:tab w:val="left" w:pos="11908"/>
+          <w:tab w:val="left" w:pos="12824"/>
+          <w:tab w:val="left" w:pos="13740"/>
+          <w:tab w:val="left" w:pos="14656"/>
+        </w:tabs>
+        <w:spacing w:after="0" w:line="240" w:lineRule="auto"/>
+        <w:rPr>
+          <w:sz w:val="28"/>
+          <w:szCs w:val="28"/>
+        </w:rPr>
+      </w:pPr>
+    </w:p>
+    <w:p>
+      <w:pPr>
+        <w:tabs>
+          <w:tab w:val="left" w:pos="916"/>
+          <w:tab w:val="left" w:pos="1832"/>
+          <w:tab w:val="left" w:pos="2748"/>
+          <w:tab w:val="left" w:pos="3664"/>
+          <w:tab w:val="left" w:pos="4580"/>
+          <w:tab w:val="left" w:pos="5496"/>
+          <w:tab w:val="left" w:pos="6412"/>
+          <w:tab w:val="left" w:pos="7328"/>
+          <w:tab w:val="left" w:pos="8244"/>
+          <w:tab w:val="left" w:pos="9160"/>
+          <w:tab w:val="left" w:pos="10076"/>
+          <w:tab w:val="left" w:pos="10992"/>
+          <w:tab w:val="left" w:pos="11908"/>
+          <w:tab w:val="left" w:pos="12824"/>
+          <w:tab w:val="left" w:pos="13740"/>
+          <w:tab w:val="left" w:pos="14656"/>
+        </w:tabs>
+        <w:spacing w:after="0" w:line="240" w:lineRule="auto"/>
+        <w:rPr>
+          <w:sz w:val="28"/>
+          <w:szCs w:val="28"/>
+        </w:rPr>
+      </w:pPr>
+      <w:r>
+        <w:rPr>
+          <w:sz w:val="28"/>
+          <w:szCs w:val="28"/>
+        </w:rPr>
+        <w:t>Step 3: Click on Source Code Management</w:t>
+      </w:r>
+    </w:p>
+    <w:p>
+      <w:pPr>
+        <w:tabs>
+          <w:tab w:val="left" w:pos="916"/>
+          <w:tab w:val="left" w:pos="1832"/>
+          <w:tab w:val="left" w:pos="2748"/>
+          <w:tab w:val="left" w:pos="3664"/>
+          <w:tab w:val="left" w:pos="4580"/>
+          <w:tab w:val="left" w:pos="5496"/>
+          <w:tab w:val="left" w:pos="6412"/>
+          <w:tab w:val="left" w:pos="7328"/>
+          <w:tab w:val="left" w:pos="8244"/>
+          <w:tab w:val="left" w:pos="9160"/>
+          <w:tab w:val="left" w:pos="10076"/>
+          <w:tab w:val="left" w:pos="10992"/>
+          <w:tab w:val="left" w:pos="11908"/>
+          <w:tab w:val="left" w:pos="12824"/>
+          <w:tab w:val="left" w:pos="13740"/>
+          <w:tab w:val="left" w:pos="14656"/>
+        </w:tabs>
+        <w:spacing w:after="0" w:line="240" w:lineRule="auto"/>
+        <w:rPr>
+          <w:sz w:val="28"/>
+          <w:szCs w:val="28"/>
+        </w:rPr>
+      </w:pPr>
+    </w:p>
+    <w:p>
+      <w:pPr>
+        <w:tabs>
+          <w:tab w:val="left" w:pos="916"/>
+          <w:tab w:val="left" w:pos="1832"/>
+          <w:tab w:val="left" w:pos="2748"/>
+          <w:tab w:val="left" w:pos="3664"/>
+          <w:tab w:val="left" w:pos="4580"/>
+          <w:tab w:val="left" w:pos="5496"/>
+          <w:tab w:val="left" w:pos="6412"/>
+          <w:tab w:val="left" w:pos="7328"/>
+          <w:tab w:val="left" w:pos="8244"/>
+          <w:tab w:val="left" w:pos="9160"/>
+          <w:tab w:val="left" w:pos="10076"/>
+          <w:tab w:val="left" w:pos="10992"/>
+          <w:tab w:val="left" w:pos="11908"/>
+          <w:tab w:val="left" w:pos="12824"/>
+          <w:tab w:val="left" w:pos="13740"/>
+          <w:tab w:val="left" w:pos="14656"/>
+        </w:tabs>
+        <w:spacing w:after="0" w:line="240" w:lineRule="auto"/>
+        <w:rPr>
+          <w:sz w:val="28"/>
+          <w:szCs w:val="28"/>
+        </w:rPr>
+      </w:pPr>
+    </w:p>
+    <w:p>
+      <w:pPr>
+        <w:tabs>
+          <w:tab w:val="left" w:pos="916"/>
+          <w:tab w:val="left" w:pos="1832"/>
+          <w:tab w:val="left" w:pos="2748"/>
+          <w:tab w:val="left" w:pos="3664"/>
+          <w:tab w:val="left" w:pos="4580"/>
+          <w:tab w:val="left" w:pos="5496"/>
+          <w:tab w:val="left" w:pos="6412"/>
+          <w:tab w:val="left" w:pos="7328"/>
+          <w:tab w:val="left" w:pos="8244"/>
+          <w:tab w:val="left" w:pos="9160"/>
+          <w:tab w:val="left" w:pos="10076"/>
+          <w:tab w:val="left" w:pos="10992"/>
+          <w:tab w:val="left" w:pos="11908"/>
+          <w:tab w:val="left" w:pos="12824"/>
+          <w:tab w:val="left" w:pos="13740"/>
+          <w:tab w:val="left" w:pos="14656"/>
+        </w:tabs>
+        <w:spacing w:after="0" w:line="240" w:lineRule="auto"/>
+        <w:rPr>
+          <w:sz w:val="28"/>
+          <w:szCs w:val="28"/>
+        </w:rPr>
+      </w:pPr>
+    </w:p>
+    <w:p>
+      <w:pPr>
+        <w:tabs>
+          <w:tab w:val="left" w:pos="916"/>
+          <w:tab w:val="left" w:pos="1832"/>
+          <w:tab w:val="left" w:pos="2748"/>
+          <w:tab w:val="left" w:pos="3664"/>
+          <w:tab w:val="left" w:pos="4580"/>
+          <w:tab w:val="left" w:pos="5496"/>
+          <w:tab w:val="left" w:pos="6412"/>
+          <w:tab w:val="left" w:pos="7328"/>
+          <w:tab w:val="left" w:pos="8244"/>
+          <w:tab w:val="left" w:pos="9160"/>
+          <w:tab w:val="left" w:pos="10076"/>
+          <w:tab w:val="left" w:pos="10992"/>
+          <w:tab w:val="left" w:pos="11908"/>
+          <w:tab w:val="left" w:pos="12824"/>
+          <w:tab w:val="left" w:pos="13740"/>
+          <w:tab w:val="left" w:pos="14656"/>
+        </w:tabs>
+        <w:spacing w:after="0" w:line="240" w:lineRule="auto"/>
+        <w:rPr>
+          <w:sz w:val="28"/>
+          <w:szCs w:val="28"/>
+        </w:rPr>
+      </w:pPr>
+    </w:p>
+    <w:p>
+      <w:pPr>
+        <w:tabs>
+          <w:tab w:val="left" w:pos="916"/>
+          <w:tab w:val="left" w:pos="1832"/>
+          <w:tab w:val="left" w:pos="2748"/>
+          <w:tab w:val="left" w:pos="3664"/>
+          <w:tab w:val="left" w:pos="4580"/>
+          <w:tab w:val="left" w:pos="5496"/>
+          <w:tab w:val="left" w:pos="6412"/>
+          <w:tab w:val="left" w:pos="7328"/>
+          <w:tab w:val="left" w:pos="8244"/>
+          <w:tab w:val="left" w:pos="9160"/>
+          <w:tab w:val="left" w:pos="10076"/>
+          <w:tab w:val="left" w:pos="10992"/>
+          <w:tab w:val="left" w:pos="11908"/>
+          <w:tab w:val="left" w:pos="12824"/>
+          <w:tab w:val="left" w:pos="13740"/>
+          <w:tab w:val="left" w:pos="14656"/>
+        </w:tabs>
+        <w:spacing w:after="0" w:line="240" w:lineRule="auto"/>
+        <w:rPr>
+          <w:sz w:val="28"/>
+          <w:szCs w:val="28"/>
+        </w:rPr>
+      </w:pPr>
+    </w:p>
+    <w:p>
+      <w:pPr>
+        <w:tabs>
+          <w:tab w:val="left" w:pos="916"/>
+          <w:tab w:val="left" w:pos="1832"/>
+          <w:tab w:val="left" w:pos="2748"/>
+          <w:tab w:val="left" w:pos="3664"/>
+          <w:tab w:val="left" w:pos="4580"/>
+          <w:tab w:val="left" w:pos="5496"/>
+          <w:tab w:val="left" w:pos="6412"/>
+          <w:tab w:val="left" w:pos="7328"/>
+          <w:tab w:val="left" w:pos="8244"/>
+          <w:tab w:val="left" w:pos="9160"/>
+          <w:tab w:val="left" w:pos="10076"/>
+          <w:tab w:val="left" w:pos="10992"/>
+          <w:tab w:val="left" w:pos="11908"/>
+          <w:tab w:val="left" w:pos="12824"/>
+          <w:tab w:val="left" w:pos="13740"/>
+          <w:tab w:val="left" w:pos="14656"/>
+        </w:tabs>
+        <w:spacing w:after="0" w:line="240" w:lineRule="auto"/>
+        <w:rPr>
+          <w:sz w:val="28"/>
+          <w:szCs w:val="28"/>
+        </w:rPr>
+      </w:pPr>
+      <w:r>
+        <w:rPr>
+          <w:sz w:val="28"/>
+          <w:szCs w:val="28"/>
+        </w:rPr>
+        <w:lastRenderedPageBreak/>
+        <w:t>Step 4: Select ‘GIT’ and enter details –</w:t>
+      </w:r>
+    </w:p>
+    <w:p>
+      <w:pPr>
+        <w:tabs>
+          <w:tab w:val="left" w:pos="916"/>
+          <w:tab w:val="left" w:pos="1832"/>
+          <w:tab w:val="left" w:pos="2748"/>
+          <w:tab w:val="left" w:pos="3664"/>
+          <w:tab w:val="left" w:pos="4580"/>
+          <w:tab w:val="left" w:pos="5496"/>
+          <w:tab w:val="left" w:pos="6412"/>
+          <w:tab w:val="left" w:pos="7328"/>
+          <w:tab w:val="left" w:pos="8244"/>
+          <w:tab w:val="left" w:pos="9160"/>
+          <w:tab w:val="left" w:pos="10076"/>
+          <w:tab w:val="left" w:pos="10992"/>
+          <w:tab w:val="left" w:pos="11908"/>
+          <w:tab w:val="left" w:pos="12824"/>
+          <w:tab w:val="left" w:pos="13740"/>
+          <w:tab w:val="left" w:pos="14656"/>
+        </w:tabs>
+        <w:spacing w:after="0" w:line="240" w:lineRule="auto"/>
+        <w:rPr>
+          <w:sz w:val="28"/>
+          <w:szCs w:val="28"/>
+        </w:rPr>
+      </w:pPr>
+    </w:p>
+    <w:p>
+      <w:pPr>
+        <w:tabs>
+          <w:tab w:val="left" w:pos="916"/>
+          <w:tab w:val="left" w:pos="1832"/>
+          <w:tab w:val="left" w:pos="2748"/>
+          <w:tab w:val="left" w:pos="3664"/>
+          <w:tab w:val="left" w:pos="4580"/>
+          <w:tab w:val="left" w:pos="5496"/>
+          <w:tab w:val="left" w:pos="6412"/>
+          <w:tab w:val="left" w:pos="7328"/>
+          <w:tab w:val="left" w:pos="8244"/>
+          <w:tab w:val="left" w:pos="9160"/>
+          <w:tab w:val="left" w:pos="10076"/>
+          <w:tab w:val="left" w:pos="10992"/>
+          <w:tab w:val="left" w:pos="11908"/>
+          <w:tab w:val="left" w:pos="12824"/>
+          <w:tab w:val="left" w:pos="13740"/>
+          <w:tab w:val="left" w:pos="14656"/>
+        </w:tabs>
+        <w:spacing w:after="0" w:line="240" w:lineRule="auto"/>
+        <w:rPr>
+          <w:color w:val="7F7F7F" w:themeColor="text1" w:themeTint="80"/>
+          <w:sz w:val="28"/>
+          <w:szCs w:val="28"/>
+        </w:rPr>
+      </w:pPr>
+      <w:r>
+        <w:rPr>
+          <w:sz w:val="28"/>
+          <w:szCs w:val="28"/>
+        </w:rPr>
+        <w:t xml:space="preserve">Repository URL: </w:t>
+      </w:r>
+      <w:hyperlink r:id="rId11" w:history="1">
+        <w:r>
+          <w:rPr>
+            <w:rStyle w:val="Hyperlink"/>
+            <w:sz w:val="28"/>
+            <w:szCs w:val="28"/>
+          </w:rPr>
+          <w:t>https://github.com/</w:t>
+        </w:r>
+        <w:r>
+          <w:rPr>
+            <w:rStyle w:val="Hyperlink"/>
+            <w:color w:val="66B0FB" w:themeColor="hyperlink" w:themeTint="80"/>
+            <w:sz w:val="28"/>
+            <w:szCs w:val="28"/>
+          </w:rPr>
+          <w:t>gautam100/project-demo.git</w:t>
+        </w:r>
+      </w:hyperlink>
+    </w:p>
+    <w:p>
+      <w:pPr>
+        <w:tabs>
+          <w:tab w:val="left" w:pos="916"/>
+          <w:tab w:val="left" w:pos="1832"/>
+          <w:tab w:val="left" w:pos="2748"/>
+          <w:tab w:val="left" w:pos="3664"/>
+          <w:tab w:val="left" w:pos="4580"/>
+          <w:tab w:val="left" w:pos="5496"/>
+          <w:tab w:val="left" w:pos="6412"/>
+          <w:tab w:val="left" w:pos="7328"/>
+          <w:tab w:val="left" w:pos="8244"/>
+          <w:tab w:val="left" w:pos="9160"/>
+          <w:tab w:val="left" w:pos="10076"/>
+          <w:tab w:val="left" w:pos="10992"/>
+          <w:tab w:val="left" w:pos="11908"/>
+          <w:tab w:val="left" w:pos="12824"/>
+          <w:tab w:val="left" w:pos="13740"/>
+          <w:tab w:val="left" w:pos="14656"/>
+        </w:tabs>
+        <w:spacing w:after="0" w:line="240" w:lineRule="auto"/>
+        <w:rPr>
+          <w:color w:val="7F7F7F" w:themeColor="text1" w:themeTint="80"/>
+          <w:sz w:val="28"/>
+          <w:szCs w:val="28"/>
+        </w:rPr>
+      </w:pPr>
+      <w:r>
+        <w:rPr>
+          <w:color w:val="7F7F7F" w:themeColor="text1" w:themeTint="80"/>
+          <w:sz w:val="28"/>
+          <w:szCs w:val="28"/>
+        </w:rPr>
+        <w:t>NOTE: After entering repository URL, if you find error – “Failed to connect to repository”; it means git is not installed in this machine</w:t>
+      </w:r>
+      <w:r>
+        <w:rPr>
+          <w:color w:val="7F7F7F" w:themeColor="text1" w:themeTint="80"/>
+          <w:sz w:val="28"/>
+          <w:szCs w:val="28"/>
+        </w:rPr>
+        <w:t>, so install git into the machine.</w:t>
+      </w:r>
+    </w:p>
+    <w:p>
+      <w:pPr>
+        <w:tabs>
+          <w:tab w:val="left" w:pos="916"/>
+          <w:tab w:val="left" w:pos="1832"/>
+          <w:tab w:val="left" w:pos="2748"/>
+          <w:tab w:val="left" w:pos="3664"/>
+          <w:tab w:val="left" w:pos="4580"/>
+          <w:tab w:val="left" w:pos="5496"/>
+          <w:tab w:val="left" w:pos="6412"/>
+          <w:tab w:val="left" w:pos="7328"/>
+          <w:tab w:val="left" w:pos="8244"/>
+          <w:tab w:val="left" w:pos="9160"/>
+          <w:tab w:val="left" w:pos="10076"/>
+          <w:tab w:val="left" w:pos="10992"/>
+          <w:tab w:val="left" w:pos="11908"/>
+          <w:tab w:val="left" w:pos="12824"/>
+          <w:tab w:val="left" w:pos="13740"/>
+          <w:tab w:val="left" w:pos="14656"/>
+        </w:tabs>
+        <w:spacing w:after="0" w:line="240" w:lineRule="auto"/>
+        <w:rPr>
+          <w:sz w:val="28"/>
+          <w:szCs w:val="28"/>
+        </w:rPr>
+      </w:pPr>
+    </w:p>
+    <w:p>
+      <w:pPr>
+        <w:tabs>
+          <w:tab w:val="left" w:pos="916"/>
+          <w:tab w:val="left" w:pos="1832"/>
+          <w:tab w:val="left" w:pos="2748"/>
+          <w:tab w:val="left" w:pos="3664"/>
+          <w:tab w:val="left" w:pos="4580"/>
+          <w:tab w:val="left" w:pos="5496"/>
+          <w:tab w:val="left" w:pos="6412"/>
+          <w:tab w:val="left" w:pos="7328"/>
+          <w:tab w:val="left" w:pos="8244"/>
+          <w:tab w:val="left" w:pos="9160"/>
+          <w:tab w:val="left" w:pos="10076"/>
+          <w:tab w:val="left" w:pos="10992"/>
+          <w:tab w:val="left" w:pos="11908"/>
+          <w:tab w:val="left" w:pos="12824"/>
+          <w:tab w:val="left" w:pos="13740"/>
+          <w:tab w:val="left" w:pos="14656"/>
+        </w:tabs>
+        <w:spacing w:after="0" w:line="240" w:lineRule="auto"/>
+        <w:rPr>
+          <w:sz w:val="28"/>
+          <w:szCs w:val="28"/>
+        </w:rPr>
+      </w:pPr>
+      <w:r>
+        <w:rPr>
+          <w:sz w:val="28"/>
+          <w:szCs w:val="28"/>
+        </w:rPr>
+        <w:t>Step 5: Now in build trigger section choose ‘Poll SCM’</w:t>
+      </w:r>
+    </w:p>
+    <w:p>
+      <w:pPr>
+        <w:tabs>
+          <w:tab w:val="left" w:pos="916"/>
+          <w:tab w:val="left" w:pos="1832"/>
+          <w:tab w:val="left" w:pos="2748"/>
+          <w:tab w:val="left" w:pos="3664"/>
+          <w:tab w:val="left" w:pos="4580"/>
+          <w:tab w:val="left" w:pos="5496"/>
+          <w:tab w:val="left" w:pos="6412"/>
+          <w:tab w:val="left" w:pos="7328"/>
+          <w:tab w:val="left" w:pos="8244"/>
+          <w:tab w:val="left" w:pos="9160"/>
+          <w:tab w:val="left" w:pos="10076"/>
+          <w:tab w:val="left" w:pos="10992"/>
+          <w:tab w:val="left" w:pos="11908"/>
+          <w:tab w:val="left" w:pos="12824"/>
+          <w:tab w:val="left" w:pos="13740"/>
+          <w:tab w:val="left" w:pos="14656"/>
+        </w:tabs>
+        <w:spacing w:after="0" w:line="240" w:lineRule="auto"/>
+        <w:rPr>
+          <w:sz w:val="28"/>
+          <w:szCs w:val="28"/>
+        </w:rPr>
+      </w:pPr>
+      <w:r>
+        <w:rPr>
+          <w:sz w:val="28"/>
+          <w:szCs w:val="28"/>
+        </w:rPr>
+        <w:t>In schedule text-area enter a timer which will watch the repository in given time to check any updates.</w:t>
+      </w:r>
+    </w:p>
+    <w:p>
+      <w:pPr>
+        <w:tabs>
+          <w:tab w:val="left" w:pos="916"/>
+          <w:tab w:val="left" w:pos="1832"/>
+          <w:tab w:val="left" w:pos="2748"/>
+          <w:tab w:val="left" w:pos="3664"/>
+          <w:tab w:val="left" w:pos="4580"/>
+          <w:tab w:val="left" w:pos="5496"/>
+          <w:tab w:val="left" w:pos="6412"/>
+          <w:tab w:val="left" w:pos="7328"/>
+          <w:tab w:val="left" w:pos="8244"/>
+          <w:tab w:val="left" w:pos="9160"/>
+          <w:tab w:val="left" w:pos="10076"/>
+          <w:tab w:val="left" w:pos="10992"/>
+          <w:tab w:val="left" w:pos="11908"/>
+          <w:tab w:val="left" w:pos="12824"/>
+          <w:tab w:val="left" w:pos="13740"/>
+          <w:tab w:val="left" w:pos="14656"/>
+        </w:tabs>
+        <w:spacing w:after="0" w:line="240" w:lineRule="auto"/>
+        <w:rPr>
+          <w:sz w:val="28"/>
+          <w:szCs w:val="28"/>
+        </w:rPr>
+      </w:pPr>
+    </w:p>
+    <w:p>
+      <w:pPr>
+        <w:tabs>
+          <w:tab w:val="left" w:pos="916"/>
+          <w:tab w:val="left" w:pos="1832"/>
+          <w:tab w:val="left" w:pos="2748"/>
+          <w:tab w:val="left" w:pos="3664"/>
+          <w:tab w:val="left" w:pos="4580"/>
+          <w:tab w:val="left" w:pos="5496"/>
+          <w:tab w:val="left" w:pos="6412"/>
+          <w:tab w:val="left" w:pos="7328"/>
+          <w:tab w:val="left" w:pos="8244"/>
+          <w:tab w:val="left" w:pos="9160"/>
+          <w:tab w:val="left" w:pos="10076"/>
+          <w:tab w:val="left" w:pos="10992"/>
+          <w:tab w:val="left" w:pos="11908"/>
+          <w:tab w:val="left" w:pos="12824"/>
+          <w:tab w:val="left" w:pos="13740"/>
+          <w:tab w:val="left" w:pos="14656"/>
+        </w:tabs>
+        <w:spacing w:after="0" w:line="240" w:lineRule="auto"/>
+        <w:rPr>
+          <w:sz w:val="28"/>
+          <w:szCs w:val="28"/>
+        </w:rPr>
+      </w:pPr>
+      <w:r>
+        <w:rPr>
+          <w:noProof/>
+          <w:sz w:val="28"/>
+          <w:szCs w:val="28"/>
+        </w:rPr>
+        <mc:AlternateContent>
+          <mc:Choice Requires="wps">
+            <w:drawing>
+              <wp:anchor distT="0" distB="0" distL="114300" distR="114300" simplePos="0" relativeHeight="251665408" behindDoc="0" locked="0" layoutInCell="1" allowOverlap="1" wp14:anchorId="4674B749" wp14:editId="06A83DA5">
+                <wp:simplePos x="0" y="0"/>
+                <wp:positionH relativeFrom="column">
+                  <wp:posOffset>0</wp:posOffset>
+                </wp:positionH>
+                <wp:positionV relativeFrom="paragraph">
+                  <wp:posOffset>-635</wp:posOffset>
+                </wp:positionV>
+                <wp:extent cx="3954780" cy="579120"/>
+                <wp:effectExtent l="0" t="0" r="26670" b="11430"/>
+                <wp:wrapNone/>
+                <wp:docPr id="789344503" name="Text Box 5"/>
+                <wp:cNvGraphicFramePr/>
+                <a:graphic xmlns:a="http://schemas.openxmlformats.org/drawingml/2006/main">
+                  <a:graphicData uri="http://schemas.microsoft.com/office/word/2010/wordprocessingShape">
+                    <wps:wsp>
+                      <wps:cNvSpPr txBox="1"/>
+                      <wps:spPr>
+                        <a:xfrm>
+                          <a:off x="0" y="0"/>
+                          <a:ext cx="3954780" cy="579120"/>
+                        </a:xfrm>
+                        <a:prstGeom prst="rect">
+                          <a:avLst/>
+                        </a:prstGeom>
+                        <a:solidFill>
+                          <a:schemeClr val="lt1"/>
+                        </a:solidFill>
+                        <a:ln w="6350">
+                          <a:solidFill>
+                            <a:prstClr val="black"/>
+                          </a:solidFill>
+                        </a:ln>
+                      </wps:spPr>
+                      <wps:txbx>
+                        <w:txbxContent>
+                          <w:p>
+                            <w:pPr>
+                              <w:rPr>
+                                <w:b/>
+                                <w:bCs/>
+                                <w:sz w:val="36"/>
+                                <w:szCs w:val="36"/>
+                              </w:rPr>
+                            </w:pPr>
+                            <w:r>
+                              <w:rPr>
+                                <w:b/>
+                                <w:bCs/>
+                                <w:color w:val="00B050"/>
+                                <w:sz w:val="36"/>
+                                <w:szCs w:val="36"/>
+                              </w:rPr>
+                              <w:t>*/2</w:t>
+                            </w:r>
+                            <w:r>
+                              <w:rPr>
+                                <w:b/>
+                                <w:bCs/>
+                                <w:sz w:val="36"/>
+                                <w:szCs w:val="36"/>
+                              </w:rPr>
+                              <w:t xml:space="preserve"> </w:t>
+                            </w:r>
+                            <w:r>
+                              <w:rPr>
+                                <w:b/>
+                                <w:bCs/>
+                                <w:color w:val="4472C4" w:themeColor="accent1"/>
+                                <w:sz w:val="40"/>
+                                <w:szCs w:val="40"/>
+                              </w:rPr>
+                              <w:t>*</w:t>
+                            </w:r>
+                            <w:r>
+                              <w:rPr>
+                                <w:b/>
+                                <w:bCs/>
+                                <w:sz w:val="36"/>
+                                <w:szCs w:val="36"/>
+                              </w:rPr>
+                              <w:t xml:space="preserve"> </w:t>
+                            </w:r>
+                            <w:r>
+                              <w:rPr>
+                                <w:b/>
+                                <w:bCs/>
+                                <w:color w:val="FF0000"/>
+                                <w:sz w:val="40"/>
+                                <w:szCs w:val="40"/>
+                              </w:rPr>
+                              <w:t>*</w:t>
+                            </w:r>
+                            <w:r>
+                              <w:rPr>
+                                <w:b/>
+                                <w:bCs/>
+                                <w:sz w:val="40"/>
+                                <w:szCs w:val="40"/>
+                              </w:rPr>
+                              <w:t xml:space="preserve"> </w:t>
+                            </w:r>
+                            <w:r>
+                              <w:rPr>
+                                <w:b/>
+                                <w:bCs/>
+                                <w:color w:val="BF8F00" w:themeColor="accent4" w:themeShade="BF"/>
+                                <w:sz w:val="40"/>
+                                <w:szCs w:val="40"/>
+                              </w:rPr>
+                              <w:t>*</w:t>
+                            </w:r>
+                            <w:r>
+                              <w:rPr>
+                                <w:b/>
+                                <w:bCs/>
+                                <w:sz w:val="40"/>
+                                <w:szCs w:val="40"/>
+                              </w:rPr>
+                              <w:t xml:space="preserve"> *</w:t>
+                            </w:r>
+                          </w:p>
+                        </w:txbxContent>
+                      </wps:txbx>
+                      <wps:bodyPr rot="0" spcFirstLastPara="0" vertOverflow="overflow" horzOverflow="overflow" vert="horz" wrap="square" lIns="91440" tIns="45720" rIns="91440" bIns="45720" numCol="1" spcCol="0" rtlCol="0" fromWordArt="0" anchor="t" anchorCtr="0" forceAA="0" compatLnSpc="1">
+                        <a:prstTxWarp prst="textNoShape">
+                          <a:avLst/>
+                        </a:prstTxWarp>
+                        <a:noAutofit/>
+                      </wps:bodyPr>
+                    </wps:wsp>
+                  </a:graphicData>
+                </a:graphic>
+                <wp14:sizeRelV relativeFrom="margin">
+                  <wp14:pctHeight>0</wp14:pctHeight>
+                </wp14:sizeRelV>
+              </wp:anchor>
+            </w:drawing>
+          </mc:Choice>
+          <mc:Fallback>
+            <w:pict>
+              <v:shape w14:anchorId="4674B749" id="_x0000_s1028" type="#_x0000_t202" style="position:absolute;margin-left:0;margin-top:-.05pt;width:311.4pt;height:45.6pt;z-index:251665408;visibility:visible;mso-wrap-style:square;mso-height-percent:0;mso-wrap-distance-left:9pt;mso-wrap-distance-top:0;mso-wrap-distance-right:9pt;mso-wrap-distance-bottom:0;mso-position-horizontal:absolute;mso-position-horizontal-relative:text;mso-position-vertical:absolute;mso-position-vertical-relative:text;mso-height-percent:0;mso-height-relative:margin;v-text-anchor:top" o:gfxdata="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" fillcolor="white [3201]" strokeweight=".5pt">
+                <v:textbox>
+                  <w:txbxContent>
+                    <w:p>
+                      <w:pPr>
+                        <w:rPr>
+                          <w:b/>
+                          <w:bCs/>
+                          <w:sz w:val="36"/>
+                          <w:szCs w:val="36"/>
+                        </w:rPr>
+                      </w:pPr>
+                      <w:r>
+                        <w:rPr>
+                          <w:b/>
+                          <w:bCs/>
+                          <w:color w:val="00B050"/>
+                          <w:sz w:val="36"/>
+                          <w:szCs w:val="36"/>
+                        </w:rPr>
+                        <w:t>*/2</w:t>
+                      </w:r>
+                      <w:r>
+                        <w:rPr>
+                          <w:b/>
+                          <w:bCs/>
+                          <w:sz w:val="36"/>
+                          <w:szCs w:val="36"/>
+                        </w:rPr>
+                        <w:t xml:space="preserve"> </w:t>
+                      </w:r>
+                      <w:r>
+                        <w:rPr>
+                          <w:b/>
+                          <w:bCs/>
+                          <w:color w:val="4472C4" w:themeColor="accent1"/>
+                          <w:sz w:val="40"/>
+                          <w:szCs w:val="40"/>
+                        </w:rPr>
+                        <w:t>*</w:t>
+                      </w:r>
+                      <w:r>
+                        <w:rPr>
+                          <w:b/>
+                          <w:bCs/>
+                          <w:sz w:val="36"/>
+                          <w:szCs w:val="36"/>
+                        </w:rPr>
+                        <w:t xml:space="preserve"> </w:t>
+                      </w:r>
+                      <w:r>
+                        <w:rPr>
+                          <w:b/>
+                          <w:bCs/>
+                          <w:color w:val="FF0000"/>
+                          <w:sz w:val="40"/>
+                          <w:szCs w:val="40"/>
+                        </w:rPr>
+                        <w:t>*</w:t>
+                      </w:r>
+                      <w:r>
+                        <w:rPr>
+                          <w:b/>
+                          <w:bCs/>
+                          <w:sz w:val="40"/>
+                          <w:szCs w:val="40"/>
+                        </w:rPr>
+                        <w:t xml:space="preserve"> </w:t>
+                      </w:r>
+                      <w:r>
+                        <w:rPr>
+                          <w:b/>
+                          <w:bCs/>
+                          <w:color w:val="BF8F00" w:themeColor="accent4" w:themeShade="BF"/>
+                          <w:sz w:val="40"/>
+                          <w:szCs w:val="40"/>
+                        </w:rPr>
+                        <w:t>*</w:t>
+                      </w:r>
+                      <w:r>
+                        <w:rPr>
+                          <w:b/>
+                          <w:bCs/>
+                          <w:sz w:val="40"/>
+                          <w:szCs w:val="40"/>
+                        </w:rPr>
+                        <w:t xml:space="preserve"> *</w:t>
+                      </w:r>
+                    </w:p>
+                  </w:txbxContent>
+                </v:textbox>
+              </v:shape>
+            </w:pict>
+          </mc:Fallback>
+        </mc:AlternateContent>
+      </w:r>
+    </w:p>
+    <w:p>
+      <w:pPr>
+        <w:tabs>
+          <w:tab w:val="left" w:pos="916"/>
+          <w:tab w:val="left" w:pos="1832"/>
+          <w:tab w:val="left" w:pos="2748"/>
+          <w:tab w:val="left" w:pos="3664"/>
+          <w:tab w:val="left" w:pos="4580"/>
+          <w:tab w:val="left" w:pos="5496"/>
+          <w:tab w:val="left" w:pos="6412"/>
+          <w:tab w:val="left" w:pos="7328"/>
+          <w:tab w:val="left" w:pos="8244"/>
+          <w:tab w:val="left" w:pos="9160"/>
+          <w:tab w:val="left" w:pos="10076"/>
+          <w:tab w:val="left" w:pos="10992"/>
+          <w:tab w:val="left" w:pos="11908"/>
+          <w:tab w:val="left" w:pos="12824"/>
+          <w:tab w:val="left" w:pos="13740"/>
+          <w:tab w:val="left" w:pos="14656"/>
+        </w:tabs>
+        <w:spacing w:after="0" w:line="240" w:lineRule="auto"/>
+        <w:rPr>
+          <w:sz w:val="28"/>
+          <w:szCs w:val="28"/>
+        </w:rPr>
+      </w:pPr>
+      <w:r>
+        <w:rPr>
+          <w:sz w:val="28"/>
+          <w:szCs w:val="28"/>
+        </w:rPr>
+        <w:t xml:space="preserve"> </w:t>
+      </w:r>
+    </w:p>
+    <w:p>
+      <w:pPr>
+        <w:tabs>
+          <w:tab w:val="left" w:pos="916"/>
+          <w:tab w:val="left" w:pos="1832"/>
+          <w:tab w:val="left" w:pos="2748"/>
+          <w:tab w:val="left" w:pos="3664"/>
+          <w:tab w:val="left" w:pos="4580"/>
+          <w:tab w:val="left" w:pos="5496"/>
+          <w:tab w:val="left" w:pos="6412"/>
+          <w:tab w:val="left" w:pos="7328"/>
+          <w:tab w:val="left" w:pos="8244"/>
+          <w:tab w:val="left" w:pos="9160"/>
+          <w:tab w:val="left" w:pos="10076"/>
+          <w:tab w:val="left" w:pos="10992"/>
+          <w:tab w:val="left" w:pos="11908"/>
+          <w:tab w:val="left" w:pos="12824"/>
+          <w:tab w:val="left" w:pos="13740"/>
+          <w:tab w:val="left" w:pos="14656"/>
+        </w:tabs>
+        <w:spacing w:after="0" w:line="240" w:lineRule="auto"/>
+        <w:rPr>
+          <w:sz w:val="28"/>
+          <w:szCs w:val="28"/>
+        </w:rPr>
+      </w:pPr>
+    </w:p>
+    <w:p>
+      <w:pPr>
+        <w:tabs>
+          <w:tab w:val="left" w:pos="916"/>
+          <w:tab w:val="left" w:pos="1832"/>
+          <w:tab w:val="left" w:pos="2748"/>
+          <w:tab w:val="left" w:pos="3664"/>
+          <w:tab w:val="left" w:pos="4580"/>
+          <w:tab w:val="left" w:pos="5496"/>
+          <w:tab w:val="left" w:pos="6412"/>
+          <w:tab w:val="left" w:pos="7328"/>
+          <w:tab w:val="left" w:pos="8244"/>
+          <w:tab w:val="left" w:pos="9160"/>
+          <w:tab w:val="left" w:pos="10076"/>
+          <w:tab w:val="left" w:pos="10992"/>
+          <w:tab w:val="left" w:pos="11908"/>
+          <w:tab w:val="left" w:pos="12824"/>
+          <w:tab w:val="left" w:pos="13740"/>
+          <w:tab w:val="left" w:pos="14656"/>
+        </w:tabs>
+        <w:spacing w:after="0" w:line="240" w:lineRule="auto"/>
+        <w:rPr>
+          <w:i/>
+          <w:iCs/>
+          <w:sz w:val="28"/>
+          <w:szCs w:val="28"/>
+        </w:rPr>
+      </w:pPr>
+      <w:r>
+        <w:rPr>
+          <w:sz w:val="28"/>
+          <w:szCs w:val="28"/>
+        </w:rPr>
+        <w:t xml:space="preserve">NOTE: </w:t>
+      </w:r>
+      <w:r>
+        <w:rPr>
+          <w:i/>
+          <w:iCs/>
+          <w:sz w:val="28"/>
+          <w:szCs w:val="28"/>
+        </w:rPr>
+        <w:t>This timer will not execute the job or build the job in every 2 minutes rather it will watch the repository in every 2 minutes.</w:t>
+      </w:r>
+    </w:p>
+    <w:p>
+      <w:pPr>
+        <w:tabs>
+          <w:tab w:val="left" w:pos="916"/>
+          <w:tab w:val="left" w:pos="1832"/>
+          <w:tab w:val="left" w:pos="2748"/>
+          <w:tab w:val="left" w:pos="3664"/>
+          <w:tab w:val="left" w:pos="4580"/>
+          <w:tab w:val="left" w:pos="5496"/>
+          <w:tab w:val="left" w:pos="6412"/>
+          <w:tab w:val="left" w:pos="7328"/>
+          <w:tab w:val="left" w:pos="8244"/>
+          <w:tab w:val="left" w:pos="9160"/>
+          <w:tab w:val="left" w:pos="10076"/>
+          <w:tab w:val="left" w:pos="10992"/>
+          <w:tab w:val="left" w:pos="11908"/>
+          <w:tab w:val="left" w:pos="12824"/>
+          <w:tab w:val="left" w:pos="13740"/>
+          <w:tab w:val="left" w:pos="14656"/>
+        </w:tabs>
+        <w:spacing w:after="0" w:line="240" w:lineRule="auto"/>
+        <w:rPr>
+          <w:i/>
+          <w:iCs/>
+          <w:sz w:val="28"/>
+          <w:szCs w:val="28"/>
+        </w:rPr>
+      </w:pPr>
+    </w:p>
+    <w:p>
+      <w:pPr>
+        <w:tabs>
+          <w:tab w:val="left" w:pos="916"/>
+          <w:tab w:val="left" w:pos="1832"/>
+          <w:tab w:val="left" w:pos="2748"/>
+          <w:tab w:val="left" w:pos="3664"/>
+          <w:tab w:val="left" w:pos="4580"/>
+          <w:tab w:val="left" w:pos="5496"/>
+          <w:tab w:val="left" w:pos="6412"/>
+          <w:tab w:val="left" w:pos="7328"/>
+          <w:tab w:val="left" w:pos="8244"/>
+          <w:tab w:val="left" w:pos="9160"/>
+          <w:tab w:val="left" w:pos="10076"/>
+          <w:tab w:val="left" w:pos="10992"/>
+          <w:tab w:val="left" w:pos="11908"/>
+          <w:tab w:val="left" w:pos="12824"/>
+          <w:tab w:val="left" w:pos="13740"/>
+          <w:tab w:val="left" w:pos="14656"/>
+        </w:tabs>
+        <w:spacing w:after="0" w:line="240" w:lineRule="auto"/>
+        <w:rPr>
+          <w:sz w:val="28"/>
+          <w:szCs w:val="28"/>
+        </w:rPr>
+      </w:pPr>
+      <w:r>
+        <w:rPr>
+          <w:sz w:val="28"/>
+          <w:szCs w:val="28"/>
+        </w:rPr>
+        <w:t>Step 6: Click on “Save”</w:t>
+      </w:r>
+    </w:p>
+    <w:p>
+      <w:pPr>
+        <w:tabs>
+          <w:tab w:val="left" w:pos="916"/>
+          <w:tab w:val="left" w:pos="1832"/>
+          <w:tab w:val="left" w:pos="2748"/>
+          <w:tab w:val="left" w:pos="3664"/>
+          <w:tab w:val="left" w:pos="4580"/>
+          <w:tab w:val="left" w:pos="5496"/>
+          <w:tab w:val="left" w:pos="6412"/>
+          <w:tab w:val="left" w:pos="7328"/>
+          <w:tab w:val="left" w:pos="8244"/>
+          <w:tab w:val="left" w:pos="9160"/>
+          <w:tab w:val="left" w:pos="10076"/>
+          <w:tab w:val="left" w:pos="10992"/>
+          <w:tab w:val="left" w:pos="11908"/>
+          <w:tab w:val="left" w:pos="12824"/>
+          <w:tab w:val="left" w:pos="13740"/>
+          <w:tab w:val="left" w:pos="14656"/>
+        </w:tabs>
+        <w:spacing w:after="0" w:line="240" w:lineRule="auto"/>
+        <w:rPr>
+          <w:sz w:val="28"/>
+          <w:szCs w:val="28"/>
+        </w:rPr>
+      </w:pPr>
+    </w:p>
+    <w:p>
+      <w:pPr>
+        <w:tabs>
+          <w:tab w:val="left" w:pos="916"/>
+          <w:tab w:val="left" w:pos="1832"/>
+          <w:tab w:val="left" w:pos="2748"/>
+          <w:tab w:val="left" w:pos="3664"/>
+          <w:tab w:val="left" w:pos="4580"/>
+          <w:tab w:val="left" w:pos="5496"/>
+          <w:tab w:val="left" w:pos="6412"/>
+          <w:tab w:val="left" w:pos="7328"/>
+          <w:tab w:val="left" w:pos="8244"/>
+          <w:tab w:val="left" w:pos="9160"/>
+          <w:tab w:val="left" w:pos="10076"/>
+          <w:tab w:val="left" w:pos="10992"/>
+          <w:tab w:val="left" w:pos="11908"/>
+          <w:tab w:val="left" w:pos="12824"/>
+          <w:tab w:val="left" w:pos="13740"/>
+          <w:tab w:val="left" w:pos="14656"/>
+        </w:tabs>
+        <w:spacing w:after="0" w:line="240" w:lineRule="auto"/>
+        <w:rPr>
+          <w:sz w:val="28"/>
+          <w:szCs w:val="28"/>
+        </w:rPr>
+      </w:pPr>
+      <w:r>
+        <w:rPr>
+          <w:sz w:val="28"/>
+          <w:szCs w:val="28"/>
+        </w:rPr>
+        <w:t>Step 7: Do some commit and push in Repo and wait for 2 minutes</w:t>
+      </w:r>
+    </w:p>
+    <w:p>
+      <w:pPr>
+        <w:tabs>
+          <w:tab w:val="left" w:pos="916"/>
+          <w:tab w:val="left" w:pos="1832"/>
+          <w:tab w:val="left" w:pos="2748"/>
+          <w:tab w:val="left" w:pos="3664"/>
+          <w:tab w:val="left" w:pos="4580"/>
+          <w:tab w:val="left" w:pos="5496"/>
+          <w:tab w:val="left" w:pos="6412"/>
+          <w:tab w:val="left" w:pos="7328"/>
+          <w:tab w:val="left" w:pos="8244"/>
+          <w:tab w:val="left" w:pos="9160"/>
+          <w:tab w:val="left" w:pos="10076"/>
+          <w:tab w:val="left" w:pos="10992"/>
+          <w:tab w:val="left" w:pos="11908"/>
+          <w:tab w:val="left" w:pos="12824"/>
+          <w:tab w:val="left" w:pos="13740"/>
+          <w:tab w:val="left" w:pos="14656"/>
+        </w:tabs>
+        <w:spacing w:after="0" w:line="240" w:lineRule="auto"/>
+        <w:rPr>
+          <w:sz w:val="28"/>
+          <w:szCs w:val="28"/>
+        </w:rPr>
+      </w:pPr>
+    </w:p>
+    <w:p>
+      <w:pPr>
+        <w:tabs>
+          <w:tab w:val="left" w:pos="916"/>
+          <w:tab w:val="left" w:pos="1832"/>
+          <w:tab w:val="left" w:pos="2748"/>
+          <w:tab w:val="left" w:pos="3664"/>
+          <w:tab w:val="left" w:pos="4580"/>
+          <w:tab w:val="left" w:pos="5496"/>
+          <w:tab w:val="left" w:pos="6412"/>
+          <w:tab w:val="left" w:pos="7328"/>
+          <w:tab w:val="left" w:pos="8244"/>
+          <w:tab w:val="left" w:pos="9160"/>
+          <w:tab w:val="left" w:pos="10076"/>
+          <w:tab w:val="left" w:pos="10992"/>
+          <w:tab w:val="left" w:pos="11908"/>
+          <w:tab w:val="left" w:pos="12824"/>
+          <w:tab w:val="left" w:pos="13740"/>
+          <w:tab w:val="left" w:pos="14656"/>
+        </w:tabs>
+        <w:spacing w:after="0" w:line="240" w:lineRule="auto"/>
+        <w:rPr>
+          <w:sz w:val="28"/>
+          <w:szCs w:val="28"/>
+        </w:rPr>
+      </w:pPr>
+      <w:r>
+        <w:rPr>
+          <w:sz w:val="28"/>
+          <w:szCs w:val="28"/>
+        </w:rPr>
+        <w:t xml:space="preserve">Step8: After 2 min, we can see a new build. Click on that we can find the message  </w:t>
+      </w:r>
+    </w:p>
+    <w:p>
+      <w:pPr>
+        <w:pStyle w:val="ListParagraph"/>
+        <w:numPr>
+          <w:ilvl w:val="0"/>
+          <w:numId w:val="1"/>
+        </w:numPr>
+        <w:tabs>
+          <w:tab w:val="left" w:pos="916"/>
+          <w:tab w:val="left" w:pos="1832"/>
+          <w:tab w:val="left" w:pos="2748"/>
+          <w:tab w:val="left" w:pos="3664"/>
+          <w:tab w:val="left" w:pos="4580"/>
+          <w:tab w:val="left" w:pos="5496"/>
+          <w:tab w:val="left" w:pos="6412"/>
+          <w:tab w:val="left" w:pos="7328"/>
+          <w:tab w:val="left" w:pos="8244"/>
+          <w:tab w:val="left" w:pos="9160"/>
+          <w:tab w:val="left" w:pos="10076"/>
+          <w:tab w:val="left" w:pos="10992"/>
+          <w:tab w:val="left" w:pos="11908"/>
+          <w:tab w:val="left" w:pos="12824"/>
+          <w:tab w:val="left" w:pos="13740"/>
+          <w:tab w:val="left" w:pos="14656"/>
+        </w:tabs>
+        <w:spacing w:after="0" w:line="240" w:lineRule="auto"/>
+        <w:rPr>
+          <w:sz w:val="28"/>
+          <w:szCs w:val="28"/>
+        </w:rPr>
+      </w:pPr>
+      <w:r>
+        <w:rPr>
+          <w:sz w:val="28"/>
+          <w:szCs w:val="28"/>
+        </w:rPr>
+        <w:t>Started by an SCM change</w:t>
+      </w:r>
+    </w:p>
+    <w:p>
+      <w:pPr>
+        <w:tabs>
+          <w:tab w:val="left" w:pos="916"/>
+          <w:tab w:val="left" w:pos="1832"/>
+          <w:tab w:val="left" w:pos="2748"/>
+          <w:tab w:val="left" w:pos="3664"/>
+          <w:tab w:val="left" w:pos="4580"/>
+          <w:tab w:val="left" w:pos="5496"/>
+          <w:tab w:val="left" w:pos="6412"/>
+          <w:tab w:val="left" w:pos="7328"/>
+          <w:tab w:val="left" w:pos="8244"/>
+          <w:tab w:val="left" w:pos="9160"/>
+          <w:tab w:val="left" w:pos="10076"/>
+          <w:tab w:val="left" w:pos="10992"/>
+          <w:tab w:val="left" w:pos="11908"/>
+          <w:tab w:val="left" w:pos="12824"/>
+          <w:tab w:val="left" w:pos="13740"/>
+          <w:tab w:val="left" w:pos="14656"/>
+        </w:tabs>
+        <w:spacing w:after="0" w:line="240" w:lineRule="auto"/>
+        <w:rPr>
+          <w:sz w:val="28"/>
+          <w:szCs w:val="28"/>
+        </w:rPr>
+      </w:pPr>
+    </w:p>
+    <w:p>
+      <w:pPr>
+        <w:tabs>
+          <w:tab w:val="left" w:pos="916"/>
+          <w:tab w:val="left" w:pos="1832"/>
+          <w:tab w:val="left" w:pos="2748"/>
+          <w:tab w:val="left" w:pos="3664"/>
+          <w:tab w:val="left" w:pos="4580"/>
+          <w:tab w:val="left" w:pos="5496"/>
+          <w:tab w:val="left" w:pos="6412"/>
+          <w:tab w:val="left" w:pos="7328"/>
+          <w:tab w:val="left" w:pos="8244"/>
+          <w:tab w:val="left" w:pos="9160"/>
+          <w:tab w:val="left" w:pos="10076"/>
+          <w:tab w:val="left" w:pos="10992"/>
+          <w:tab w:val="left" w:pos="11908"/>
+          <w:tab w:val="left" w:pos="12824"/>
+          <w:tab w:val="left" w:pos="13740"/>
+          <w:tab w:val="left" w:pos="14656"/>
+        </w:tabs>
+        <w:spacing w:after="0" w:line="240" w:lineRule="auto"/>
+        <w:rPr>
+          <w:sz w:val="28"/>
+          <w:szCs w:val="28"/>
+        </w:rPr>
+      </w:pPr>
+    </w:p>
+    <w:p>
+      <w:pPr>
+        <w:tabs>
+          <w:tab w:val="left" w:pos="916"/>
+          <w:tab w:val="left" w:pos="1832"/>
+          <w:tab w:val="left" w:pos="2748"/>
+          <w:tab w:val="left" w:pos="3664"/>
+          <w:tab w:val="left" w:pos="4580"/>
+          <w:tab w:val="left" w:pos="5496"/>
+          <w:tab w:val="left" w:pos="6412"/>
+          <w:tab w:val="left" w:pos="7328"/>
+          <w:tab w:val="left" w:pos="8244"/>
+          <w:tab w:val="left" w:pos="9160"/>
+          <w:tab w:val="left" w:pos="10076"/>
+          <w:tab w:val="left" w:pos="10992"/>
+          <w:tab w:val="left" w:pos="11908"/>
+          <w:tab w:val="left" w:pos="12824"/>
+          <w:tab w:val="left" w:pos="13740"/>
+          <w:tab w:val="left" w:pos="14656"/>
+        </w:tabs>
+        <w:spacing w:after="0" w:line="240" w:lineRule="auto"/>
+        <w:rPr>
+          <w:b/>
+          <w:bCs/>
+          <w:sz w:val="28"/>
+          <w:szCs w:val="28"/>
+        </w:rPr>
+      </w:pPr>
+      <w:r>
+        <w:rPr>
+          <w:b/>
+          <w:bCs/>
+          <w:sz w:val="28"/>
+          <w:szCs w:val="28"/>
+        </w:rPr>
+        <w:t xml:space="preserve">GITHub hook trigger for </w:t>
+      </w:r>
+      <w:r>
+        <w:rPr>
+          <w:b/>
+          <w:bCs/>
+          <w:sz w:val="28"/>
+          <w:szCs w:val="28"/>
+        </w:rPr>
+        <w:t>GITSCM polling</w:t>
+      </w:r>
+    </w:p>
+    <w:p>
+      <w:pPr>
+        <w:tabs>
+          <w:tab w:val="left" w:pos="916"/>
+          <w:tab w:val="left" w:pos="1832"/>
+          <w:tab w:val="left" w:pos="2748"/>
+          <w:tab w:val="left" w:pos="3664"/>
+          <w:tab w:val="left" w:pos="4580"/>
+          <w:tab w:val="left" w:pos="5496"/>
+          <w:tab w:val="left" w:pos="6412"/>
+          <w:tab w:val="left" w:pos="7328"/>
+          <w:tab w:val="left" w:pos="8244"/>
+          <w:tab w:val="left" w:pos="9160"/>
+          <w:tab w:val="left" w:pos="10076"/>
+          <w:tab w:val="left" w:pos="10992"/>
+          <w:tab w:val="left" w:pos="11908"/>
+          <w:tab w:val="left" w:pos="12824"/>
+          <w:tab w:val="left" w:pos="13740"/>
+          <w:tab w:val="left" w:pos="14656"/>
+        </w:tabs>
+        <w:spacing w:after="0" w:line="240" w:lineRule="auto"/>
+        <w:rPr>
+          <w:sz w:val="28"/>
+          <w:szCs w:val="28"/>
+        </w:rPr>
+      </w:pPr>
+      <w:r>
+        <w:rPr>
+          <w:b/>
+          <w:bCs/>
+          <w:sz w:val="28"/>
+          <w:szCs w:val="28"/>
+        </w:rPr>
+        <w:t xml:space="preserve">~ </w:t>
+      </w:r>
+      <w:r>
+        <w:rPr>
+          <w:sz w:val="28"/>
+          <w:szCs w:val="28"/>
+        </w:rPr>
+        <w:t>As soon as any GIT push will made, a new build will generate, there is no watch mechanism.</w:t>
+      </w:r>
+    </w:p>
+    <w:p>
+      <w:pPr>
+        <w:tabs>
+          <w:tab w:val="left" w:pos="916"/>
+          <w:tab w:val="left" w:pos="1832"/>
+          <w:tab w:val="left" w:pos="2748"/>
+          <w:tab w:val="left" w:pos="3664"/>
+          <w:tab w:val="left" w:pos="4580"/>
+          <w:tab w:val="left" w:pos="5496"/>
+          <w:tab w:val="left" w:pos="6412"/>
+          <w:tab w:val="left" w:pos="7328"/>
+          <w:tab w:val="left" w:pos="8244"/>
+          <w:tab w:val="left" w:pos="9160"/>
+          <w:tab w:val="left" w:pos="10076"/>
+          <w:tab w:val="left" w:pos="10992"/>
+          <w:tab w:val="left" w:pos="11908"/>
+          <w:tab w:val="left" w:pos="12824"/>
+          <w:tab w:val="left" w:pos="13740"/>
+          <w:tab w:val="left" w:pos="14656"/>
+        </w:tabs>
+        <w:spacing w:after="0" w:line="240" w:lineRule="auto"/>
+        <w:rPr>
+          <w:sz w:val="28"/>
+          <w:szCs w:val="28"/>
+        </w:rPr>
+      </w:pPr>
+    </w:p>
+    <w:p>
+      <w:pPr>
+        <w:tabs>
+          <w:tab w:val="left" w:pos="916"/>
+          <w:tab w:val="left" w:pos="1832"/>
+          <w:tab w:val="left" w:pos="2748"/>
+          <w:tab w:val="left" w:pos="3664"/>
+          <w:tab w:val="left" w:pos="4580"/>
+          <w:tab w:val="left" w:pos="5496"/>
+          <w:tab w:val="left" w:pos="6412"/>
+          <w:tab w:val="left" w:pos="7328"/>
+          <w:tab w:val="left" w:pos="8244"/>
+          <w:tab w:val="left" w:pos="9160"/>
+          <w:tab w:val="left" w:pos="10076"/>
+          <w:tab w:val="left" w:pos="10992"/>
+          <w:tab w:val="left" w:pos="11908"/>
+          <w:tab w:val="left" w:pos="12824"/>
+          <w:tab w:val="left" w:pos="13740"/>
+          <w:tab w:val="left" w:pos="14656"/>
+        </w:tabs>
+        <w:spacing w:after="240" w:line="240" w:lineRule="auto"/>
+        <w:rPr>
+          <w:sz w:val="28"/>
+          <w:szCs w:val="28"/>
+        </w:rPr>
+      </w:pPr>
+      <w:r>
+        <w:rPr>
+          <w:sz w:val="28"/>
+          <w:szCs w:val="28"/>
+        </w:rPr>
+        <w:t>Step 1: Go to github.com &amp; choose any repository.</w:t>
+      </w:r>
+    </w:p>
+    <w:p>
+      <w:pPr>
+        <w:tabs>
+          <w:tab w:val="left" w:pos="916"/>
+          <w:tab w:val="left" w:pos="1832"/>
+          <w:tab w:val="left" w:pos="2748"/>
+          <w:tab w:val="left" w:pos="3664"/>
+          <w:tab w:val="left" w:pos="4580"/>
+          <w:tab w:val="left" w:pos="5496"/>
+          <w:tab w:val="left" w:pos="6412"/>
+          <w:tab w:val="left" w:pos="7328"/>
+          <w:tab w:val="left" w:pos="8244"/>
+          <w:tab w:val="left" w:pos="9160"/>
+          <w:tab w:val="left" w:pos="10076"/>
+          <w:tab w:val="left" w:pos="10992"/>
+          <w:tab w:val="left" w:pos="11908"/>
+          <w:tab w:val="left" w:pos="12824"/>
+          <w:tab w:val="left" w:pos="13740"/>
+          <w:tab w:val="left" w:pos="14656"/>
+        </w:tabs>
+        <w:spacing w:after="240" w:line="240" w:lineRule="auto"/>
+        <w:rPr>
+          <w:sz w:val="28"/>
+          <w:szCs w:val="28"/>
+        </w:rPr>
+      </w:pPr>
+      <w:r>
+        <w:rPr>
+          <w:sz w:val="28"/>
+          <w:szCs w:val="28"/>
+        </w:rPr>
+        <w:t>Step 2: Click on Settings &amp; then web hooks</w:t>
+      </w:r>
+      <w:r>
+        <w:rPr>
+          <w:sz w:val="28"/>
+          <w:szCs w:val="28"/>
+        </w:rPr>
+        <w:t>.</w:t>
+      </w:r>
+    </w:p>
+    <w:p>
+      <w:pPr>
+        <w:tabs>
+          <w:tab w:val="left" w:pos="916"/>
+          <w:tab w:val="left" w:pos="1832"/>
+          <w:tab w:val="left" w:pos="2748"/>
+          <w:tab w:val="left" w:pos="3664"/>
+          <w:tab w:val="left" w:pos="4580"/>
+          <w:tab w:val="left" w:pos="5496"/>
+          <w:tab w:val="left" w:pos="6412"/>
+          <w:tab w:val="left" w:pos="7328"/>
+          <w:tab w:val="left" w:pos="8244"/>
+          <w:tab w:val="left" w:pos="9160"/>
+          <w:tab w:val="left" w:pos="10076"/>
+          <w:tab w:val="left" w:pos="10992"/>
+          <w:tab w:val="left" w:pos="11908"/>
+          <w:tab w:val="left" w:pos="12824"/>
+          <w:tab w:val="left" w:pos="13740"/>
+          <w:tab w:val="left" w:pos="14656"/>
+        </w:tabs>
+        <w:spacing w:after="240" w:line="240" w:lineRule="auto"/>
+        <w:rPr>
+          <w:sz w:val="28"/>
+          <w:szCs w:val="28"/>
+        </w:rPr>
+      </w:pPr>
+      <w:r>
+        <w:rPr>
+          <w:sz w:val="28"/>
+          <w:szCs w:val="28"/>
+        </w:rPr>
+        <w:t>Step 3: Click on Add Webhook button</w:t>
+      </w:r>
+    </w:p>
+    <w:p>
+      <w:pPr>
+        <w:tabs>
+          <w:tab w:val="left" w:pos="916"/>
+          <w:tab w:val="left" w:pos="1832"/>
+          <w:tab w:val="left" w:pos="2748"/>
+          <w:tab w:val="left" w:pos="3664"/>
+          <w:tab w:val="left" w:pos="4580"/>
+          <w:tab w:val="left" w:pos="5496"/>
+          <w:tab w:val="left" w:pos="6412"/>
+          <w:tab w:val="left" w:pos="7328"/>
+          <w:tab w:val="left" w:pos="8244"/>
+          <w:tab w:val="left" w:pos="9160"/>
+          <w:tab w:val="left" w:pos="10076"/>
+          <w:tab w:val="left" w:pos="10992"/>
+          <w:tab w:val="left" w:pos="11908"/>
+          <w:tab w:val="left" w:pos="12824"/>
+          <w:tab w:val="left" w:pos="13740"/>
+          <w:tab w:val="left" w:pos="14656"/>
+        </w:tabs>
+        <w:spacing w:after="240" w:line="240" w:lineRule="auto"/>
+        <w:rPr>
+          <w:sz w:val="28"/>
+          <w:szCs w:val="28"/>
+        </w:rPr>
+      </w:pPr>
+      <w:r>
+        <w:rPr>
+          <w:sz w:val="28"/>
+          <w:szCs w:val="28"/>
+        </w:rPr>
+        <w:tab/>
+        <w:t xml:space="preserve">Payload URL: </w:t>
+      </w:r>
+    </w:p>
+    <w:p>
+      <w:pPr>
+        <w:tabs>
+          <w:tab w:val="left" w:pos="916"/>
+          <w:tab w:val="left" w:pos="1832"/>
+          <w:tab w:val="left" w:pos="2748"/>
+          <w:tab w:val="left" w:pos="3664"/>
+          <w:tab w:val="left" w:pos="4580"/>
+          <w:tab w:val="left" w:pos="5496"/>
+          <w:tab w:val="left" w:pos="6412"/>
+          <w:tab w:val="left" w:pos="7328"/>
+          <w:tab w:val="left" w:pos="8244"/>
+          <w:tab w:val="left" w:pos="9160"/>
+          <w:tab w:val="left" w:pos="10076"/>
+          <w:tab w:val="left" w:pos="10992"/>
+          <w:tab w:val="left" w:pos="11908"/>
+          <w:tab w:val="left" w:pos="12824"/>
+          <w:tab w:val="left" w:pos="13740"/>
+          <w:tab w:val="left" w:pos="14656"/>
+        </w:tabs>
+        <w:spacing w:after="120" w:line="240" w:lineRule="auto"/>
+        <w:rPr>
+          <w:sz w:val="24"/>
+          <w:szCs w:val="24"/>
+        </w:rPr>
+      </w:pPr>
+      <w:r>
+        <w:rPr>
+          <w:sz w:val="28"/>
+          <w:szCs w:val="28"/>
+        </w:rPr>
+        <w:tab/>
+        <w:t xml:space="preserve"> </w:t>
+      </w:r>
+      <w:r>
+        <w:rPr>
+          <w:i/>
+          <w:iCs/>
+          <w:color w:val="2F5496" w:themeColor="accent1" w:themeShade="BF"/>
+          <w:sz w:val="24"/>
+          <w:szCs w:val="24"/>
+        </w:rPr>
+        <w:t>Enter URL of Jenkins Server</w:t>
+      </w:r>
+      <w:r>
+        <w:rPr>
+          <w:sz w:val="24"/>
+          <w:szCs w:val="24"/>
+        </w:rPr>
+        <w:t>/github-webhook/</w:t>
+      </w:r>
+    </w:p>
+    <w:p>
+      <w:pPr>
+        <w:tabs>
+          <w:tab w:val="left" w:pos="916"/>
+          <w:tab w:val="left" w:pos="1832"/>
+          <w:tab w:val="left" w:pos="2748"/>
+          <w:tab w:val="left" w:pos="3664"/>
+          <w:tab w:val="left" w:pos="4580"/>
+          <w:tab w:val="left" w:pos="5496"/>
+          <w:tab w:val="left" w:pos="6412"/>
+          <w:tab w:val="left" w:pos="7328"/>
+          <w:tab w:val="left" w:pos="8244"/>
+          <w:tab w:val="left" w:pos="9160"/>
+          <w:tab w:val="left" w:pos="10076"/>
+          <w:tab w:val="left" w:pos="10992"/>
+          <w:tab w:val="left" w:pos="11908"/>
+          <w:tab w:val="left" w:pos="12824"/>
+          <w:tab w:val="left" w:pos="13740"/>
+          <w:tab w:val="left" w:pos="14656"/>
+        </w:tabs>
+        <w:spacing w:after="120" w:line="240" w:lineRule="auto"/>
+        <w:rPr>
+          <w:sz w:val="24"/>
+          <w:szCs w:val="24"/>
+        </w:rPr>
+      </w:pPr>
+      <w:r>
+        <w:rPr>
+          <w:sz w:val="24"/>
+          <w:szCs w:val="24"/>
+        </w:rPr>
+        <w:tab/>
+        <w:t xml:space="preserve">(*** at the end </w:t>
+      </w:r>
+      <w:r>
+        <w:rPr>
+          <w:sz w:val="24"/>
+          <w:szCs w:val="24"/>
+        </w:rPr>
+        <w:t xml:space="preserve">of URL </w:t>
+      </w:r>
+      <w:r>
+        <w:rPr>
+          <w:sz w:val="24"/>
+          <w:szCs w:val="24"/>
+        </w:rPr>
+        <w:t xml:space="preserve">add </w:t>
+      </w:r>
+      <w:r>
+        <w:rPr>
+          <w:b/>
+          <w:bCs/>
+          <w:sz w:val="24"/>
+          <w:szCs w:val="24"/>
+        </w:rPr>
+        <w:t>/github-webhook/</w:t>
+      </w:r>
+      <w:r>
+        <w:rPr>
+          <w:sz w:val="24"/>
+          <w:szCs w:val="24"/>
+        </w:rPr>
+        <w:t>)</w:t>
+      </w:r>
+    </w:p>
+    <w:p>
+      <w:pPr>
+        <w:tabs>
+          <w:tab w:val="left" w:pos="916"/>
+          <w:tab w:val="left" w:pos="1832"/>
+          <w:tab w:val="left" w:pos="2748"/>
+          <w:tab w:val="left" w:pos="3664"/>
+          <w:tab w:val="left" w:pos="4580"/>
+          <w:tab w:val="left" w:pos="5496"/>
+          <w:tab w:val="left" w:pos="6412"/>
+          <w:tab w:val="left" w:pos="7328"/>
+          <w:tab w:val="left" w:pos="8244"/>
+          <w:tab w:val="left" w:pos="9160"/>
+          <w:tab w:val="left" w:pos="10076"/>
+          <w:tab w:val="left" w:pos="10992"/>
+          <w:tab w:val="left" w:pos="11908"/>
+          <w:tab w:val="left" w:pos="12824"/>
+          <w:tab w:val="left" w:pos="13740"/>
+          <w:tab w:val="left" w:pos="14656"/>
+        </w:tabs>
+        <w:spacing w:after="120" w:line="240" w:lineRule="auto"/>
+        <w:rPr>
+          <w:sz w:val="24"/>
+          <w:szCs w:val="24"/>
+        </w:rPr>
+      </w:pPr>
+      <w:r>
+        <w:rPr>
+          <w:sz w:val="24"/>
+          <w:szCs w:val="24"/>
+        </w:rPr>
+        <w:tab/>
+        <w:t xml:space="preserve"> Example </w:t>
+      </w:r>
+      <w:r>
+        <w:rPr>
+          <w:sz w:val="24"/>
+          <w:szCs w:val="24"/>
+        </w:rPr>
+        <w:t>54.162.135.194</w:t>
+      </w:r>
+      <w:r>
+        <w:rPr>
+          <w:sz w:val="24"/>
+          <w:szCs w:val="24"/>
+        </w:rPr>
+        <w:t>:8080/github-webhook/</w:t>
+      </w:r>
+    </w:p>
+    <w:p>
+      <w:pPr>
+        <w:tabs>
+          <w:tab w:val="left" w:pos="916"/>
+          <w:tab w:val="left" w:pos="1832"/>
+          <w:tab w:val="left" w:pos="2748"/>
+          <w:tab w:val="left" w:pos="3664"/>
+          <w:tab w:val="left" w:pos="4580"/>
+          <w:tab w:val="left" w:pos="5496"/>
+          <w:tab w:val="left" w:pos="6412"/>
+          <w:tab w:val="left" w:pos="7328"/>
+          <w:tab w:val="left" w:pos="8244"/>
+          <w:tab w:val="left" w:pos="9160"/>
+          <w:tab w:val="left" w:pos="10076"/>
+          <w:tab w:val="left" w:pos="10992"/>
+          <w:tab w:val="left" w:pos="11908"/>
+          <w:tab w:val="left" w:pos="12824"/>
+          <w:tab w:val="left" w:pos="13740"/>
+          <w:tab w:val="left" w:pos="14656"/>
+        </w:tabs>
+        <w:spacing w:after="240" w:line="240" w:lineRule="auto"/>
+        <w:rPr>
+          <w:sz w:val="28"/>
+          <w:szCs w:val="28"/>
+        </w:rPr>
+      </w:pPr>
+      <w:r>
+        <w:rPr>
+          <w:sz w:val="28"/>
+          <w:szCs w:val="28"/>
+        </w:rPr>
+        <w:lastRenderedPageBreak/>
+        <w:t xml:space="preserve">Step 4: </w:t>
+      </w:r>
+      <w:r>
+        <w:rPr>
+          <w:sz w:val="28"/>
+          <w:szCs w:val="28"/>
+        </w:rPr>
+        <w:t>Now go to Jenkin’s dashboard choose a task</w:t>
+      </w:r>
+    </w:p>
+    <w:p>
+      <w:pPr>
+        <w:tabs>
+          <w:tab w:val="left" w:pos="916"/>
+          <w:tab w:val="left" w:pos="1832"/>
+          <w:tab w:val="left" w:pos="2748"/>
+          <w:tab w:val="left" w:pos="3664"/>
+          <w:tab w:val="left" w:pos="4580"/>
+          <w:tab w:val="left" w:pos="5496"/>
+          <w:tab w:val="left" w:pos="6412"/>
+          <w:tab w:val="left" w:pos="7328"/>
+          <w:tab w:val="left" w:pos="8244"/>
+          <w:tab w:val="left" w:pos="9160"/>
+          <w:tab w:val="left" w:pos="10076"/>
+          <w:tab w:val="left" w:pos="10992"/>
+          <w:tab w:val="left" w:pos="11908"/>
+          <w:tab w:val="left" w:pos="12824"/>
+          <w:tab w:val="left" w:pos="13740"/>
+          <w:tab w:val="left" w:pos="14656"/>
+        </w:tabs>
+        <w:spacing w:after="240" w:line="240" w:lineRule="auto"/>
+        <w:rPr>
+          <w:sz w:val="28"/>
+          <w:szCs w:val="28"/>
+        </w:rPr>
+      </w:pPr>
+      <w:r>
+        <w:rPr>
+          <w:sz w:val="28"/>
+          <w:szCs w:val="28"/>
+        </w:rPr>
+        <w:t>Step 5: Click on configure</w:t>
+      </w:r>
+    </w:p>
+    <w:p>
+      <w:pPr>
+        <w:tabs>
+          <w:tab w:val="left" w:pos="916"/>
+          <w:tab w:val="left" w:pos="1832"/>
+          <w:tab w:val="left" w:pos="2748"/>
+          <w:tab w:val="left" w:pos="3664"/>
+          <w:tab w:val="left" w:pos="4580"/>
+          <w:tab w:val="left" w:pos="5496"/>
+          <w:tab w:val="left" w:pos="6412"/>
+          <w:tab w:val="left" w:pos="7328"/>
+          <w:tab w:val="left" w:pos="8244"/>
+          <w:tab w:val="left" w:pos="9160"/>
+          <w:tab w:val="left" w:pos="10076"/>
+          <w:tab w:val="left" w:pos="10992"/>
+          <w:tab w:val="left" w:pos="11908"/>
+          <w:tab w:val="left" w:pos="12824"/>
+          <w:tab w:val="left" w:pos="13740"/>
+          <w:tab w:val="left" w:pos="14656"/>
+        </w:tabs>
+        <w:spacing w:after="240" w:line="240" w:lineRule="auto"/>
+        <w:rPr>
+          <w:sz w:val="28"/>
+          <w:szCs w:val="28"/>
+        </w:rPr>
+      </w:pPr>
+      <w:r>
+        <w:rPr>
+          <w:sz w:val="28"/>
+          <w:szCs w:val="28"/>
+        </w:rPr>
+        <w:t>Step 6: In Source Code management section –</w:t>
+      </w:r>
+    </w:p>
+    <w:p>
+      <w:pPr>
+        <w:pStyle w:val="ListParagraph"/>
+        <w:numPr>
+          <w:ilvl w:val="0"/>
+          <w:numId w:val="1"/>
+        </w:numPr>
+        <w:tabs>
+          <w:tab w:val="left" w:pos="916"/>
+          <w:tab w:val="left" w:pos="1832"/>
+          <w:tab w:val="left" w:pos="2748"/>
+          <w:tab w:val="left" w:pos="3664"/>
+          <w:tab w:val="left" w:pos="4580"/>
+          <w:tab w:val="left" w:pos="5496"/>
+          <w:tab w:val="left" w:pos="6412"/>
+          <w:tab w:val="left" w:pos="7328"/>
+          <w:tab w:val="left" w:pos="8244"/>
+          <w:tab w:val="left" w:pos="9160"/>
+          <w:tab w:val="left" w:pos="10076"/>
+          <w:tab w:val="left" w:pos="10992"/>
+          <w:tab w:val="left" w:pos="11908"/>
+          <w:tab w:val="left" w:pos="12824"/>
+          <w:tab w:val="left" w:pos="13740"/>
+          <w:tab w:val="left" w:pos="14656"/>
+        </w:tabs>
+        <w:spacing w:after="240" w:line="240" w:lineRule="auto"/>
+        <w:rPr>
+          <w:sz w:val="28"/>
+          <w:szCs w:val="28"/>
+        </w:rPr>
+      </w:pPr>
+      <w:r>
+        <w:rPr>
+          <w:sz w:val="28"/>
+          <w:szCs w:val="28"/>
+        </w:rPr>
+        <w:t>Choose GIT</w:t>
+      </w:r>
+    </w:p>
+    <w:p>
+      <w:pPr>
+        <w:pStyle w:val="ListParagraph"/>
+        <w:numPr>
+          <w:ilvl w:val="0"/>
+          <w:numId w:val="1"/>
+        </w:numPr>
+        <w:tabs>
+          <w:tab w:val="left" w:pos="916"/>
+          <w:tab w:val="left" w:pos="1832"/>
+          <w:tab w:val="left" w:pos="2748"/>
+          <w:tab w:val="left" w:pos="3664"/>
+          <w:tab w:val="left" w:pos="4580"/>
+          <w:tab w:val="left" w:pos="5496"/>
+          <w:tab w:val="left" w:pos="6412"/>
+          <w:tab w:val="left" w:pos="7328"/>
+          <w:tab w:val="left" w:pos="8244"/>
+          <w:tab w:val="left" w:pos="9160"/>
+          <w:tab w:val="left" w:pos="10076"/>
+          <w:tab w:val="left" w:pos="10992"/>
+          <w:tab w:val="left" w:pos="11908"/>
+          <w:tab w:val="left" w:pos="12824"/>
+          <w:tab w:val="left" w:pos="13740"/>
+          <w:tab w:val="left" w:pos="14656"/>
+        </w:tabs>
+        <w:spacing w:after="240" w:line="240" w:lineRule="auto"/>
+        <w:rPr>
+          <w:sz w:val="28"/>
+          <w:szCs w:val="28"/>
+        </w:rPr>
+      </w:pPr>
+      <w:r>
+        <w:rPr>
+          <w:sz w:val="28"/>
+          <w:szCs w:val="28"/>
+        </w:rPr>
+        <w:t xml:space="preserve">In Repository URL – </w:t>
+      </w:r>
+      <w:r>
+        <w:rPr>
+          <w:sz w:val="24"/>
+          <w:szCs w:val="24"/>
+        </w:rPr>
+        <w:t>Put the URL of github repository.</w:t>
+      </w:r>
+    </w:p>
+    <w:p>
+      <w:pPr>
+        <w:pStyle w:val="ListParagraph"/>
+        <w:numPr>
+          <w:ilvl w:val="0"/>
+          <w:numId w:val="1"/>
+        </w:numPr>
+        <w:tabs>
+          <w:tab w:val="left" w:pos="916"/>
+          <w:tab w:val="left" w:pos="1832"/>
+          <w:tab w:val="left" w:pos="2748"/>
+          <w:tab w:val="left" w:pos="3664"/>
+          <w:tab w:val="left" w:pos="4580"/>
+          <w:tab w:val="left" w:pos="5496"/>
+          <w:tab w:val="left" w:pos="6412"/>
+          <w:tab w:val="left" w:pos="7328"/>
+          <w:tab w:val="left" w:pos="8244"/>
+          <w:tab w:val="left" w:pos="9160"/>
+          <w:tab w:val="left" w:pos="10076"/>
+          <w:tab w:val="left" w:pos="10992"/>
+          <w:tab w:val="left" w:pos="11908"/>
+          <w:tab w:val="left" w:pos="12824"/>
+          <w:tab w:val="left" w:pos="13740"/>
+          <w:tab w:val="left" w:pos="14656"/>
+        </w:tabs>
+        <w:spacing w:after="240" w:line="240" w:lineRule="auto"/>
+        <w:rPr>
+          <w:sz w:val="36"/>
+          <w:szCs w:val="36"/>
+        </w:rPr>
+      </w:pPr>
+      <w:r>
+        <w:rPr>
+          <w:sz w:val="28"/>
+          <w:szCs w:val="28"/>
+        </w:rPr>
+        <w:t>In Branch Specifier</w:t>
+      </w:r>
+      <w:r>
+        <w:rPr>
+          <w:sz w:val="28"/>
+          <w:szCs w:val="28"/>
+        </w:rPr>
+        <w:t xml:space="preserve"> - */master</w:t>
+      </w:r>
+    </w:p>
+    <w:p>
+      <w:pPr>
+        <w:tabs>
+          <w:tab w:val="left" w:pos="916"/>
+          <w:tab w:val="left" w:pos="1832"/>
+          <w:tab w:val="left" w:pos="2748"/>
+          <w:tab w:val="left" w:pos="3664"/>
+          <w:tab w:val="left" w:pos="4580"/>
+          <w:tab w:val="left" w:pos="5496"/>
+          <w:tab w:val="left" w:pos="6412"/>
+          <w:tab w:val="left" w:pos="7328"/>
+          <w:tab w:val="left" w:pos="8244"/>
+          <w:tab w:val="left" w:pos="9160"/>
+          <w:tab w:val="left" w:pos="10076"/>
+          <w:tab w:val="left" w:pos="10992"/>
+          <w:tab w:val="left" w:pos="11908"/>
+          <w:tab w:val="left" w:pos="12824"/>
+          <w:tab w:val="left" w:pos="13740"/>
+          <w:tab w:val="left" w:pos="14656"/>
+        </w:tabs>
+        <w:spacing w:after="240" w:line="240" w:lineRule="auto"/>
+        <w:rPr>
+          <w:sz w:val="28"/>
+          <w:szCs w:val="28"/>
+        </w:rPr>
+      </w:pPr>
+      <w:r>
+        <w:rPr>
+          <w:sz w:val="28"/>
+          <w:szCs w:val="28"/>
+        </w:rPr>
+        <w:t>Step 7: Click on Save.</w:t>
+      </w:r>
+    </w:p>
+    <w:p>
+      <w:pPr>
+        <w:tabs>
+          <w:tab w:val="left" w:pos="916"/>
+          <w:tab w:val="left" w:pos="1832"/>
+          <w:tab w:val="left" w:pos="2748"/>
+          <w:tab w:val="left" w:pos="3664"/>
+          <w:tab w:val="left" w:pos="4580"/>
+          <w:tab w:val="left" w:pos="5496"/>
+          <w:tab w:val="left" w:pos="6412"/>
+          <w:tab w:val="left" w:pos="7328"/>
+          <w:tab w:val="left" w:pos="8244"/>
+          <w:tab w:val="left" w:pos="9160"/>
+          <w:tab w:val="left" w:pos="10076"/>
+          <w:tab w:val="left" w:pos="10992"/>
+          <w:tab w:val="left" w:pos="11908"/>
+          <w:tab w:val="left" w:pos="12824"/>
+          <w:tab w:val="left" w:pos="13740"/>
+          <w:tab w:val="left" w:pos="14656"/>
+        </w:tabs>
+        <w:spacing w:after="240" w:line="240" w:lineRule="auto"/>
+        <w:rPr>
+          <w:sz w:val="28"/>
+          <w:szCs w:val="28"/>
+        </w:rPr>
+      </w:pPr>
+      <w:r>
+        <w:rPr>
+          <w:sz w:val="28"/>
+          <w:szCs w:val="28"/>
+        </w:rPr>
+        <w:t>Step 8: Now create a file &amp; push it in the Repo.</w:t>
+      </w:r>
+    </w:p>
+    <w:p>
+      <w:pPr>
+        <w:tabs>
+          <w:tab w:val="left" w:pos="916"/>
+          <w:tab w:val="left" w:pos="1832"/>
+          <w:tab w:val="left" w:pos="2748"/>
+          <w:tab w:val="left" w:pos="3664"/>
+          <w:tab w:val="left" w:pos="4580"/>
+          <w:tab w:val="left" w:pos="5496"/>
+          <w:tab w:val="left" w:pos="6412"/>
+          <w:tab w:val="left" w:pos="7328"/>
+          <w:tab w:val="left" w:pos="8244"/>
+          <w:tab w:val="left" w:pos="9160"/>
+          <w:tab w:val="left" w:pos="10076"/>
+          <w:tab w:val="left" w:pos="10992"/>
+          <w:tab w:val="left" w:pos="11908"/>
+          <w:tab w:val="left" w:pos="12824"/>
+          <w:tab w:val="left" w:pos="13740"/>
+          <w:tab w:val="left" w:pos="14656"/>
+        </w:tabs>
+        <w:spacing w:after="240" w:line="240" w:lineRule="auto"/>
+        <w:rPr>
+          <w:sz w:val="28"/>
+          <w:szCs w:val="28"/>
+        </w:rPr>
+      </w:pPr>
+      <w:r>
+        <w:rPr>
+          <w:sz w:val="28"/>
+          <w:szCs w:val="28"/>
+        </w:rPr>
+        <w:t>Step 9: Now in Jenkins, we can see in the task a new build is created. Click on that &amp; we can see started by Github push by &lt;user name&gt;</w:t>
+      </w:r>
+    </w:p>
+    <w:p>
+      <w:pPr>
+        <w:tabs>
+          <w:tab w:val="left" w:pos="916"/>
+          <w:tab w:val="left" w:pos="1832"/>
+          <w:tab w:val="left" w:pos="2748"/>
+          <w:tab w:val="left" w:pos="3664"/>
+          <w:tab w:val="left" w:pos="4580"/>
+          <w:tab w:val="left" w:pos="5496"/>
+          <w:tab w:val="left" w:pos="6412"/>
+          <w:tab w:val="left" w:pos="7328"/>
+          <w:tab w:val="left" w:pos="8244"/>
+          <w:tab w:val="left" w:pos="9160"/>
+          <w:tab w:val="left" w:pos="10076"/>
+          <w:tab w:val="left" w:pos="10992"/>
+          <w:tab w:val="left" w:pos="11908"/>
+          <w:tab w:val="left" w:pos="12824"/>
+          <w:tab w:val="left" w:pos="13740"/>
+          <w:tab w:val="left" w:pos="14656"/>
+        </w:tabs>
+        <w:spacing w:after="240" w:line="240" w:lineRule="auto"/>
+        <w:rPr>
+          <w:sz w:val="28"/>
+          <w:szCs w:val="28"/>
+        </w:rPr>
+      </w:pPr>
     </w:p>
     <w:sectPr>
-      <w:footerReference w:type="default" r:id="rId10"/>
+      <w:footerReference w:type="default" r:id="rId12"/>
       <w:pgSz w:w="11906" w:h="16838"/>
       <w:pgMar w:top="1440" w:right="1440" w:bottom="1440" w:left="1440" w:header="708" w:footer="708" w:gutter="0"/>
       <w:cols w:space="708"/>
@@ -3203,6 +6227,119 @@
 <file path=word/numbering.xml><?xml version="1.0" encoding="utf-8"?>
 <w:numbering xmlns:wpc="http://schemas.microsoft.com/office/word/2010/wordprocessingCanvas" xmlns:cx="http://schemas.microsoft.com/office/drawing/2014/chartex" xmlns:cx1="http://schemas.microsoft.com/office/drawing/2015/9/8/chartex" xmlns:cx2="http://schemas.microsoft.com/office/drawing/2015/10/21/chartex" xmlns:cx3="http://schemas.microsoft.com/office/drawing/2016/5/9/chartex" xmlns:cx4="http://schemas.microsoft.com/office/drawing/2016/5/10/chartex" xmlns:cx5="http://schemas.microsoft.com/office/drawing/2016/5/11/chartex" xmlns:cx6="http://schemas.microsoft.com/office/drawing/2016/5/12/chartex" xmlns:cx7="http://schemas.microsoft.com/office/drawing/2016/5/13/chartex" xmlns:cx8="http://schemas.microsoft.com/office/drawing/2016/5/14/chartex" xmlns:mc="http://schemas.openxmlformats.org/markup-compatibility/2006" xmlns:aink="http://schemas.microsoft.com/office/drawing/2016/ink" xmlns:am3d="http://schemas.microsoft.com/office/drawing/2017/model3d" xmlns:o="urn:schemas-microsoft-com:office:office" xmlns:oel="http://schemas.microsoft.com/office/2019/extlst" xmlns:r="http://schemas.openxmlformats.org/officeDocument/2006/relationships" xmlns:m="http://schemas.openxmlformats.org/officeDocument/2006/math" xmlns:v="urn:schemas-microsoft-com:vml" xmlns:wp14="http://schemas.microsoft.com/office/word/2010/wordprocessingDrawing" xmlns:wp="http://schemas.openxmlformats.org/drawingml/2006/wordprocessingDrawing" xmlns:w10="urn:schemas-microsoft-com:office:word" xmlns:w="http://schemas.openxmlformats.org/wordprocessingml/2006/main" xmlns:w14="http://schemas.microsoft.com/office/word/2010/wordml" xmlns:w15="http://schemas.microsoft.com/office/word/2012/wordml" xmlns:w16cex="http://schemas.microsoft.com/office/word/2018/wordml/cex" xmlns:w16cid="http://schemas.microsoft.com/office/word/2016/wordml/cid" xmlns:w16="http://schemas.microsoft.com/office/word/2018/wordml" xmlns:w16du="http://schemas.microsoft.com/office/word/2023/wordml/word16du" xmlns:w16sdtdh="http://schemas.microsoft.com/office/word/2020/wordml/sdtdatahash" xmlns:w16sdtfl="http://schemas.microsoft.com/office/word/2024/wordml/sdtformatlock" xmlns:w16se="http://schemas.microsoft.com/office/word/2015/wordml/symex" xmlns:wpg="http://schemas.microsoft.com/office/word/2010/wordprocessingGroup" xmlns:wpi="http://schemas.microsoft.com/office/word/2010/wordprocessingInk" xmlns:wne="http://schemas.microsoft.com/office/word/2006/wordml" xmlns:wps="http://schemas.microsoft.com/office/word/2010/wordprocessingShape" mc:Ignorable="w14 w15 w16se w16cid w16 w16cex w16sdtdh w16sdtfl w16du wp14">
   <w:abstractNum w:abstractNumId="0" w15:restartNumberingAfterBreak="0">
+    <w:nsid w:val="073B1E53"/>
+    <w:multiLevelType w:val="hybridMultilevel"/>
+    <w:tmpl w:val="3E384542"/>
+    <w:lvl w:ilvl="0" w:tplc="4009000B">
+      <w:start w:val="1"/>
+      <w:numFmt w:val="bullet"/>
+      <w:lvlText w:val=""/>
+      <w:lvlJc w:val="left"/>
+      <w:pPr>
+        <w:ind w:left="720" w:hanging="360"/>
+      </w:pPr>
+      <w:rPr>
+        <w:rFonts w:ascii="Wingdings" w:hAnsi="Wingdings" w:hint="default"/>
+      </w:rPr>
+    </w:lvl>
+    <w:lvl w:ilvl="1" w:tplc="40090003" w:tentative="1">
+      <w:start w:val="1"/>
+      <w:numFmt w:val="bullet"/>
+      <w:lvlText w:val="o"/>
+      <w:lvlJc w:val="left"/>
+      <w:pPr>
+        <w:ind w:left="1440" w:hanging="360"/>
+      </w:pPr>
+      <w:rPr>
+        <w:rFonts w:ascii="Courier New" w:hAnsi="Courier New" w:cs="Courier New" w:hint="default"/>
+      </w:rPr>
+    </w:lvl>
+    <w:lvl w:ilvl="2" w:tplc="40090005" w:tentative="1">
+      <w:start w:val="1"/>
+      <w:numFmt w:val="bullet"/>
+      <w:lvlText w:val=""/>
+      <w:lvlJc w:val="left"/>
+      <w:pPr>
+        <w:ind w:left="2160" w:hanging="360"/>
+      </w:pPr>
+      <w:rPr>
+        <w:rFonts w:ascii="Wingdings" w:hAnsi="Wingdings" w:hint="default"/>
+      </w:rPr>
+    </w:lvl>
+    <w:lvl w:ilvl="3" w:tplc="40090001" w:tentative="1">
+      <w:start w:val="1"/>
+      <w:numFmt w:val="bullet"/>
+      <w:lvlText w:val=""/>
+      <w:lvlJc w:val="left"/>
+      <w:pPr>
+        <w:ind w:left="2880" w:hanging="360"/>
+      </w:pPr>
+      <w:rPr>
+        <w:rFonts w:ascii="Symbol" w:hAnsi="Symbol" w:hint="default"/>
+      </w:rPr>
+    </w:lvl>
+    <w:lvl w:ilvl="4" w:tplc="40090003" w:tentative="1">
+      <w:start w:val="1"/>
+      <w:numFmt w:val="bullet"/>
+      <w:lvlText w:val="o"/>
+      <w:lvlJc w:val="left"/>
+      <w:pPr>
+        <w:ind w:left="3600" w:hanging="360"/>
+      </w:pPr>
+      <w:rPr>
+        <w:rFonts w:ascii="Courier New" w:hAnsi="Courier New" w:cs="Courier New" w:hint="default"/>
+      </w:rPr>
+    </w:lvl>
+    <w:lvl w:ilvl="5" w:tplc="40090005" w:tentative="1">
+      <w:start w:val="1"/>
+      <w:numFmt w:val="bullet"/>
+      <w:lvlText w:val=""/>
+      <w:lvlJc w:val="left"/>
+      <w:pPr>
+        <w:ind w:left="4320" w:hanging="360"/>
+      </w:pPr>
+      <w:rPr>
+        <w:rFonts w:ascii="Wingdings" w:hAnsi="Wingdings" w:hint="default"/>
+      </w:rPr>
+    </w:lvl>
+    <w:lvl w:ilvl="6" w:tplc="40090001" w:tentative="1">
+      <w:start w:val="1"/>
+      <w:numFmt w:val="bullet"/>
+      <w:lvlText w:val=""/>
+      <w:lvlJc w:val="left"/>
+      <w:pPr>
+        <w:ind w:left="5040" w:hanging="360"/>
+      </w:pPr>
+      <w:rPr>
+        <w:rFonts w:ascii="Symbol" w:hAnsi="Symbol" w:hint="default"/>
+      </w:rPr>
+    </w:lvl>
+    <w:lvl w:ilvl="7" w:tplc="40090003" w:tentative="1">
+      <w:start w:val="1"/>
+      <w:numFmt w:val="bullet"/>
+      <w:lvlText w:val="o"/>
+      <w:lvlJc w:val="left"/>
+      <w:pPr>
+        <w:ind w:left="5760" w:hanging="360"/>
+      </w:pPr>
+      <w:rPr>
+        <w:rFonts w:ascii="Courier New" w:hAnsi="Courier New" w:cs="Courier New" w:hint="default"/>
+      </w:rPr>
+    </w:lvl>
+    <w:lvl w:ilvl="8" w:tplc="40090005" w:tentative="1">
+      <w:start w:val="1"/>
+      <w:numFmt w:val="bullet"/>
+      <w:lvlText w:val=""/>
+      <w:lvlJc w:val="left"/>
+      <w:pPr>
+        <w:ind w:left="6480" w:hanging="360"/>
+      </w:pPr>
+      <w:rPr>
+        <w:rFonts w:ascii="Wingdings" w:hAnsi="Wingdings" w:hint="default"/>
+      </w:rPr>
+    </w:lvl>
+  </w:abstractNum>
+  <w:abstractNum w:abstractNumId="1" w15:restartNumberingAfterBreak="0">
     <w:nsid w:val="1EAA15F1"/>
     <w:multiLevelType w:val="hybridMultilevel"/>
     <w:tmpl w:val="AEF6A486"/>
@@ -3314,7 +6451,7 @@
       </w:rPr>
     </w:lvl>
   </w:abstractNum>
-  <w:abstractNum w:abstractNumId="1" w15:restartNumberingAfterBreak="0">
+  <w:abstractNum w:abstractNumId="2" w15:restartNumberingAfterBreak="0">
     <w:nsid w:val="7BC516B6"/>
     <w:multiLevelType w:val="hybridMultilevel"/>
     <w:tmpl w:val="7402F68E"/>
@@ -3404,10 +6541,13 @@
     </w:lvl>
   </w:abstractNum>
   <w:num w:numId="1" w16cid:durableId="1784958519">
-    <w:abstractNumId w:val="0"/>
+    <w:abstractNumId w:val="1"/>
   </w:num>
   <w:num w:numId="2" w16cid:durableId="872158517">
-    <w:abstractNumId w:val="1"/>
+    <w:abstractNumId w:val="2"/>
+  </w:num>
+  <w:num w:numId="3" w16cid:durableId="1527520254">
+    <w:abstractNumId w:val="0"/>
   </w:num>
 </w:numbering>
 </file>
@@ -4015,7 +7155,6 @@
   <w:style w:type="character" w:default="1" w:styleId="DefaultParagraphFont">
     <w:name w:val="Default Paragraph Font"/>
     <w:uiPriority w:val="1"/>
-    <w:semiHidden/>
     <w:unhideWhenUsed/>
   </w:style>
   <w:style w:type="table" w:default="1" w:styleId="TableNormal">
@@ -4525,12 +7664,19 @@
 
 <file path=word/glossary/fontTable.xml><?xml version="1.0" encoding="utf-8"?>
 <w:fonts xmlns:mc="http://schemas.openxmlformats.org/markup-compatibility/2006" xmlns:r="http://schemas.openxmlformats.org/officeDocument/2006/relationships" xmlns:w="http://schemas.openxmlformats.org/wordprocessingml/2006/main" xmlns:w14="http://schemas.microsoft.com/office/word/2010/wordml" xmlns:w15="http://schemas.microsoft.com/office/word/2012/wordml" xmlns:w16cex="http://schemas.microsoft.com/office/word/2018/wordml/cex" xmlns:w16cid="http://schemas.microsoft.com/office/word/2016/wordml/cid" xmlns:w16="http://schemas.microsoft.com/office/word/2018/wordml" xmlns:w16du="http://schemas.microsoft.com/office/word/2023/wordml/word16du" xmlns:w16sdtdh="http://schemas.microsoft.com/office/word/2020/wordml/sdtdatahash" xmlns:w16sdtfl="http://schemas.microsoft.com/office/word/2024/wordml/sdtformatlock" xmlns:w16se="http://schemas.microsoft.com/office/word/2015/wordml/symex" mc:Ignorable="w14 w15 w16se w16cid w16 w16cex w16sdtdh w16sdtfl w16du">
-  <w:font w:name="Calibri">
-    <w:panose1 w:val="020F0502020204030204"/>
+  <w:font w:name="Wingdings">
+    <w:panose1 w:val="05000000000000000000"/>
+    <w:charset w:val="02"/>
+    <w:family w:val="auto"/>
+    <w:pitch w:val="variable"/>
+    <w:sig w:usb0="00000000" w:usb1="10000000" w:usb2="00000000" w:usb3="00000000" w:csb0="80000000" w:csb1="00000000"/>
+  </w:font>
+  <w:font w:name="Times New Roman">
+    <w:panose1 w:val="02020603050405020304"/>
     <w:charset w:val="00"/>
-    <w:family w:val="swiss"/>
+    <w:family w:val="roman"/>
     <w:pitch w:val="variable"/>
-    <w:sig w:usb0="E4002EFF" w:usb1="C200247B" w:usb2="00000009" w:usb3="00000000" w:csb0="000001FF" w:csb1="00000000"/>
+    <w:sig w:usb0="E0002EFF" w:usb1="C000785B" w:usb2="00000009" w:usb3="00000000" w:csb0="000001FF" w:csb1="00000000"/>
   </w:font>
   <w:font w:name="Courier New">
     <w:panose1 w:val="02070309020205020404"/>
@@ -4539,26 +7685,19 @@
     <w:pitch w:val="fixed"/>
     <w:sig w:usb0="E0002EFF" w:usb1="C0007843" w:usb2="00000009" w:usb3="00000000" w:csb0="000001FF" w:csb1="00000000"/>
   </w:font>
-  <w:font w:name="Times New Roman">
-    <w:panose1 w:val="02020603050405020304"/>
-    <w:charset w:val="00"/>
-    <w:family w:val="roman"/>
-    <w:pitch w:val="variable"/>
-    <w:sig w:usb0="E0002EFF" w:usb1="C000785B" w:usb2="00000009" w:usb3="00000000" w:csb0="000001FF" w:csb1="00000000"/>
-  </w:font>
-  <w:font w:name="Wingdings">
-    <w:panose1 w:val="05000000000000000000"/>
-    <w:charset w:val="02"/>
-    <w:family w:val="auto"/>
-    <w:pitch w:val="variable"/>
-    <w:sig w:usb0="00000000" w:usb1="10000000" w:usb2="00000000" w:usb3="00000000" w:csb0="80000000" w:csb1="00000000"/>
-  </w:font>
   <w:font w:name="Symbol">
     <w:panose1 w:val="05050102010706020507"/>
     <w:charset w:val="02"/>
     <w:family w:val="roman"/>
     <w:pitch w:val="variable"/>
     <w:sig w:usb0="00000000" w:usb1="10000000" w:usb2="00000000" w:usb3="00000000" w:csb0="80000000" w:csb1="00000000"/>
+  </w:font>
+  <w:font w:name="Calibri">
+    <w:panose1 w:val="020F0502020204030204"/>
+    <w:charset w:val="00"/>
+    <w:family w:val="swiss"/>
+    <w:pitch w:val="variable"/>
+    <w:sig w:usb0="E4002EFF" w:usb1="C200247B" w:usb2="00000009" w:usb3="00000000" w:csb0="000001FF" w:csb1="00000000"/>
   </w:font>
   <w:font w:name="Calibri Light">
     <w:panose1 w:val="020F0302020204030204"/>
@@ -4587,11 +7726,15 @@
   <w:rsids>
     <w:rsidRoot w:val="00D679F7"/>
     <w:rsid w:val="000F60C7"/>
+    <w:rsid w:val="0021698A"/>
     <w:rsid w:val="00644A5B"/>
+    <w:rsid w:val="00793222"/>
     <w:rsid w:val="007D207D"/>
+    <w:rsid w:val="00857616"/>
     <w:rsid w:val="00D679F7"/>
     <w:rsid w:val="00F06B39"/>
     <w:rsid w:val="00FA7142"/>
+    <w:rsid w:val="00FF5AE6"/>
   </w:rsids>
   <m:mathPr>
     <m:mathFont m:val="Cambria Math"/>
@@ -5349,4 +8492,16 @@
     </a:ext>
   </a:extLst>
 </a:theme>
+</file>
+
+<file path=customXml/item1.xml><?xml version="1.0" encoding="utf-8"?>
+<b:Sources xmlns:b="http://schemas.openxmlformats.org/officeDocument/2006/bibliography" xmlns="http://schemas.openxmlformats.org/officeDocument/2006/bibliography" SelectedStyle="\APASixthEditionOfficeOnline.xsl" StyleName="APA" Version="6"/>
+</file>
+
+<file path=customXml/itemProps1.xml><?xml version="1.0" encoding="utf-8"?>
+<ds:datastoreItem xmlns:ds="http://schemas.openxmlformats.org/officeDocument/2006/customXml" ds:itemID="{4E7DE08B-DF84-4C9D-81EF-3270E60D771C}">
+  <ds:schemaRefs>
+    <ds:schemaRef ds:uri="http://schemas.openxmlformats.org/officeDocument/2006/bibliography"/>
+  </ds:schemaRefs>
+</ds:datastoreItem>
 </file>
</xml_diff>

<commit_message>
changes in CICD doc
</commit_message>
<xml_diff>
--- a/CICD_Jenkins.docx
+++ b/CICD_Jenkins.docx
@@ -262,6 +262,26 @@
           <w:ilvl w:val="0"/>
           <w:numId w:val="2"/>
         </w:numPr>
+        <w:rPr>
+          <w:sz w:val="24"/>
+          <w:szCs w:val="24"/>
+        </w:rPr>
+      </w:pPr>
+      <w:r>
+        <w:rPr>
+          <w:sz w:val="24"/>
+          <w:szCs w:val="24"/>
+        </w:rPr>
+        <w:t>Sudo yum install wget</w:t>
+      </w:r>
+    </w:p>
+    <w:p>
+      <w:pPr>
+        <w:pStyle w:val="ListParagraph"/>
+        <w:numPr>
+          <w:ilvl w:val="0"/>
+          <w:numId w:val="2"/>
+        </w:numPr>
         <w:tabs>
           <w:tab w:val="left" w:pos="916"/>
           <w:tab w:val="left" w:pos="1832"/>
@@ -1241,6 +1261,7 @@
           <w:sz w:val="24"/>
           <w:szCs w:val="24"/>
         </w:rPr>
+        <w:lastRenderedPageBreak/>
         <w:t>In terminal use below command to get Administrator Password</w:t>
       </w:r>
     </w:p>
@@ -1323,7 +1344,6 @@
           <w:sz w:val="24"/>
           <w:szCs w:val="24"/>
         </w:rPr>
-        <w:lastRenderedPageBreak/>
         <w:t>After this Jenkins will be unlocked, Create account and redirect to the dashboard page.</w:t>
       </w:r>
     </w:p>
@@ -2907,6 +2927,7 @@
           <w:sz w:val="28"/>
           <w:szCs w:val="28"/>
         </w:rPr>
+        <w:lastRenderedPageBreak/>
         <mc:AlternateContent>
           <mc:Choice Requires="wps">
             <w:drawing>
@@ -3148,7 +3169,6 @@
           <w:sz w:val="28"/>
           <w:szCs w:val="28"/>
         </w:rPr>
-        <w:lastRenderedPageBreak/>
         <w:t xml:space="preserve">Step 5 </w:t>
       </w:r>
       <w:r>
@@ -4337,7 +4357,6 @@
           <w:sz w:val="28"/>
           <w:szCs w:val="28"/>
         </w:rPr>
-        <w:lastRenderedPageBreak/>
         <w:t>Step 4: Select ‘GIT’ and enter details –</w:t>
       </w:r>
     </w:p>
@@ -5654,22 +5673,9 @@
           <w:sz w:val="24"/>
           <w:szCs w:val="24"/>
         </w:rPr>
+        <w:lastRenderedPageBreak/>
         <w:tab/>
-        <w:t xml:space="preserve"> Example </w:t>
-      </w:r>
-      <w:r>
-        <w:rPr>
-          <w:sz w:val="24"/>
-          <w:szCs w:val="24"/>
-        </w:rPr>
-        <w:t>54.162.135.194</w:t>
-      </w:r>
-      <w:r>
-        <w:rPr>
-          <w:sz w:val="24"/>
-          <w:szCs w:val="24"/>
-        </w:rPr>
-        <w:t>:8080/github-webhook/</w:t>
+        <w:t xml:space="preserve"> Example 54.162.135.194:8080/github-webhook/</w:t>
       </w:r>
     </w:p>
     <w:p>
@@ -5703,7 +5709,6 @@
           <w:sz w:val="28"/>
           <w:szCs w:val="28"/>
         </w:rPr>
-        <w:lastRenderedPageBreak/>
         <w:t xml:space="preserve">Step 4: </w:t>
       </w:r>
       <w:r>
@@ -7155,6 +7160,7 @@
   <w:style w:type="character" w:default="1" w:styleId="DefaultParagraphFont">
     <w:name w:val="Default Paragraph Font"/>
     <w:uiPriority w:val="1"/>
+    <w:semiHidden/>
     <w:unhideWhenUsed/>
   </w:style>
   <w:style w:type="table" w:default="1" w:styleId="TableNormal">
@@ -7727,10 +7733,12 @@
     <w:rsidRoot w:val="00D679F7"/>
     <w:rsid w:val="000F60C7"/>
     <w:rsid w:val="0021698A"/>
+    <w:rsid w:val="002F4A2D"/>
     <w:rsid w:val="00644A5B"/>
     <w:rsid w:val="00793222"/>
     <w:rsid w:val="007D207D"/>
     <w:rsid w:val="00857616"/>
+    <w:rsid w:val="00D22262"/>
     <w:rsid w:val="00D679F7"/>
     <w:rsid w:val="00F06B39"/>
     <w:rsid w:val="00FA7142"/>

</xml_diff>